<commit_message>
added Aktivitäten unter Berichtsheft
</commit_message>
<xml_diff>
--- a/documents/07- POB/POB_KraemerNeumannStoljarow,Lindner.docx
+++ b/documents/07- POB/POB_KraemerNeumannStoljarow,Lindner.docx
@@ -1,6 +1,6 @@
 
 <file path=word/document.xml><?xml version="1.0" encoding="utf-8"?>
-<w:document xmlns:wpc="http://schemas.microsoft.com/office/word/2010/wordprocessingCanvas" xmlns:cx="http://schemas.microsoft.com/office/drawing/2014/chartex" xmlns:cx1="http://schemas.microsoft.com/office/drawing/2015/9/8/chartex" xmlns:cx2="http://schemas.microsoft.com/office/drawing/2015/10/21/chartex" xmlns:cx3="http://schemas.microsoft.com/office/drawing/2016/5/9/chartex" xmlns:cx4="http://schemas.microsoft.com/office/drawing/2016/5/10/chartex" xmlns:cx5="http://schemas.microsoft.com/office/drawing/2016/5/11/chartex" xmlns:mc="http://schemas.openxmlformats.org/markup-compatibility/2006" xmlns:o="urn:schemas-microsoft-com:office:office" xmlns:r="http://schemas.openxmlformats.org/officeDocument/2006/relationships" xmlns:m="http://schemas.openxmlformats.org/officeDocument/2006/math" xmlns:v="urn:schemas-microsoft-com:vml" xmlns:wp14="http://schemas.microsoft.com/office/word/2010/wordprocessingDrawing" xmlns:wp="http://schemas.openxmlformats.org/drawingml/2006/wordprocessingDrawing" xmlns:w10="urn:schemas-microsoft-com:office:word" xmlns:w="http://schemas.openxmlformats.org/wordprocessingml/2006/main" xmlns:w14="http://schemas.microsoft.com/office/word/2010/wordml" xmlns:w15="http://schemas.microsoft.com/office/word/2012/wordml" xmlns:w16se="http://schemas.microsoft.com/office/word/2015/wordml/symex" xmlns:wpg="http://schemas.microsoft.com/office/word/2010/wordprocessingGroup" xmlns:wpi="http://schemas.microsoft.com/office/word/2010/wordprocessingInk" xmlns:wne="http://schemas.microsoft.com/office/word/2006/wordml" xmlns:wps="http://schemas.microsoft.com/office/word/2010/wordprocessingShape" mc:Ignorable="w14 w15 w16se wp14">
+<w:document xmlns:wpc="http://schemas.microsoft.com/office/word/2010/wordprocessingCanvas" xmlns:cx="http://schemas.microsoft.com/office/drawing/2014/chartex" xmlns:mc="http://schemas.openxmlformats.org/markup-compatibility/2006" xmlns:o="urn:schemas-microsoft-com:office:office" xmlns:r="http://schemas.openxmlformats.org/officeDocument/2006/relationships" xmlns:m="http://schemas.openxmlformats.org/officeDocument/2006/math" xmlns:v="urn:schemas-microsoft-com:vml" xmlns:wp14="http://schemas.microsoft.com/office/word/2010/wordprocessingDrawing" xmlns:wp="http://schemas.openxmlformats.org/drawingml/2006/wordprocessingDrawing" xmlns:w10="urn:schemas-microsoft-com:office:word" xmlns:w="http://schemas.openxmlformats.org/wordprocessingml/2006/main" xmlns:w14="http://schemas.microsoft.com/office/word/2010/wordml" xmlns:w15="http://schemas.microsoft.com/office/word/2012/wordml" xmlns:w16se="http://schemas.microsoft.com/office/word/2015/wordml/symex" xmlns:wpg="http://schemas.microsoft.com/office/word/2010/wordprocessingGroup" xmlns:wpi="http://schemas.microsoft.com/office/word/2010/wordprocessingInk" xmlns:wne="http://schemas.microsoft.com/office/word/2006/wordml" xmlns:wps="http://schemas.microsoft.com/office/word/2010/wordprocessingShape" mc:Ignorable="w14 w15 w16se wp14">
   <w:body>
     <w:sdt>
       <w:sdtPr>
@@ -94,7 +94,7 @@
                   </w:tcPr>
                   <w:p>
                     <w:pPr>
-                      <w:pStyle w:val="KeinLeerraum"/>
+                      <w:pStyle w:val="NoSpacing"/>
                       <w:spacing w:line="360" w:lineRule="auto"/>
                       <w:jc w:val="center"/>
                       <w:rPr>
@@ -160,7 +160,7 @@
                   </w:tcPr>
                   <w:p>
                     <w:pPr>
-                      <w:pStyle w:val="KeinLeerraum"/>
+                      <w:pStyle w:val="NoSpacing"/>
                       <w:spacing w:line="360" w:lineRule="auto"/>
                       <w:jc w:val="center"/>
                       <w:rPr>
@@ -169,7 +169,6 @@
                         <w:szCs w:val="44"/>
                       </w:rPr>
                     </w:pPr>
-                    <w:proofErr w:type="gramStart"/>
                     <w:r>
                       <w:rPr>
                         <w:rFonts w:asciiTheme="majorHAnsi" w:eastAsiaTheme="majorEastAsia" w:hAnsiTheme="majorHAnsi" w:cstheme="majorBidi"/>
@@ -178,7 +177,6 @@
                       </w:rPr>
                       <w:t>Tante Emma Laden</w:t>
                     </w:r>
-                    <w:proofErr w:type="gramEnd"/>
                   </w:p>
                 </w:tc>
               </w:sdtContent>
@@ -196,7 +194,7 @@
               </w:tcPr>
               <w:p>
                 <w:pPr>
-                  <w:pStyle w:val="KeinLeerraum"/>
+                  <w:pStyle w:val="NoSpacing"/>
                   <w:spacing w:line="360" w:lineRule="auto"/>
                   <w:jc w:val="center"/>
                 </w:pPr>
@@ -227,7 +225,7 @@
                   </w:tcPr>
                   <w:p>
                     <w:pPr>
-                      <w:pStyle w:val="KeinLeerraum"/>
+                      <w:pStyle w:val="NoSpacing"/>
                       <w:spacing w:line="360" w:lineRule="auto"/>
                       <w:jc w:val="center"/>
                       <w:rPr>
@@ -240,23 +238,7 @@
                         <w:b/>
                         <w:bCs/>
                       </w:rPr>
-                      <w:t xml:space="preserve">Filiz Neumann, Igor </w:t>
-                    </w:r>
-                    <w:proofErr w:type="spellStart"/>
-                    <w:r>
-                      <w:rPr>
-                        <w:b/>
-                        <w:bCs/>
-                      </w:rPr>
-                      <w:t>Stoljarow</w:t>
-                    </w:r>
-                    <w:proofErr w:type="spellEnd"/>
-                    <w:r>
-                      <w:rPr>
-                        <w:b/>
-                        <w:bCs/>
-                      </w:rPr>
-                      <w:t>, Patrick Lindner, Tatjana Krämer</w:t>
+                      <w:t>Filiz Neumann, Igor Stoljarow, Patrick Lindner, Tatjana Krämer</w:t>
                     </w:r>
                   </w:p>
                 </w:tc>
@@ -292,7 +274,7 @@
                   </w:tcPr>
                   <w:p>
                     <w:pPr>
-                      <w:pStyle w:val="KeinLeerraum"/>
+                      <w:pStyle w:val="NoSpacing"/>
                       <w:spacing w:line="360" w:lineRule="auto"/>
                       <w:jc w:val="center"/>
                       <w:rPr>
@@ -347,7 +329,7 @@
               </w:tcPr>
               <w:p>
                 <w:pPr>
-                  <w:pStyle w:val="KeinLeerraum"/>
+                  <w:pStyle w:val="NoSpacing"/>
                   <w:spacing w:line="360" w:lineRule="auto"/>
                 </w:pPr>
               </w:p>
@@ -507,7 +489,7 @@
     </w:sdt>
     <w:p>
       <w:pPr>
-        <w:pStyle w:val="berschrift1"/>
+        <w:pStyle w:val="Heading1"/>
         <w:spacing w:line="360" w:lineRule="auto"/>
       </w:pPr>
       <w:bookmarkStart w:id="0" w:name="_Toc370881911"/>
@@ -556,21 +538,7 @@
             <w:rPr>
               <w:bCs/>
             </w:rPr>
-            <w:t xml:space="preserve">Filiz Neumann, Igor </w:t>
-          </w:r>
-          <w:proofErr w:type="spellStart"/>
-          <w:r>
-            <w:rPr>
-              <w:bCs/>
-            </w:rPr>
-            <w:t>Stoljarow</w:t>
-          </w:r>
-          <w:proofErr w:type="spellEnd"/>
-          <w:r>
-            <w:rPr>
-              <w:bCs/>
-            </w:rPr>
-            <w:t>, Patrick Lindner, Tatjana Krämer</w:t>
+            <w:t>Filiz Neumann, Igor Stoljarow, Patrick Lindner, Tatjana Krämer</w:t>
           </w:r>
         </w:sdtContent>
       </w:sdt>
@@ -650,7 +618,7 @@
       <w:sdtContent>
         <w:p>
           <w:pPr>
-            <w:pStyle w:val="Inhaltsverzeichnisberschrift"/>
+            <w:pStyle w:val="TOCHeading"/>
             <w:spacing w:line="360" w:lineRule="auto"/>
           </w:pPr>
           <w:r>
@@ -659,7 +627,7 @@
         </w:p>
         <w:p>
           <w:pPr>
-            <w:pStyle w:val="Verzeichnis1"/>
+            <w:pStyle w:val="TOC1"/>
             <w:tabs>
               <w:tab w:val="right" w:leader="dot" w:pos="9627"/>
             </w:tabs>
@@ -740,7 +708,7 @@
         </w:p>
         <w:p>
           <w:pPr>
-            <w:pStyle w:val="Verzeichnis1"/>
+            <w:pStyle w:val="TOC1"/>
             <w:tabs>
               <w:tab w:val="right" w:leader="dot" w:pos="9627"/>
             </w:tabs>
@@ -812,7 +780,7 @@
         </w:p>
         <w:p>
           <w:pPr>
-            <w:pStyle w:val="Verzeichnis2"/>
+            <w:pStyle w:val="TOC2"/>
             <w:tabs>
               <w:tab w:val="right" w:leader="dot" w:pos="9627"/>
             </w:tabs>
@@ -884,7 +852,7 @@
         </w:p>
         <w:p>
           <w:pPr>
-            <w:pStyle w:val="Verzeichnis3"/>
+            <w:pStyle w:val="TOC3"/>
             <w:tabs>
               <w:tab w:val="right" w:leader="dot" w:pos="9627"/>
             </w:tabs>
@@ -956,7 +924,7 @@
         </w:p>
         <w:p>
           <w:pPr>
-            <w:pStyle w:val="Verzeichnis3"/>
+            <w:pStyle w:val="TOC3"/>
             <w:tabs>
               <w:tab w:val="right" w:leader="dot" w:pos="9627"/>
             </w:tabs>
@@ -1028,7 +996,7 @@
         </w:p>
         <w:p>
           <w:pPr>
-            <w:pStyle w:val="Verzeichnis3"/>
+            <w:pStyle w:val="TOC3"/>
             <w:tabs>
               <w:tab w:val="right" w:leader="dot" w:pos="9627"/>
             </w:tabs>
@@ -1108,7 +1076,7 @@
         </w:p>
         <w:p>
           <w:pPr>
-            <w:pStyle w:val="Verzeichnis3"/>
+            <w:pStyle w:val="TOC3"/>
             <w:tabs>
               <w:tab w:val="right" w:leader="dot" w:pos="9627"/>
             </w:tabs>
@@ -1180,7 +1148,7 @@
         </w:p>
         <w:p>
           <w:pPr>
-            <w:pStyle w:val="Verzeichnis3"/>
+            <w:pStyle w:val="TOC3"/>
             <w:tabs>
               <w:tab w:val="right" w:leader="dot" w:pos="9627"/>
             </w:tabs>
@@ -1252,7 +1220,7 @@
         </w:p>
         <w:p>
           <w:pPr>
-            <w:pStyle w:val="Verzeichnis1"/>
+            <w:pStyle w:val="TOC1"/>
             <w:tabs>
               <w:tab w:val="right" w:leader="dot" w:pos="9627"/>
             </w:tabs>
@@ -1324,7 +1292,7 @@
         </w:p>
         <w:p>
           <w:pPr>
-            <w:pStyle w:val="Verzeichnis3"/>
+            <w:pStyle w:val="TOC3"/>
             <w:tabs>
               <w:tab w:val="right" w:leader="dot" w:pos="9627"/>
             </w:tabs>
@@ -1396,7 +1364,7 @@
         </w:p>
         <w:p>
           <w:pPr>
-            <w:pStyle w:val="Verzeichnis3"/>
+            <w:pStyle w:val="TOC3"/>
             <w:tabs>
               <w:tab w:val="right" w:leader="dot" w:pos="9627"/>
             </w:tabs>
@@ -1468,7 +1436,7 @@
         </w:p>
         <w:p>
           <w:pPr>
-            <w:pStyle w:val="Verzeichnis3"/>
+            <w:pStyle w:val="TOC3"/>
             <w:tabs>
               <w:tab w:val="right" w:leader="dot" w:pos="9627"/>
             </w:tabs>
@@ -1540,7 +1508,7 @@
         </w:p>
         <w:p>
           <w:pPr>
-            <w:pStyle w:val="Verzeichnis3"/>
+            <w:pStyle w:val="TOC3"/>
             <w:tabs>
               <w:tab w:val="right" w:leader="dot" w:pos="9627"/>
             </w:tabs>
@@ -1612,7 +1580,7 @@
         </w:p>
         <w:p>
           <w:pPr>
-            <w:pStyle w:val="Verzeichnis3"/>
+            <w:pStyle w:val="TOC3"/>
             <w:tabs>
               <w:tab w:val="right" w:leader="dot" w:pos="9627"/>
             </w:tabs>
@@ -1684,7 +1652,7 @@
         </w:p>
         <w:p>
           <w:pPr>
-            <w:pStyle w:val="Verzeichnis3"/>
+            <w:pStyle w:val="TOC3"/>
             <w:tabs>
               <w:tab w:val="right" w:leader="dot" w:pos="9627"/>
             </w:tabs>
@@ -1756,7 +1724,7 @@
         </w:p>
         <w:p>
           <w:pPr>
-            <w:pStyle w:val="Verzeichnis3"/>
+            <w:pStyle w:val="TOC3"/>
             <w:tabs>
               <w:tab w:val="right" w:leader="dot" w:pos="9627"/>
             </w:tabs>
@@ -1828,7 +1796,7 @@
         </w:p>
         <w:p>
           <w:pPr>
-            <w:pStyle w:val="Verzeichnis3"/>
+            <w:pStyle w:val="TOC3"/>
             <w:tabs>
               <w:tab w:val="right" w:leader="dot" w:pos="9627"/>
             </w:tabs>
@@ -1900,7 +1868,7 @@
         </w:p>
         <w:p>
           <w:pPr>
-            <w:pStyle w:val="Verzeichnis3"/>
+            <w:pStyle w:val="TOC3"/>
             <w:tabs>
               <w:tab w:val="right" w:leader="dot" w:pos="9627"/>
             </w:tabs>
@@ -1972,7 +1940,7 @@
         </w:p>
         <w:p>
           <w:pPr>
-            <w:pStyle w:val="Verzeichnis3"/>
+            <w:pStyle w:val="TOC3"/>
             <w:tabs>
               <w:tab w:val="right" w:leader="dot" w:pos="9627"/>
             </w:tabs>
@@ -2044,7 +2012,7 @@
         </w:p>
         <w:p>
           <w:pPr>
-            <w:pStyle w:val="Verzeichnis3"/>
+            <w:pStyle w:val="TOC3"/>
             <w:tabs>
               <w:tab w:val="right" w:leader="dot" w:pos="9627"/>
             </w:tabs>
@@ -2116,7 +2084,7 @@
         </w:p>
         <w:p>
           <w:pPr>
-            <w:pStyle w:val="Verzeichnis3"/>
+            <w:pStyle w:val="TOC3"/>
             <w:tabs>
               <w:tab w:val="right" w:leader="dot" w:pos="9627"/>
             </w:tabs>
@@ -2188,7 +2156,7 @@
         </w:p>
         <w:p>
           <w:pPr>
-            <w:pStyle w:val="Verzeichnis3"/>
+            <w:pStyle w:val="TOC3"/>
             <w:tabs>
               <w:tab w:val="right" w:leader="dot" w:pos="9627"/>
             </w:tabs>
@@ -2260,7 +2228,7 @@
         </w:p>
         <w:p>
           <w:pPr>
-            <w:pStyle w:val="Verzeichnis3"/>
+            <w:pStyle w:val="TOC3"/>
             <w:tabs>
               <w:tab w:val="right" w:leader="dot" w:pos="9627"/>
             </w:tabs>
@@ -2332,7 +2300,7 @@
         </w:p>
         <w:p>
           <w:pPr>
-            <w:pStyle w:val="Verzeichnis3"/>
+            <w:pStyle w:val="TOC3"/>
             <w:tabs>
               <w:tab w:val="right" w:leader="dot" w:pos="9627"/>
             </w:tabs>
@@ -2404,7 +2372,7 @@
         </w:p>
         <w:p>
           <w:pPr>
-            <w:pStyle w:val="Verzeichnis3"/>
+            <w:pStyle w:val="TOC3"/>
             <w:tabs>
               <w:tab w:val="right" w:leader="dot" w:pos="9627"/>
             </w:tabs>
@@ -2476,7 +2444,7 @@
         </w:p>
         <w:p>
           <w:pPr>
-            <w:pStyle w:val="Verzeichnis1"/>
+            <w:pStyle w:val="TOC1"/>
             <w:tabs>
               <w:tab w:val="right" w:leader="dot" w:pos="9627"/>
             </w:tabs>
@@ -2548,7 +2516,7 @@
         </w:p>
         <w:p>
           <w:pPr>
-            <w:pStyle w:val="Verzeichnis2"/>
+            <w:pStyle w:val="TOC2"/>
             <w:tabs>
               <w:tab w:val="right" w:leader="dot" w:pos="9627"/>
             </w:tabs>
@@ -2620,7 +2588,7 @@
         </w:p>
         <w:p>
           <w:pPr>
-            <w:pStyle w:val="Verzeichnis3"/>
+            <w:pStyle w:val="TOC3"/>
             <w:tabs>
               <w:tab w:val="right" w:leader="dot" w:pos="9627"/>
             </w:tabs>
@@ -2692,7 +2660,7 @@
         </w:p>
         <w:p>
           <w:pPr>
-            <w:pStyle w:val="Verzeichnis3"/>
+            <w:pStyle w:val="TOC3"/>
             <w:tabs>
               <w:tab w:val="right" w:leader="dot" w:pos="9627"/>
             </w:tabs>
@@ -2764,7 +2732,7 @@
         </w:p>
         <w:p>
           <w:pPr>
-            <w:pStyle w:val="Verzeichnis3"/>
+            <w:pStyle w:val="TOC3"/>
             <w:tabs>
               <w:tab w:val="right" w:leader="dot" w:pos="9627"/>
             </w:tabs>
@@ -2836,7 +2804,7 @@
         </w:p>
         <w:p>
           <w:pPr>
-            <w:pStyle w:val="Verzeichnis1"/>
+            <w:pStyle w:val="TOC1"/>
             <w:tabs>
               <w:tab w:val="right" w:leader="dot" w:pos="9627"/>
             </w:tabs>
@@ -2908,7 +2876,7 @@
         </w:p>
         <w:p>
           <w:pPr>
-            <w:pStyle w:val="Verzeichnis2"/>
+            <w:pStyle w:val="TOC2"/>
             <w:tabs>
               <w:tab w:val="right" w:leader="dot" w:pos="9627"/>
             </w:tabs>
@@ -2980,7 +2948,7 @@
         </w:p>
         <w:p>
           <w:pPr>
-            <w:pStyle w:val="Verzeichnis2"/>
+            <w:pStyle w:val="TOC2"/>
             <w:tabs>
               <w:tab w:val="right" w:leader="dot" w:pos="9627"/>
             </w:tabs>
@@ -3052,7 +3020,7 @@
         </w:p>
         <w:p>
           <w:pPr>
-            <w:pStyle w:val="Verzeichnis2"/>
+            <w:pStyle w:val="TOC2"/>
             <w:tabs>
               <w:tab w:val="right" w:leader="dot" w:pos="9627"/>
             </w:tabs>
@@ -3124,7 +3092,7 @@
         </w:p>
         <w:p>
           <w:pPr>
-            <w:pStyle w:val="Verzeichnis2"/>
+            <w:pStyle w:val="TOC2"/>
             <w:tabs>
               <w:tab w:val="right" w:leader="dot" w:pos="9627"/>
             </w:tabs>
@@ -3327,7 +3295,7 @@
     </w:p>
     <w:p>
       <w:pPr>
-        <w:pStyle w:val="berschrift1"/>
+        <w:pStyle w:val="Heading1"/>
         <w:spacing w:line="360" w:lineRule="auto"/>
       </w:pPr>
       <w:bookmarkStart w:id="5" w:name="_Toc370884708"/>
@@ -3345,7 +3313,7 @@
     </w:p>
     <w:p>
       <w:pPr>
-        <w:pStyle w:val="berschrift2"/>
+        <w:pStyle w:val="Heading2"/>
         <w:spacing w:line="360" w:lineRule="auto"/>
         <w:rPr>
           <w:rFonts w:cstheme="minorHAnsi"/>
@@ -3366,7 +3334,7 @@
     </w:p>
     <w:p>
       <w:pPr>
-        <w:pStyle w:val="berschrift3"/>
+        <w:pStyle w:val="Heading3"/>
         <w:spacing w:line="360" w:lineRule="auto"/>
       </w:pPr>
       <w:bookmarkStart w:id="13" w:name="_Toc370884711"/>
@@ -3427,7 +3395,7 @@
     </w:p>
     <w:p>
       <w:pPr>
-        <w:pStyle w:val="berschrift3"/>
+        <w:pStyle w:val="Heading3"/>
         <w:spacing w:line="360" w:lineRule="auto"/>
       </w:pPr>
       <w:bookmarkStart w:id="17" w:name="_Toc370884712"/>
@@ -3477,7 +3445,7 @@
     </w:p>
     <w:p>
       <w:pPr>
-        <w:pStyle w:val="berschrift3"/>
+        <w:pStyle w:val="Heading3"/>
         <w:spacing w:line="360" w:lineRule="auto"/>
       </w:pPr>
       <w:bookmarkStart w:id="21" w:name="_Toc370884713"/>
@@ -3532,7 +3500,7 @@
           <w:rFonts w:cstheme="minorHAnsi"/>
           <w:szCs w:val="24"/>
         </w:rPr>
-        <w:t xml:space="preserve">und einer Anbindung zu einer </w:t>
+        <w:t xml:space="preserve">und </w:t>
       </w:r>
       <w:r>
         <w:rPr>
@@ -3553,57 +3521,120 @@
           <w:rFonts w:cstheme="minorHAnsi"/>
           <w:szCs w:val="24"/>
         </w:rPr>
-        <w:t xml:space="preserve"> Das Frontend wird mit </w:t>
-      </w:r>
-      <w:proofErr w:type="spellStart"/>
+        <w:t xml:space="preserve"> </w:t>
+      </w:r>
       <w:r>
         <w:rPr>
           <w:rFonts w:cstheme="minorHAnsi"/>
           <w:szCs w:val="24"/>
         </w:rPr>
-        <w:t>Vaadin</w:t>
-      </w:r>
-      <w:proofErr w:type="spellEnd"/>
+        <w:t xml:space="preserve">Als Anbindung für die Datenbank haben wir uns für </w:t>
+      </w:r>
       <w:r>
         <w:rPr>
           <w:rFonts w:cstheme="minorHAnsi"/>
           <w:szCs w:val="24"/>
         </w:rPr>
-        <w:t xml:space="preserve"> entwickelt und hierzu wird ein </w:t>
-      </w:r>
-      <w:proofErr w:type="spellStart"/>
+        <w:t>die</w:t>
+      </w:r>
       <w:r>
         <w:rPr>
           <w:rFonts w:cstheme="minorHAnsi"/>
           <w:szCs w:val="24"/>
         </w:rPr>
-        <w:t>Tomcat</w:t>
-      </w:r>
-      <w:proofErr w:type="spellEnd"/>
+        <w:t xml:space="preserve"> </w:t>
+      </w:r>
       <w:r>
         <w:rPr>
           <w:rFonts w:cstheme="minorHAnsi"/>
           <w:szCs w:val="24"/>
         </w:rPr>
-        <w:t xml:space="preserve"> Server benötigt. </w:t>
+        <w:t>„</w:t>
       </w:r>
       <w:r>
         <w:rPr>
           <w:rFonts w:cstheme="minorHAnsi"/>
           <w:szCs w:val="24"/>
         </w:rPr>
+        <w:t>Apache Commons DBUtils</w:t>
+      </w:r>
+      <w:r>
+        <w:rPr>
+          <w:rFonts w:cstheme="minorHAnsi"/>
+          <w:szCs w:val="24"/>
+        </w:rPr>
+        <w:t>“</w:t>
+      </w:r>
+      <w:r>
+        <w:rPr>
+          <w:rFonts w:cstheme="minorHAnsi"/>
+          <w:szCs w:val="24"/>
+        </w:rPr>
         <w:t xml:space="preserve"> </w:t>
       </w:r>
-    </w:p>
-    <w:p>
-      <w:pPr>
-        <w:pStyle w:val="berschrift3"/>
-        <w:spacing w:line="360" w:lineRule="auto"/>
-      </w:pPr>
-      <w:bookmarkStart w:id="25" w:name="_Toc370884714"/>
-      <w:bookmarkStart w:id="26" w:name="_Toc370893252"/>
-      <w:bookmarkStart w:id="27" w:name="_Toc370902098"/>
-      <w:bookmarkStart w:id="28" w:name="_Toc484005018"/>
+      <w:r>
+        <w:rPr>
+          <w:rFonts w:cstheme="minorHAnsi"/>
+          <w:szCs w:val="24"/>
+        </w:rPr>
+        <w:t xml:space="preserve">Bibliothek </w:t>
+      </w:r>
+      <w:r>
+        <w:rPr>
+          <w:rFonts w:cstheme="minorHAnsi"/>
+          <w:szCs w:val="24"/>
+        </w:rPr>
+        <w:t>entschieden</w:t>
+      </w:r>
+      <w:r>
+        <w:rPr>
+          <w:rFonts w:cstheme="minorHAnsi"/>
+          <w:szCs w:val="24"/>
+        </w:rPr>
+        <w:t xml:space="preserve">, da diese automatisch die Datenbank Entitäten in die Java Modelle abbildet und wir dennoch eigene SQL Abfragen schreiben können und somit entscheiden können was und wie die Modelle Abgebildet werden sollen. Alternativ hätten wir das Hibernate Framework verwenden können, doch aus Komplexitätsgründen haben wir uns für das JDBC </w:t>
+      </w:r>
+      <w:r>
+        <w:rPr>
+          <w:rFonts w:cstheme="minorHAnsi"/>
+          <w:szCs w:val="24"/>
+        </w:rPr>
+        <w:t>Konzept von Apache Commons entschieden.</w:t>
+      </w:r>
+    </w:p>
+    <w:p>
+      <w:pPr>
+        <w:spacing w:line="360" w:lineRule="auto"/>
+        <w:rPr>
+          <w:rFonts w:cstheme="minorHAnsi"/>
+          <w:szCs w:val="24"/>
+        </w:rPr>
+      </w:pPr>
+      <w:r>
+        <w:rPr>
+          <w:rFonts w:cstheme="minorHAnsi"/>
+          <w:szCs w:val="24"/>
+        </w:rPr>
+        <w:t>Das Frontend wird auch in Java 8 entwickelt. Dafür benutzen wir das Vaadin Framework, was uns erlaubt eine schnelle und simple Frontendanwendung zu schreiben. Die Alternativen wie Spring MVC oder Frontend und Backend zu trennen und anderen Sprachen wie PHP oder ReactJS zu verwenden haben aus Zeitgründen abgelehnt. Bei der Trennung der Logik hätten wir einen Backend REST Server und einen Frontend REST Client entwerfen müssen, die miteinander kommunizieren. Die Aufsetzung des Spring MVC Frameworks dauert zu lange und ist komplex in ihrer Wartung.</w:t>
+      </w:r>
+      <w:bookmarkStart w:id="25" w:name="_GoBack"/>
+      <w:bookmarkEnd w:id="25"/>
+      <w:r>
+        <w:rPr>
+          <w:rFonts w:cstheme="minorHAnsi"/>
+          <w:szCs w:val="24"/>
+        </w:rPr>
+        <w:t xml:space="preserve"> </w:t>
+      </w:r>
+    </w:p>
+    <w:p>
+      <w:pPr>
+        <w:pStyle w:val="Heading3"/>
+        <w:spacing w:line="360" w:lineRule="auto"/>
+      </w:pPr>
+      <w:bookmarkStart w:id="26" w:name="_Toc370884714"/>
+      <w:bookmarkStart w:id="27" w:name="_Toc370893252"/>
+      <w:bookmarkStart w:id="28" w:name="_Toc370902098"/>
+      <w:bookmarkStart w:id="29" w:name="_Toc484005018"/>
       <w:r>
         <w:t>1.1.4</w:t>
       </w:r>
@@ -3616,13 +3647,13 @@
       <w:r>
         <w:t>Projektziel</w:t>
       </w:r>
-      <w:bookmarkEnd w:id="25"/>
       <w:bookmarkEnd w:id="26"/>
       <w:bookmarkEnd w:id="27"/>
+      <w:bookmarkEnd w:id="28"/>
       <w:r>
         <w:t>s</w:t>
       </w:r>
-      <w:bookmarkEnd w:id="28"/>
+      <w:bookmarkEnd w:id="29"/>
     </w:p>
     <w:p>
       <w:pPr>
@@ -3707,97 +3738,105 @@
           <w:rFonts w:cstheme="minorHAnsi"/>
           <w:szCs w:val="24"/>
         </w:rPr>
-        <w:t>ber eine einfache Webapplikation</w:t>
+        <w:t xml:space="preserve">ber eine </w:t>
       </w:r>
       <w:r>
         <w:rPr>
           <w:rFonts w:cstheme="minorHAnsi"/>
           <w:szCs w:val="24"/>
         </w:rPr>
-        <w:t xml:space="preserve"> </w:t>
+        <w:lastRenderedPageBreak/>
+        <w:t>einfache Webapplikation</w:t>
       </w:r>
       <w:r>
         <w:rPr>
           <w:rFonts w:cstheme="minorHAnsi"/>
           <w:szCs w:val="24"/>
         </w:rPr>
-        <w:t>gesteuert werden</w:t>
+        <w:t xml:space="preserve"> </w:t>
       </w:r>
       <w:r>
         <w:rPr>
           <w:rFonts w:cstheme="minorHAnsi"/>
           <w:szCs w:val="24"/>
         </w:rPr>
-        <w:t xml:space="preserve">. </w:t>
+        <w:t>gesteuert werden</w:t>
       </w:r>
       <w:r>
         <w:rPr>
           <w:rFonts w:cstheme="minorHAnsi"/>
           <w:szCs w:val="24"/>
         </w:rPr>
-        <w:t>Außerdem soll so ein verbesserter Service des Ladens realisiert werden.</w:t>
-      </w:r>
-    </w:p>
-    <w:p>
-      <w:pPr>
-        <w:spacing w:line="360" w:lineRule="auto"/>
+        <w:t xml:space="preserve">. </w:t>
+      </w:r>
+      <w:r>
         <w:rPr>
           <w:rFonts w:cstheme="minorHAnsi"/>
           <w:szCs w:val="24"/>
         </w:rPr>
-      </w:pPr>
-      <w:r>
+        <w:t>Außerdem soll so ein verbesserter Service des Ladens realisiert werden.</w:t>
+      </w:r>
+    </w:p>
+    <w:p>
+      <w:pPr>
+        <w:spacing w:line="360" w:lineRule="auto"/>
         <w:rPr>
           <w:rFonts w:cstheme="minorHAnsi"/>
           <w:szCs w:val="24"/>
         </w:rPr>
-        <w:t xml:space="preserve">Außerdem wird dieses Projekt durchgeführt, damit wir als Schüler schon mal einen Einblick in den Ablauf des Abschlussprojektes </w:t>
-      </w:r>
+      </w:pPr>
       <w:r>
         <w:rPr>
           <w:rFonts w:cstheme="minorHAnsi"/>
           <w:szCs w:val="24"/>
         </w:rPr>
-        <w:t>gelangen</w:t>
+        <w:t xml:space="preserve">Außerdem wird dieses Projekt durchgeführt, damit wir als Schüler schon mal einen Einblick in den Ablauf des Abschlussprojektes </w:t>
       </w:r>
       <w:r>
         <w:rPr>
           <w:rFonts w:cstheme="minorHAnsi"/>
           <w:szCs w:val="24"/>
         </w:rPr>
-        <w:t xml:space="preserve">. </w:t>
+        <w:t>gelangen</w:t>
       </w:r>
       <w:r>
         <w:rPr>
           <w:rFonts w:cstheme="minorHAnsi"/>
           <w:szCs w:val="24"/>
         </w:rPr>
+        <w:t xml:space="preserve">. </w:t>
+      </w:r>
+      <w:r>
+        <w:rPr>
+          <w:rFonts w:cstheme="minorHAnsi"/>
+          <w:szCs w:val="24"/>
+        </w:rPr>
         <w:t xml:space="preserve"> </w:t>
       </w:r>
     </w:p>
     <w:p>
       <w:pPr>
-        <w:pStyle w:val="berschrift3"/>
-        <w:spacing w:line="360" w:lineRule="auto"/>
-      </w:pPr>
-      <w:bookmarkStart w:id="29" w:name="_Toc484005019"/>
+        <w:pStyle w:val="Heading3"/>
+        <w:spacing w:line="360" w:lineRule="auto"/>
+      </w:pPr>
+      <w:bookmarkStart w:id="30" w:name="_Toc484005019"/>
       <w:r>
         <w:t>1.1.5 Kick Off Meeting</w:t>
       </w:r>
-      <w:bookmarkEnd w:id="29"/>
+      <w:bookmarkEnd w:id="30"/>
       <w:r>
         <w:t xml:space="preserve"> </w:t>
       </w:r>
     </w:p>
     <w:p>
       <w:pPr>
-        <w:pStyle w:val="KeinLeerraum"/>
+        <w:pStyle w:val="NoSpacing"/>
         <w:spacing w:line="360" w:lineRule="auto"/>
       </w:pPr>
     </w:p>
     <w:tbl>
       <w:tblPr>
-        <w:tblStyle w:val="MittleresRaster1-Akzent1"/>
+        <w:tblStyle w:val="MediumGrid1-Accent1"/>
         <w:tblW w:w="9747" w:type="dxa"/>
         <w:tblLook w:val="04A0" w:firstRow="1" w:lastRow="0" w:firstColumn="1" w:lastColumn="0" w:noHBand="0" w:noVBand="1"/>
       </w:tblPr>
@@ -3914,7 +3953,7 @@
       <w:r>
         <w:t xml:space="preserve"> das </w:t>
       </w:r>
-      <w:bookmarkStart w:id="30" w:name="Lastenheft"/>
+      <w:bookmarkStart w:id="31" w:name="Lastenheft"/>
       <w:r>
         <w:fldChar w:fldCharType="begin"/>
       </w:r>
@@ -3928,24 +3967,12 @@
         <w:rPr>
           <w:rStyle w:val="Hyperlink"/>
         </w:rPr>
-        <w:t>Lastenh</w:t>
-      </w:r>
-      <w:r>
-        <w:rPr>
-          <w:rStyle w:val="Hyperlink"/>
-        </w:rPr>
-        <w:t>e</w:t>
-      </w:r>
-      <w:r>
-        <w:rPr>
-          <w:rStyle w:val="Hyperlink"/>
-        </w:rPr>
-        <w:t>ft</w:t>
+        <w:t>Lastenheft</w:t>
       </w:r>
       <w:r>
         <w:fldChar w:fldCharType="end"/>
       </w:r>
-      <w:bookmarkEnd w:id="30"/>
+      <w:bookmarkEnd w:id="31"/>
       <w:r>
         <w:t xml:space="preserve"> </w:t>
       </w:r>
@@ -3970,34 +3997,33 @@
     </w:p>
     <w:p>
       <w:pPr>
-        <w:pStyle w:val="berschrift1"/>
-        <w:spacing w:line="360" w:lineRule="auto"/>
-      </w:pPr>
-      <w:bookmarkStart w:id="31" w:name="_Toc484005020"/>
-      <w:bookmarkStart w:id="32" w:name="_Toc370884716"/>
-      <w:bookmarkStart w:id="33" w:name="_Toc370893254"/>
-      <w:bookmarkStart w:id="34" w:name="_Toc370902100"/>
-      <w:r>
-        <w:lastRenderedPageBreak/>
+        <w:pStyle w:val="Heading1"/>
+        <w:spacing w:line="360" w:lineRule="auto"/>
+      </w:pPr>
+      <w:bookmarkStart w:id="32" w:name="_Toc484005020"/>
+      <w:bookmarkStart w:id="33" w:name="_Toc370884716"/>
+      <w:bookmarkStart w:id="34" w:name="_Toc370893254"/>
+      <w:bookmarkStart w:id="35" w:name="_Toc370902100"/>
+      <w:r>
         <w:t xml:space="preserve">2. </w:t>
       </w:r>
       <w:r>
         <w:t>Projektplanung</w:t>
       </w:r>
-      <w:bookmarkEnd w:id="31"/>
+      <w:bookmarkEnd w:id="32"/>
       <w:r>
         <w:t xml:space="preserve"> </w:t>
       </w:r>
     </w:p>
     <w:p>
       <w:pPr>
-        <w:pStyle w:val="berschrift3"/>
-        <w:spacing w:line="360" w:lineRule="auto"/>
-      </w:pPr>
-      <w:bookmarkStart w:id="35" w:name="_Toc484005021"/>
-      <w:bookmarkStart w:id="36" w:name="_Toc370884717"/>
-      <w:bookmarkStart w:id="37" w:name="_Toc370893255"/>
-      <w:bookmarkStart w:id="38" w:name="_Toc370902101"/>
+        <w:pStyle w:val="Heading3"/>
+        <w:spacing w:line="360" w:lineRule="auto"/>
+      </w:pPr>
+      <w:bookmarkStart w:id="36" w:name="_Toc484005021"/>
+      <w:bookmarkStart w:id="37" w:name="_Toc370884717"/>
+      <w:bookmarkStart w:id="38" w:name="_Toc370893255"/>
+      <w:bookmarkStart w:id="39" w:name="_Toc370902101"/>
       <w:r>
         <w:t>2</w:t>
       </w:r>
@@ -4007,16 +4033,16 @@
       <w:r>
         <w:t xml:space="preserve"> Analysephase</w:t>
       </w:r>
-      <w:bookmarkEnd w:id="35"/>
+      <w:bookmarkEnd w:id="36"/>
       <w:r>
         <w:t xml:space="preserve"> </w:t>
       </w:r>
       <w:r>
         <w:t xml:space="preserve"> </w:t>
       </w:r>
-      <w:bookmarkEnd w:id="36"/>
       <w:bookmarkEnd w:id="37"/>
       <w:bookmarkEnd w:id="38"/>
+      <w:bookmarkEnd w:id="39"/>
     </w:p>
     <w:p>
       <w:pPr>
@@ -4034,10 +4060,10 @@
     </w:p>
     <w:p>
       <w:pPr>
-        <w:pStyle w:val="berschrift3"/>
-        <w:spacing w:line="360" w:lineRule="auto"/>
-      </w:pPr>
-      <w:bookmarkStart w:id="39" w:name="_Toc484005022"/>
+        <w:pStyle w:val="Heading3"/>
+        <w:spacing w:line="360" w:lineRule="auto"/>
+      </w:pPr>
+      <w:bookmarkStart w:id="40" w:name="_Toc484005022"/>
       <w:r>
         <w:t>2.1.1</w:t>
       </w:r>
@@ -4050,7 +4076,7 @@
       <w:r>
         <w:t>Projektgruppe</w:t>
       </w:r>
-      <w:bookmarkEnd w:id="39"/>
+      <w:bookmarkEnd w:id="40"/>
       <w:r>
         <w:t xml:space="preserve"> </w:t>
       </w:r>
@@ -4060,13 +4086,13 @@
     </w:p>
     <w:p>
       <w:pPr>
-        <w:pStyle w:val="KeinLeerraum"/>
+        <w:pStyle w:val="NoSpacing"/>
         <w:spacing w:line="360" w:lineRule="auto"/>
       </w:pPr>
     </w:p>
     <w:tbl>
       <w:tblPr>
-        <w:tblStyle w:val="MittleresRaster1-Akzent1"/>
+        <w:tblStyle w:val="MediumGrid1-Accent1"/>
         <w:tblW w:w="9747" w:type="dxa"/>
         <w:tblLook w:val="04A0" w:firstRow="1" w:lastRow="0" w:firstColumn="1" w:lastColumn="0" w:noHBand="0" w:noVBand="1"/>
       </w:tblPr>
@@ -4173,7 +4199,7 @@
     </w:tbl>
     <w:p>
       <w:pPr>
-        <w:pStyle w:val="KeinLeerraum"/>
+        <w:pStyle w:val="NoSpacing"/>
         <w:spacing w:line="360" w:lineRule="auto"/>
       </w:pPr>
     </w:p>
@@ -4294,14 +4320,14 @@
                 <w:lang w:eastAsia="de-DE"/>
               </w:rPr>
             </w:pPr>
-            <w:bookmarkStart w:id="40" w:name="Kompetenzverteilung"/>
+            <w:bookmarkStart w:id="41" w:name="Kompetenzverteilung"/>
             <w:r>
               <w:rPr>
                 <w:lang w:eastAsia="de-DE"/>
               </w:rPr>
               <w:t xml:space="preserve">Kompetenzverteilung </w:t>
             </w:r>
-            <w:bookmarkEnd w:id="40"/>
+            <w:bookmarkEnd w:id="41"/>
             <w:r>
               <w:rPr>
                 <w:lang w:eastAsia="de-DE"/>
@@ -4340,16 +4366,8 @@
               <w:rPr>
                 <w:lang w:eastAsia="de-DE"/>
               </w:rPr>
-              <w:t xml:space="preserve">Igor </w:t>
-            </w:r>
-            <w:proofErr w:type="spellStart"/>
-            <w:r>
-              <w:rPr>
-                <w:lang w:eastAsia="de-DE"/>
-              </w:rPr>
-              <w:t>Stoljarow</w:t>
-            </w:r>
-            <w:proofErr w:type="spellEnd"/>
+              <w:t>Igor Stoljarow</w:t>
+            </w:r>
           </w:p>
         </w:tc>
         <w:tc>
@@ -4585,11 +4603,12 @@
     </w:tbl>
     <w:p>
       <w:pPr>
-        <w:pStyle w:val="berschrift3"/>
-        <w:spacing w:line="360" w:lineRule="auto"/>
-      </w:pPr>
-      <w:bookmarkStart w:id="41" w:name="_Toc484005023"/>
-      <w:r>
+        <w:pStyle w:val="Heading3"/>
+        <w:spacing w:line="360" w:lineRule="auto"/>
+      </w:pPr>
+      <w:bookmarkStart w:id="42" w:name="_Toc484005023"/>
+      <w:r>
+        <w:lastRenderedPageBreak/>
         <w:t>2.</w:t>
       </w:r>
       <w:r>
@@ -4604,20 +4623,20 @@
       <w:r>
         <w:t>Vorgehensm</w:t>
       </w:r>
-      <w:bookmarkEnd w:id="41"/>
+      <w:bookmarkEnd w:id="42"/>
       <w:r>
         <w:t>ethode</w:t>
       </w:r>
     </w:p>
     <w:p>
       <w:pPr>
-        <w:pStyle w:val="KeinLeerraum"/>
+        <w:pStyle w:val="NoSpacing"/>
         <w:spacing w:line="360" w:lineRule="auto"/>
       </w:pPr>
     </w:p>
     <w:tbl>
       <w:tblPr>
-        <w:tblStyle w:val="MittleresRaster1-Akzent1"/>
+        <w:tblStyle w:val="MediumGrid1-Accent1"/>
         <w:tblW w:w="9747" w:type="dxa"/>
         <w:tblLook w:val="04A0" w:firstRow="1" w:lastRow="0" w:firstColumn="1" w:lastColumn="0" w:noHBand="0" w:noVBand="1"/>
       </w:tblPr>
@@ -4758,23 +4777,7 @@
             <w:rFonts w:cstheme="minorHAnsi"/>
             <w:szCs w:val="24"/>
           </w:rPr>
-          <w:t>Kompete</w:t>
-        </w:r>
-        <w:r>
-          <w:rPr>
-            <w:rStyle w:val="Hyperlink"/>
-            <w:rFonts w:cstheme="minorHAnsi"/>
-            <w:szCs w:val="24"/>
-          </w:rPr>
-          <w:t>n</w:t>
-        </w:r>
-        <w:r>
-          <w:rPr>
-            <w:rStyle w:val="Hyperlink"/>
-            <w:rFonts w:cstheme="minorHAnsi"/>
-            <w:szCs w:val="24"/>
-          </w:rPr>
-          <w:t>zverteilung</w:t>
+          <w:t>Kompetenzverteilung</w:t>
         </w:r>
       </w:hyperlink>
       <w:r>
@@ -4801,26 +4804,32 @@
         </w:rPr>
         <w:t xml:space="preserve"> haben wir die Aufgaben weiter gesplittet und definiert.</w:t>
       </w:r>
-      <w:bookmarkStart w:id="42" w:name="_Toc484005024"/>
-    </w:p>
-    <w:p>
-      <w:pPr>
-        <w:pStyle w:val="KeinLeerraum"/>
-      </w:pPr>
-    </w:p>
-    <w:p>
-      <w:pPr>
-        <w:pStyle w:val="berschrift3"/>
-        <w:spacing w:line="360" w:lineRule="auto"/>
-      </w:pPr>
-      <w:r>
-        <w:lastRenderedPageBreak/>
+      <w:bookmarkStart w:id="43" w:name="_Toc484005024"/>
+      <w:r>
+        <w:rPr>
+          <w:rFonts w:cstheme="minorHAnsi"/>
+          <w:szCs w:val="24"/>
+        </w:rPr>
+        <w:t xml:space="preserve"> Jede Woche haben wir uns im Unterricht getroffen und besprochen was gemacht wurde und was noch zu tun ist. Die Aufgaben wurden von einzelnen Personen übernommen und fortgeführt. </w:t>
+      </w:r>
+    </w:p>
+    <w:p>
+      <w:pPr>
+        <w:pStyle w:val="NoSpacing"/>
+      </w:pPr>
+    </w:p>
+    <w:p>
+      <w:pPr>
+        <w:pStyle w:val="Heading3"/>
+        <w:spacing w:line="360" w:lineRule="auto"/>
+      </w:pPr>
+      <w:r>
         <w:t>2.1.3</w:t>
       </w:r>
       <w:r>
         <w:t xml:space="preserve"> Lastenheft</w:t>
       </w:r>
-      <w:bookmarkEnd w:id="42"/>
+      <w:bookmarkEnd w:id="43"/>
     </w:p>
     <w:p>
       <w:pPr>
@@ -4840,19 +4849,7 @@
           <w:rPr>
             <w:rStyle w:val="Hyperlink"/>
           </w:rPr>
-          <w:t>Las</w:t>
-        </w:r>
-        <w:r>
-          <w:rPr>
-            <w:rStyle w:val="Hyperlink"/>
-          </w:rPr>
-          <w:t>t</w:t>
-        </w:r>
-        <w:r>
-          <w:rPr>
-            <w:rStyle w:val="Hyperlink"/>
-          </w:rPr>
-          <w:t>enheft</w:t>
+          <w:t>Lastenheft</w:t>
         </w:r>
       </w:hyperlink>
       <w:r>
@@ -4864,17 +4861,17 @@
     </w:p>
     <w:p>
       <w:pPr>
-        <w:pStyle w:val="berschrift3"/>
-        <w:spacing w:line="360" w:lineRule="auto"/>
-      </w:pPr>
-      <w:bookmarkStart w:id="43" w:name="_Toc484005025"/>
+        <w:pStyle w:val="Heading3"/>
+        <w:spacing w:line="360" w:lineRule="auto"/>
+      </w:pPr>
+      <w:bookmarkStart w:id="44" w:name="_Toc484005025"/>
       <w:r>
         <w:t xml:space="preserve">2.2 </w:t>
       </w:r>
       <w:r>
         <w:t>Definitionsphase</w:t>
       </w:r>
-      <w:bookmarkEnd w:id="43"/>
+      <w:bookmarkEnd w:id="44"/>
     </w:p>
     <w:p>
       <w:pPr>
@@ -4924,10 +4921,10 @@
     </w:p>
     <w:p>
       <w:pPr>
-        <w:pStyle w:val="berschrift3"/>
-        <w:spacing w:line="360" w:lineRule="auto"/>
-      </w:pPr>
-      <w:bookmarkStart w:id="44" w:name="_Toc484005026"/>
+        <w:pStyle w:val="Heading3"/>
+        <w:spacing w:line="360" w:lineRule="auto"/>
+      </w:pPr>
+      <w:bookmarkStart w:id="45" w:name="_Toc484005026"/>
       <w:r>
         <w:t>2.2.</w:t>
       </w:r>
@@ -4937,17 +4934,17 @@
       <w:r>
         <w:t xml:space="preserve"> Pflichtenheft</w:t>
       </w:r>
-      <w:bookmarkEnd w:id="44"/>
-    </w:p>
-    <w:p>
-      <w:pPr>
-        <w:pStyle w:val="KeinLeerraum"/>
+      <w:bookmarkEnd w:id="45"/>
+    </w:p>
+    <w:p>
+      <w:pPr>
+        <w:pStyle w:val="NoSpacing"/>
         <w:spacing w:line="360" w:lineRule="auto"/>
       </w:pPr>
     </w:p>
     <w:tbl>
       <w:tblPr>
-        <w:tblStyle w:val="MittleresRaster1-Akzent1"/>
+        <w:tblStyle w:val="MediumGrid1-Accent1"/>
         <w:tblW w:w="9747" w:type="dxa"/>
         <w:tblLook w:val="04A0" w:firstRow="1" w:lastRow="0" w:firstColumn="1" w:lastColumn="0" w:noHBand="0" w:noVBand="1"/>
       </w:tblPr>
@@ -5002,16 +4999,8 @@
               <w:rPr>
                 <w:b w:val="0"/>
               </w:rPr>
-              <w:t xml:space="preserve">Kraemer, </w:t>
-            </w:r>
-            <w:proofErr w:type="spellStart"/>
-            <w:r>
-              <w:rPr>
-                <w:b w:val="0"/>
-              </w:rPr>
-              <w:t>Stoljarow</w:t>
-            </w:r>
-            <w:proofErr w:type="spellEnd"/>
+              <w:t>Kraemer, Stoljarow</w:t>
+            </w:r>
             <w:r>
               <w:rPr>
                 <w:b w:val="0"/>
@@ -5080,7 +5069,7 @@
     </w:tbl>
     <w:p>
       <w:pPr>
-        <w:pStyle w:val="KeinLeerraum"/>
+        <w:pStyle w:val="NoSpacing"/>
         <w:spacing w:line="360" w:lineRule="auto"/>
       </w:pPr>
     </w:p>
@@ -5254,6 +5243,7 @@
           <w:rFonts w:cstheme="minorHAnsi"/>
           <w:szCs w:val="24"/>
         </w:rPr>
+        <w:lastRenderedPageBreak/>
         <w:t>Aufgrund der eingeschränkten Zeitvorgabe</w:t>
       </w:r>
       <w:r>
@@ -5333,13 +5323,13 @@
     </w:p>
     <w:p>
       <w:pPr>
-        <w:pStyle w:val="berschrift3"/>
-        <w:spacing w:line="360" w:lineRule="auto"/>
-      </w:pPr>
-      <w:bookmarkStart w:id="45" w:name="_Toc484005027"/>
-      <w:bookmarkStart w:id="46" w:name="_Toc370884718"/>
-      <w:bookmarkStart w:id="47" w:name="_Toc370893256"/>
-      <w:bookmarkStart w:id="48" w:name="_Toc370902102"/>
+        <w:pStyle w:val="Heading3"/>
+        <w:spacing w:line="360" w:lineRule="auto"/>
+      </w:pPr>
+      <w:bookmarkStart w:id="46" w:name="_Toc484005027"/>
+      <w:bookmarkStart w:id="47" w:name="_Toc370884718"/>
+      <w:bookmarkStart w:id="48" w:name="_Toc370893256"/>
+      <w:bookmarkStart w:id="49" w:name="_Toc370902102"/>
       <w:r>
         <w:t>2.1.2 Projekt</w:t>
       </w:r>
@@ -5369,11 +5359,7 @@
         <w:t xml:space="preserve">nur </w:t>
       </w:r>
       <w:r>
-        <w:t xml:space="preserve">wenige </w:t>
-      </w:r>
-      <w:r>
-        <w:lastRenderedPageBreak/>
-        <w:t>Erfahrungswe</w:t>
+        <w:t>wenige Erfahrungswe</w:t>
       </w:r>
       <w:r>
         <w:t>rte in manchen Bereichen besaßen</w:t>
@@ -5397,15 +5383,7 @@
         <w:br/>
       </w:r>
       <w:r>
-        <w:t xml:space="preserve">Zur Erstellung diverser Dokumente haben wir uns auf die Programme Microsoft Visio 2013 und </w:t>
-      </w:r>
-      <w:proofErr w:type="spellStart"/>
-      <w:r>
-        <w:t>Umlet</w:t>
-      </w:r>
-      <w:proofErr w:type="spellEnd"/>
-      <w:r>
-        <w:t xml:space="preserve"> geeinigt. </w:t>
+        <w:t xml:space="preserve">Zur Erstellung diverser Dokumente haben wir uns auf die Programme Microsoft Visio 2013 und Umlet geeinigt. </w:t>
       </w:r>
       <w:r>
         <w:t xml:space="preserve">Diese haben wir gewählt, da wir alle schon mit diesen Programmen gearbeitet haben und diese die Ansprüche vollkommen abdecken. </w:t>
@@ -5413,35 +5391,35 @@
     </w:p>
     <w:p>
       <w:pPr>
-        <w:pStyle w:val="berschrift3"/>
-        <w:spacing w:line="360" w:lineRule="auto"/>
-      </w:pPr>
-    </w:p>
-    <w:p>
-      <w:pPr>
-        <w:pStyle w:val="berschrift3"/>
+        <w:pStyle w:val="Heading3"/>
+        <w:spacing w:line="360" w:lineRule="auto"/>
+      </w:pPr>
+    </w:p>
+    <w:p>
+      <w:pPr>
+        <w:pStyle w:val="Heading3"/>
         <w:spacing w:line="360" w:lineRule="auto"/>
       </w:pPr>
       <w:r>
         <w:t>2.</w:t>
       </w:r>
-      <w:bookmarkEnd w:id="45"/>
       <w:bookmarkEnd w:id="46"/>
       <w:bookmarkEnd w:id="47"/>
       <w:bookmarkEnd w:id="48"/>
+      <w:bookmarkEnd w:id="49"/>
       <w:r>
         <w:t xml:space="preserve">1.3 Projektstrukturplanung </w:t>
       </w:r>
     </w:p>
     <w:p>
       <w:pPr>
-        <w:pStyle w:val="KeinLeerraum"/>
+        <w:pStyle w:val="NoSpacing"/>
         <w:spacing w:line="360" w:lineRule="auto"/>
       </w:pPr>
     </w:p>
     <w:tbl>
       <w:tblPr>
-        <w:tblStyle w:val="MittleresRaster1-Akzent1"/>
+        <w:tblStyle w:val="MediumGrid1-Accent1"/>
         <w:tblW w:w="9747" w:type="dxa"/>
         <w:tblLook w:val="04A0" w:firstRow="1" w:lastRow="0" w:firstColumn="1" w:lastColumn="0" w:noHBand="0" w:noVBand="1"/>
       </w:tblPr>
@@ -5548,7 +5526,7 @@
     </w:tbl>
     <w:p>
       <w:pPr>
-        <w:pStyle w:val="KeinLeerraum"/>
+        <w:pStyle w:val="NoSpacing"/>
         <w:spacing w:line="360" w:lineRule="auto"/>
       </w:pPr>
     </w:p>
@@ -5625,7 +5603,7 @@
     </w:p>
     <w:p>
       <w:pPr>
-        <w:pStyle w:val="berschrift3"/>
+        <w:pStyle w:val="Heading3"/>
         <w:spacing w:line="360" w:lineRule="auto"/>
       </w:pPr>
       <w:r>
@@ -5643,7 +5621,7 @@
     </w:p>
     <w:tbl>
       <w:tblPr>
-        <w:tblStyle w:val="MittleresRaster1-Akzent1"/>
+        <w:tblStyle w:val="MediumGrid1-Accent1"/>
         <w:tblW w:w="9747" w:type="dxa"/>
         <w:tblLook w:val="04A0" w:firstRow="1" w:lastRow="0" w:firstColumn="1" w:lastColumn="0" w:noHBand="0" w:noVBand="1"/>
       </w:tblPr>
@@ -5758,6 +5736,7 @@
         <w:spacing w:line="360" w:lineRule="auto"/>
       </w:pPr>
       <w:r>
+        <w:lastRenderedPageBreak/>
         <w:t xml:space="preserve">Zur Qualitätssicherung haben wir </w:t>
       </w:r>
       <w:r>
@@ -5822,53 +5801,45 @@
             <v:path o:extrusionok="f" gradientshapeok="t" o:connecttype="rect"/>
             <o:lock v:ext="edit" aspectratio="t"/>
           </v:shapetype>
-          <v:shape id="_x0000_i1105" type="#_x0000_t75" style="width:431.25pt;height:141.75pt" o:ole="">
+          <v:shape id="_x0000_i1025" type="#_x0000_t75" style="width:431.25pt;height:141.75pt" o:ole="">
             <v:imagedata r:id="rId12" o:title="" croptop="8430f" cropbottom="42415f" cropright="2202f"/>
           </v:shape>
-          <o:OLEObject Type="Embed" ProgID="AcroExch.Document.11" ShapeID="_x0000_i1105" DrawAspect="Content" ObjectID="_1558170557" r:id="rId13"/>
+          <o:OLEObject Type="Embed" ProgID="AcroExch.Document.11" ShapeID="_x0000_i1025" DrawAspect="Content" ObjectID="_1558181881" r:id="rId13"/>
         </w:object>
       </w:r>
     </w:p>
     <w:p>
       <w:pPr>
-        <w:pStyle w:val="Beschriftung"/>
-        <w:spacing w:line="360" w:lineRule="auto"/>
-      </w:pPr>
-      <w:r>
-        <w:t xml:space="preserve">Abb. </w:t>
-      </w:r>
-      <w:proofErr w:type="gramStart"/>
-      <w:r>
-        <w:t>1  Meilensteinplan</w:t>
-      </w:r>
-      <w:proofErr w:type="gramEnd"/>
+        <w:pStyle w:val="Caption"/>
+        <w:spacing w:line="360" w:lineRule="auto"/>
+      </w:pPr>
+      <w:r>
+        <w:t xml:space="preserve">Abb. 1  Meilensteinplan </w:t>
+      </w:r>
+    </w:p>
+    <w:p>
+      <w:pPr>
+        <w:pStyle w:val="Heading3"/>
+        <w:spacing w:line="360" w:lineRule="auto"/>
+      </w:pPr>
+      <w:bookmarkStart w:id="50" w:name="_Toc484005028"/>
+      <w:r>
+        <w:t>2.2.3 Arbeitspakete und Ressourcenplanung</w:t>
+      </w:r>
+      <w:bookmarkEnd w:id="50"/>
       <w:r>
         <w:t xml:space="preserve"> </w:t>
       </w:r>
     </w:p>
     <w:p>
       <w:pPr>
-        <w:pStyle w:val="berschrift3"/>
-        <w:spacing w:line="360" w:lineRule="auto"/>
-      </w:pPr>
-      <w:bookmarkStart w:id="49" w:name="_Toc484005028"/>
-      <w:r>
-        <w:t>2.2.3 Arbeitspakete und Ressourcenplanung</w:t>
-      </w:r>
-      <w:bookmarkEnd w:id="49"/>
-      <w:r>
-        <w:t xml:space="preserve"> </w:t>
-      </w:r>
-    </w:p>
-    <w:p>
-      <w:pPr>
-        <w:pStyle w:val="KeinLeerraum"/>
+        <w:pStyle w:val="NoSpacing"/>
         <w:spacing w:line="360" w:lineRule="auto"/>
       </w:pPr>
     </w:p>
     <w:tbl>
       <w:tblPr>
-        <w:tblStyle w:val="MittleresRaster1-Akzent1"/>
+        <w:tblStyle w:val="MediumGrid1-Accent1"/>
         <w:tblW w:w="9747" w:type="dxa"/>
         <w:tblLook w:val="04A0" w:firstRow="1" w:lastRow="0" w:firstColumn="1" w:lastColumn="0" w:noHBand="0" w:noVBand="1"/>
       </w:tblPr>
@@ -5969,7 +5940,7 @@
     </w:tbl>
     <w:p>
       <w:pPr>
-        <w:pStyle w:val="KeinLeerraum"/>
+        <w:pStyle w:val="NoSpacing"/>
         <w:spacing w:line="360" w:lineRule="auto"/>
       </w:pPr>
     </w:p>
@@ -6016,24 +5987,24 @@
     </w:p>
     <w:p>
       <w:pPr>
-        <w:pStyle w:val="berschrift3"/>
-        <w:spacing w:line="360" w:lineRule="auto"/>
-      </w:pPr>
-      <w:bookmarkStart w:id="50" w:name="_Toc484005029"/>
+        <w:pStyle w:val="Heading3"/>
+        <w:spacing w:line="360" w:lineRule="auto"/>
+      </w:pPr>
+      <w:bookmarkStart w:id="51" w:name="_Toc484005029"/>
       <w:r>
         <w:t>2.2.4 Testkonzept</w:t>
       </w:r>
-      <w:bookmarkEnd w:id="50"/>
-    </w:p>
-    <w:p>
-      <w:pPr>
-        <w:pStyle w:val="KeinLeerraum"/>
+      <w:bookmarkEnd w:id="51"/>
+    </w:p>
+    <w:p>
+      <w:pPr>
+        <w:pStyle w:val="NoSpacing"/>
         <w:spacing w:line="360" w:lineRule="auto"/>
       </w:pPr>
     </w:p>
     <w:tbl>
       <w:tblPr>
-        <w:tblStyle w:val="MittleresRaster1-Akzent1"/>
+        <w:tblStyle w:val="MediumGrid1-Accent1"/>
         <w:tblW w:w="9747" w:type="dxa"/>
         <w:tblLook w:val="04A0" w:firstRow="1" w:lastRow="0" w:firstColumn="1" w:lastColumn="0" w:noHBand="0" w:noVBand="1"/>
       </w:tblPr>
@@ -6149,7 +6120,7 @@
     </w:tbl>
     <w:p>
       <w:pPr>
-        <w:pStyle w:val="KeinLeerraum"/>
+        <w:pStyle w:val="NoSpacing"/>
         <w:spacing w:line="360" w:lineRule="auto"/>
         <w:rPr>
           <w:rFonts w:eastAsiaTheme="majorEastAsia"/>
@@ -6158,7 +6129,7 @@
     </w:p>
     <w:p>
       <w:pPr>
-        <w:pStyle w:val="KeinLeerraum"/>
+        <w:pStyle w:val="NoSpacing"/>
         <w:spacing w:line="360" w:lineRule="auto"/>
         <w:rPr>
           <w:rFonts w:eastAsiaTheme="majorEastAsia"/>
@@ -6180,7 +6151,7 @@
     </w:p>
     <w:p>
       <w:pPr>
-        <w:pStyle w:val="KeinLeerraum"/>
+        <w:pStyle w:val="NoSpacing"/>
         <w:spacing w:line="360" w:lineRule="auto"/>
         <w:rPr>
           <w:rFonts w:eastAsiaTheme="majorEastAsia"/>
@@ -6189,25 +6160,23 @@
     </w:p>
     <w:p>
       <w:pPr>
-        <w:pStyle w:val="berschrift3"/>
-        <w:spacing w:line="360" w:lineRule="auto"/>
-      </w:pPr>
-      <w:bookmarkStart w:id="51" w:name="_Toc484005030"/>
-      <w:proofErr w:type="gramStart"/>
+        <w:pStyle w:val="Heading3"/>
+        <w:spacing w:line="360" w:lineRule="auto"/>
+      </w:pPr>
+      <w:bookmarkStart w:id="52" w:name="_Toc484005030"/>
       <w:r>
         <w:t xml:space="preserve">2.3 </w:t>
       </w:r>
       <w:r>
         <w:t xml:space="preserve"> </w:t>
       </w:r>
-      <w:bookmarkEnd w:id="32"/>
       <w:bookmarkEnd w:id="33"/>
       <w:bookmarkEnd w:id="34"/>
+      <w:bookmarkEnd w:id="35"/>
       <w:r>
         <w:t>Entwurfsphase</w:t>
       </w:r>
-      <w:bookmarkEnd w:id="51"/>
-      <w:proofErr w:type="gramEnd"/>
+      <w:bookmarkEnd w:id="52"/>
     </w:p>
     <w:p>
       <w:pPr>
@@ -6232,19 +6201,12 @@
       <w:pPr>
         <w:spacing w:line="360" w:lineRule="auto"/>
       </w:pPr>
-      <w:proofErr w:type="spellStart"/>
       <w:r>
         <w:rPr>
           <w:highlight w:val="yellow"/>
         </w:rPr>
-        <w:t>Abb</w:t>
-      </w:r>
-      <w:proofErr w:type="spellEnd"/>
-      <w:r>
-        <w:rPr>
-          <w:highlight w:val="yellow"/>
-        </w:rPr>
-        <w:t xml:space="preserve"> erstellen</w:t>
+        <w:lastRenderedPageBreak/>
+        <w:t>Abb erstellen</w:t>
       </w:r>
       <w:r>
         <w:t xml:space="preserve"> </w:t>
@@ -6252,10 +6214,10 @@
     </w:p>
     <w:p>
       <w:pPr>
-        <w:pStyle w:val="berschrift3"/>
-        <w:spacing w:line="360" w:lineRule="auto"/>
-      </w:pPr>
-      <w:bookmarkStart w:id="52" w:name="_Toc484005031"/>
+        <w:pStyle w:val="Heading3"/>
+        <w:spacing w:line="360" w:lineRule="auto"/>
+      </w:pPr>
+      <w:bookmarkStart w:id="53" w:name="_Toc484005031"/>
       <w:r>
         <w:t xml:space="preserve">2.3.1 </w:t>
       </w:r>
@@ -6268,17 +6230,17 @@
       <w:r>
         <w:t>chitektur</w:t>
       </w:r>
-      <w:bookmarkEnd w:id="52"/>
-    </w:p>
-    <w:p>
-      <w:pPr>
-        <w:pStyle w:val="KeinLeerraum"/>
+      <w:bookmarkEnd w:id="53"/>
+    </w:p>
+    <w:p>
+      <w:pPr>
+        <w:pStyle w:val="NoSpacing"/>
         <w:spacing w:line="360" w:lineRule="auto"/>
       </w:pPr>
     </w:p>
     <w:tbl>
       <w:tblPr>
-        <w:tblStyle w:val="MittleresRaster1-Akzent1"/>
+        <w:tblStyle w:val="MediumGrid1-Accent1"/>
         <w:tblW w:w="9747" w:type="dxa"/>
         <w:tblLook w:val="04A0" w:firstRow="1" w:lastRow="0" w:firstColumn="1" w:lastColumn="0" w:noHBand="0" w:noVBand="1"/>
       </w:tblPr>
@@ -6311,7 +6273,6 @@
               <w:rPr>
                 <w:b w:val="0"/>
               </w:rPr>
-              <w:lastRenderedPageBreak/>
               <w:t>Zuständig</w:t>
             </w:r>
           </w:p>
@@ -6392,36 +6353,36 @@
     </w:tbl>
     <w:p>
       <w:pPr>
-        <w:pStyle w:val="berschrift3"/>
-        <w:spacing w:line="360" w:lineRule="auto"/>
-      </w:pPr>
-    </w:p>
-    <w:p>
-      <w:pPr>
-        <w:pStyle w:val="berschrift3"/>
-        <w:spacing w:line="360" w:lineRule="auto"/>
-      </w:pPr>
-      <w:bookmarkStart w:id="53" w:name="_Toc484005032"/>
+        <w:pStyle w:val="Heading3"/>
+        <w:spacing w:line="360" w:lineRule="auto"/>
+      </w:pPr>
+    </w:p>
+    <w:p>
+      <w:pPr>
+        <w:pStyle w:val="Heading3"/>
+        <w:spacing w:line="360" w:lineRule="auto"/>
+      </w:pPr>
+      <w:bookmarkStart w:id="54" w:name="_Toc484005032"/>
       <w:r>
         <w:t xml:space="preserve">2.3.2 </w:t>
       </w:r>
       <w:r>
         <w:t>Anwendungsfalldiagramm</w:t>
       </w:r>
-      <w:bookmarkEnd w:id="53"/>
+      <w:bookmarkEnd w:id="54"/>
       <w:r>
         <w:t xml:space="preserve"> </w:t>
       </w:r>
     </w:p>
     <w:p>
       <w:pPr>
-        <w:pStyle w:val="KeinLeerraum"/>
+        <w:pStyle w:val="NoSpacing"/>
         <w:spacing w:line="360" w:lineRule="auto"/>
       </w:pPr>
     </w:p>
     <w:tbl>
       <w:tblPr>
-        <w:tblStyle w:val="MittleresRaster1-Akzent1"/>
+        <w:tblStyle w:val="MediumGrid1-Accent1"/>
         <w:tblW w:w="9747" w:type="dxa"/>
         <w:tblLook w:val="04A0" w:firstRow="1" w:lastRow="0" w:firstColumn="1" w:lastColumn="0" w:noHBand="0" w:noVBand="1"/>
       </w:tblPr>
@@ -6534,19 +6495,11 @@
         <w:t xml:space="preserve">Das sogenannte </w:t>
       </w:r>
       <w:hyperlink w:anchor="UseCase" w:history="1">
-        <w:proofErr w:type="spellStart"/>
         <w:r>
           <w:rPr>
             <w:rStyle w:val="Hyperlink"/>
           </w:rPr>
-          <w:t>Use</w:t>
-        </w:r>
-        <w:proofErr w:type="spellEnd"/>
-        <w:r>
-          <w:rPr>
-            <w:rStyle w:val="Hyperlink"/>
-          </w:rPr>
-          <w:t>-</w:t>
+          <w:t>Use-</w:t>
         </w:r>
         <w:r>
           <w:rPr>
@@ -6573,10 +6526,10 @@
     </w:p>
     <w:p>
       <w:pPr>
-        <w:pStyle w:val="berschrift3"/>
-        <w:spacing w:line="360" w:lineRule="auto"/>
-      </w:pPr>
-      <w:bookmarkStart w:id="54" w:name="_Toc484005033"/>
+        <w:pStyle w:val="Heading3"/>
+        <w:spacing w:line="360" w:lineRule="auto"/>
+      </w:pPr>
+      <w:bookmarkStart w:id="55" w:name="_Toc484005033"/>
       <w:r>
         <w:t xml:space="preserve">2.3.3 </w:t>
       </w:r>
@@ -6586,20 +6539,20 @@
       <w:r>
         <w:t>ablaufpläne</w:t>
       </w:r>
-      <w:bookmarkEnd w:id="54"/>
+      <w:bookmarkEnd w:id="55"/>
       <w:r>
         <w:t xml:space="preserve"> </w:t>
       </w:r>
     </w:p>
     <w:p>
       <w:pPr>
-        <w:pStyle w:val="KeinLeerraum"/>
+        <w:pStyle w:val="NoSpacing"/>
         <w:spacing w:line="360" w:lineRule="auto"/>
       </w:pPr>
     </w:p>
     <w:tbl>
       <w:tblPr>
-        <w:tblStyle w:val="MittleresRaster1-Akzent1"/>
+        <w:tblStyle w:val="MediumGrid1-Accent1"/>
         <w:tblW w:w="9747" w:type="dxa"/>
         <w:tblLook w:val="04A0" w:firstRow="1" w:lastRow="0" w:firstColumn="1" w:lastColumn="0" w:noHBand="0" w:noVBand="1"/>
       </w:tblPr>
@@ -6713,10 +6666,10 @@
     </w:p>
     <w:p>
       <w:pPr>
-        <w:pStyle w:val="berschrift3"/>
-        <w:spacing w:line="360" w:lineRule="auto"/>
-      </w:pPr>
-      <w:bookmarkStart w:id="55" w:name="_Toc484005034"/>
+        <w:pStyle w:val="Heading3"/>
+        <w:spacing w:line="360" w:lineRule="auto"/>
+      </w:pPr>
+      <w:bookmarkStart w:id="56" w:name="_Toc484005034"/>
       <w:r>
         <w:t>2</w:t>
       </w:r>
@@ -6732,17 +6685,17 @@
       <w:r>
         <w:t xml:space="preserve"> Klassendiagramm</w:t>
       </w:r>
-      <w:bookmarkEnd w:id="55"/>
-    </w:p>
-    <w:p>
-      <w:pPr>
-        <w:pStyle w:val="KeinLeerraum"/>
+      <w:bookmarkEnd w:id="56"/>
+    </w:p>
+    <w:p>
+      <w:pPr>
+        <w:pStyle w:val="NoSpacing"/>
         <w:spacing w:line="360" w:lineRule="auto"/>
       </w:pPr>
     </w:p>
     <w:tbl>
       <w:tblPr>
-        <w:tblStyle w:val="MittleresRaster1-Akzent1"/>
+        <w:tblStyle w:val="MediumGrid1-Accent1"/>
         <w:tblW w:w="9747" w:type="dxa"/>
         <w:tblLook w:val="04A0" w:firstRow="1" w:lastRow="0" w:firstColumn="1" w:lastColumn="0" w:noHBand="0" w:noVBand="1"/>
       </w:tblPr>
@@ -6849,7 +6802,7 @@
     </w:tbl>
     <w:p>
       <w:pPr>
-        <w:pStyle w:val="KeinLeerraum"/>
+        <w:pStyle w:val="NoSpacing"/>
         <w:spacing w:line="360" w:lineRule="auto"/>
       </w:pPr>
     </w:p>
@@ -6892,10 +6845,10 @@
     </w:p>
     <w:p>
       <w:pPr>
-        <w:pStyle w:val="berschrift3"/>
-        <w:spacing w:line="360" w:lineRule="auto"/>
-      </w:pPr>
-      <w:bookmarkStart w:id="56" w:name="_Toc484005035"/>
+        <w:pStyle w:val="Heading3"/>
+        <w:spacing w:line="360" w:lineRule="auto"/>
+      </w:pPr>
+      <w:bookmarkStart w:id="57" w:name="_Toc484005035"/>
       <w:r>
         <w:t>2</w:t>
       </w:r>
@@ -6915,30 +6868,22 @@
         <w:t xml:space="preserve"> E</w:t>
       </w:r>
       <w:r>
-        <w:t>ntity-</w:t>
-      </w:r>
-      <w:proofErr w:type="spellStart"/>
-      <w:r>
-        <w:t>Relationship</w:t>
-      </w:r>
-      <w:proofErr w:type="spellEnd"/>
-      <w:r>
-        <w:t>-Diagramm</w:t>
-      </w:r>
-      <w:bookmarkEnd w:id="56"/>
+        <w:t>ntity-Relationship-Diagramm</w:t>
+      </w:r>
+      <w:bookmarkEnd w:id="57"/>
       <w:r>
         <w:t xml:space="preserve"> </w:t>
       </w:r>
     </w:p>
     <w:p>
       <w:pPr>
-        <w:pStyle w:val="KeinLeerraum"/>
+        <w:pStyle w:val="NoSpacing"/>
         <w:spacing w:line="360" w:lineRule="auto"/>
       </w:pPr>
     </w:p>
     <w:tbl>
       <w:tblPr>
-        <w:tblStyle w:val="MittleresRaster1-Akzent1"/>
+        <w:tblStyle w:val="MediumGrid1-Accent1"/>
         <w:tblW w:w="9747" w:type="dxa"/>
         <w:tblLook w:val="04A0" w:firstRow="1" w:lastRow="0" w:firstColumn="1" w:lastColumn="0" w:noHBand="0" w:noVBand="1"/>
       </w:tblPr>
@@ -7057,13 +7002,13 @@
     </w:tbl>
     <w:p>
       <w:pPr>
-        <w:pStyle w:val="KeinLeerraum"/>
-        <w:spacing w:line="360" w:lineRule="auto"/>
-      </w:pPr>
-    </w:p>
-    <w:p>
-      <w:pPr>
-        <w:pStyle w:val="KeinLeerraum"/>
+        <w:pStyle w:val="NoSpacing"/>
+        <w:spacing w:line="360" w:lineRule="auto"/>
+      </w:pPr>
+    </w:p>
+    <w:p>
+      <w:pPr>
+        <w:pStyle w:val="NoSpacing"/>
         <w:spacing w:line="360" w:lineRule="auto"/>
         <w:rPr>
           <w:sz w:val="24"/>
@@ -7108,7 +7053,7 @@
     </w:p>
     <w:p>
       <w:pPr>
-        <w:pStyle w:val="KeinLeerraum"/>
+        <w:pStyle w:val="NoSpacing"/>
         <w:spacing w:line="360" w:lineRule="auto"/>
         <w:rPr>
           <w:sz w:val="24"/>
@@ -7118,6 +7063,7 @@
         <w:rPr>
           <w:sz w:val="24"/>
         </w:rPr>
+        <w:lastRenderedPageBreak/>
         <w:t xml:space="preserve">Die Erstellung des </w:t>
       </w:r>
       <w:hyperlink w:anchor="ERD" w:history="1">
@@ -7169,132 +7115,88 @@
         <w:rPr>
           <w:sz w:val="24"/>
         </w:rPr>
-        <w:t xml:space="preserve"> und einen Ausgleich zur </w:t>
-      </w:r>
-      <w:proofErr w:type="spellStart"/>
+        <w:t xml:space="preserve"> und einen Ausgleich zur Verschä</w:t>
+      </w:r>
       <w:r>
         <w:rPr>
           <w:sz w:val="24"/>
         </w:rPr>
-        <w:t>Verschä</w:t>
-      </w:r>
+        <w:t xml:space="preserve">tzung des </w:t>
+      </w:r>
+      <w:hyperlink w:anchor="Pflichtenheft" w:history="1">
+        <w:r>
+          <w:rPr>
+            <w:rStyle w:val="Hyperlink"/>
+            <w:sz w:val="24"/>
+          </w:rPr>
+          <w:t>Pflichtenhefts</w:t>
+        </w:r>
+      </w:hyperlink>
       <w:r>
         <w:rPr>
           <w:sz w:val="24"/>
         </w:rPr>
-        <w:t>tzung</w:t>
-      </w:r>
-      <w:proofErr w:type="spellEnd"/>
+        <w:t xml:space="preserve"> geschafften</w:t>
+      </w:r>
       <w:r>
         <w:rPr>
           <w:sz w:val="24"/>
         </w:rPr>
-        <w:t xml:space="preserve"> des </w:t>
+        <w:t>.</w:t>
       </w:r>
       <w:r>
         <w:rPr>
           <w:sz w:val="24"/>
         </w:rPr>
-        <w:fldChar w:fldCharType="begin"/>
+        <w:t xml:space="preserve"> Unser Zeit</w:t>
       </w:r>
       <w:r>
         <w:rPr>
           <w:sz w:val="24"/>
         </w:rPr>
-        <w:instrText xml:space="preserve"> HYPERLINK  \l "Pflichtenheft" </w:instrText>
+        <w:t xml:space="preserve">konto war somit wieder bei </w:t>
       </w:r>
       <w:r>
         <w:rPr>
           <w:sz w:val="24"/>
         </w:rPr>
+        <w:t>null</w:t>
       </w:r>
       <w:r>
         <w:rPr>
           <w:sz w:val="24"/>
         </w:rPr>
-        <w:fldChar w:fldCharType="separate"/>
-      </w:r>
-      <w:r>
-        <w:rPr>
-          <w:rStyle w:val="Hyperlink"/>
+        <w:t xml:space="preserve">. </w:t>
+      </w:r>
+      <w:r>
+        <w:rPr>
           <w:sz w:val="24"/>
         </w:rPr>
-        <w:t>Pflichtenhefts</w:t>
+        <w:t xml:space="preserve"> </w:t>
       </w:r>
       <w:r>
         <w:rPr>
           <w:sz w:val="24"/>
         </w:rPr>
-        <w:fldChar w:fldCharType="end"/>
-      </w:r>
-      <w:bookmarkStart w:id="57" w:name="_GoBack"/>
-      <w:bookmarkEnd w:id="57"/>
-      <w:r>
-        <w:rPr>
-          <w:sz w:val="24"/>
-        </w:rPr>
-        <w:t xml:space="preserve"> geschafften</w:t>
-      </w:r>
-      <w:r>
-        <w:rPr>
-          <w:sz w:val="24"/>
-        </w:rPr>
-        <w:t>.</w:t>
-      </w:r>
-      <w:r>
-        <w:rPr>
-          <w:sz w:val="24"/>
-        </w:rPr>
-        <w:t xml:space="preserve"> Unser Zeit</w:t>
-      </w:r>
-      <w:r>
-        <w:rPr>
-          <w:sz w:val="24"/>
-        </w:rPr>
-        <w:t xml:space="preserve">konto war somit wieder bei </w:t>
-      </w:r>
-      <w:r>
-        <w:rPr>
-          <w:sz w:val="24"/>
-        </w:rPr>
-        <w:t>null</w:t>
-      </w:r>
-      <w:r>
-        <w:rPr>
-          <w:sz w:val="24"/>
-        </w:rPr>
-        <w:t xml:space="preserve">. </w:t>
-      </w:r>
-      <w:r>
-        <w:rPr>
-          <w:sz w:val="24"/>
-        </w:rPr>
         <w:t xml:space="preserve"> </w:t>
       </w:r>
-      <w:r>
-        <w:rPr>
-          <w:sz w:val="24"/>
-        </w:rPr>
+    </w:p>
+    <w:p>
+      <w:pPr>
+        <w:pStyle w:val="NoSpacing"/>
+        <w:spacing w:line="360" w:lineRule="auto"/>
+      </w:pPr>
+      <w:r>
         <w:t xml:space="preserve"> </w:t>
       </w:r>
     </w:p>
     <w:p>
       <w:pPr>
-        <w:pStyle w:val="KeinLeerraum"/>
-        <w:spacing w:line="360" w:lineRule="auto"/>
-      </w:pPr>
-      <w:r>
-        <w:t xml:space="preserve"> </w:t>
-      </w:r>
-    </w:p>
-    <w:p>
-      <w:pPr>
-        <w:pStyle w:val="berschrift3"/>
+        <w:pStyle w:val="Heading3"/>
         <w:spacing w:line="360" w:lineRule="auto"/>
       </w:pPr>
       <w:bookmarkStart w:id="58" w:name="_Toc484005036"/>
       <w:r>
-        <w:lastRenderedPageBreak/>
         <w:t>2.3.</w:t>
       </w:r>
       <w:r>
@@ -7307,13 +7209,13 @@
     </w:p>
     <w:p>
       <w:pPr>
-        <w:pStyle w:val="KeinLeerraum"/>
+        <w:pStyle w:val="NoSpacing"/>
         <w:spacing w:line="360" w:lineRule="auto"/>
       </w:pPr>
     </w:p>
     <w:tbl>
       <w:tblPr>
-        <w:tblStyle w:val="MittleresRaster1-Akzent1"/>
+        <w:tblStyle w:val="MediumGrid1-Accent1"/>
         <w:tblW w:w="9747" w:type="dxa"/>
         <w:tblLook w:val="04A0" w:firstRow="1" w:lastRow="0" w:firstColumn="1" w:lastColumn="0" w:noHBand="0" w:noVBand="1"/>
       </w:tblPr>
@@ -7414,7 +7316,7 @@
     </w:tbl>
     <w:p>
       <w:pPr>
-        <w:pStyle w:val="berschrift3"/>
+        <w:pStyle w:val="Heading3"/>
         <w:spacing w:line="360" w:lineRule="auto"/>
       </w:pPr>
     </w:p>
@@ -7438,33 +7340,19 @@
         <w:rPr>
           <w:highlight w:val="yellow"/>
         </w:rPr>
-        <w:t xml:space="preserve">ssendiagramme, Kommentierter </w:t>
-      </w:r>
-      <w:proofErr w:type="gramStart"/>
+        <w:t>ssendiagramme, Kommentierter Quel</w:t>
+      </w:r>
       <w:r>
         <w:rPr>
           <w:highlight w:val="yellow"/>
         </w:rPr>
-        <w:t>Quel</w:t>
+        <w:t>l</w:t>
       </w:r>
       <w:r>
         <w:rPr>
           <w:highlight w:val="yellow"/>
         </w:rPr>
-        <w:t>l</w:t>
-      </w:r>
-      <w:r>
-        <w:rPr>
-          <w:highlight w:val="yellow"/>
-        </w:rPr>
-        <w:t>text,  PAP</w:t>
-      </w:r>
-      <w:proofErr w:type="gramEnd"/>
-      <w:r>
-        <w:rPr>
-          <w:highlight w:val="yellow"/>
-        </w:rPr>
-        <w:t>, ERD</w:t>
+        <w:t>text,  PAP, ERD</w:t>
       </w:r>
       <w:r>
         <w:t xml:space="preserve"> </w:t>
@@ -7472,7 +7360,7 @@
     </w:p>
     <w:p>
       <w:pPr>
-        <w:pStyle w:val="berschrift1"/>
+        <w:pStyle w:val="Heading1"/>
         <w:spacing w:line="360" w:lineRule="auto"/>
       </w:pPr>
       <w:bookmarkStart w:id="59" w:name="_Toc370884727"/>
@@ -7489,13 +7377,13 @@
     </w:p>
     <w:p>
       <w:pPr>
-        <w:pStyle w:val="KeinLeerraum"/>
-        <w:spacing w:line="360" w:lineRule="auto"/>
-      </w:pPr>
-    </w:p>
-    <w:p>
-      <w:pPr>
-        <w:pStyle w:val="berschrift2"/>
+        <w:pStyle w:val="NoSpacing"/>
+        <w:spacing w:line="360" w:lineRule="auto"/>
+      </w:pPr>
+    </w:p>
+    <w:p>
+      <w:pPr>
+        <w:pStyle w:val="Heading2"/>
         <w:spacing w:line="360" w:lineRule="auto"/>
       </w:pPr>
       <w:bookmarkStart w:id="63" w:name="_Toc370884738"/>
@@ -7512,13 +7400,13 @@
     </w:p>
     <w:p>
       <w:pPr>
-        <w:pStyle w:val="KeinLeerraum"/>
-        <w:spacing w:line="360" w:lineRule="auto"/>
-      </w:pPr>
-    </w:p>
-    <w:p>
-      <w:pPr>
-        <w:pStyle w:val="berschrift3"/>
+        <w:pStyle w:val="NoSpacing"/>
+        <w:spacing w:line="360" w:lineRule="auto"/>
+      </w:pPr>
+    </w:p>
+    <w:p>
+      <w:pPr>
+        <w:pStyle w:val="Heading3"/>
         <w:spacing w:line="360" w:lineRule="auto"/>
       </w:pPr>
       <w:bookmarkStart w:id="67" w:name="_Toc370884739"/>
@@ -7535,13 +7423,13 @@
     </w:p>
     <w:p>
       <w:pPr>
-        <w:pStyle w:val="KeinLeerraum"/>
+        <w:pStyle w:val="NoSpacing"/>
         <w:spacing w:line="360" w:lineRule="auto"/>
       </w:pPr>
     </w:p>
     <w:tbl>
       <w:tblPr>
-        <w:tblStyle w:val="MittleresRaster1-Akzent1"/>
+        <w:tblStyle w:val="MediumGrid1-Accent1"/>
         <w:tblW w:w="9747" w:type="dxa"/>
         <w:tblLook w:val="04A0" w:firstRow="1" w:lastRow="0" w:firstColumn="1" w:lastColumn="0" w:noHBand="0" w:noVBand="1"/>
       </w:tblPr>
@@ -7644,18 +7532,16 @@
       <w:pPr>
         <w:spacing w:line="360" w:lineRule="auto"/>
       </w:pPr>
-      <w:proofErr w:type="spellStart"/>
       <w:r>
         <w:rPr>
           <w:highlight w:val="yellow"/>
         </w:rPr>
         <w:t>nnnn</w:t>
       </w:r>
-      <w:proofErr w:type="spellEnd"/>
-    </w:p>
-    <w:p>
-      <w:pPr>
-        <w:pStyle w:val="berschrift3"/>
+    </w:p>
+    <w:p>
+      <w:pPr>
+        <w:pStyle w:val="Heading3"/>
         <w:spacing w:line="360" w:lineRule="auto"/>
       </w:pPr>
       <w:bookmarkStart w:id="71" w:name="_Toc370884740"/>
@@ -7675,13 +7561,13 @@
     </w:p>
     <w:p>
       <w:pPr>
-        <w:pStyle w:val="KeinLeerraum"/>
+        <w:pStyle w:val="NoSpacing"/>
         <w:spacing w:line="360" w:lineRule="auto"/>
       </w:pPr>
     </w:p>
     <w:tbl>
       <w:tblPr>
-        <w:tblStyle w:val="MittleresRaster1-Akzent1"/>
+        <w:tblStyle w:val="MediumGrid1-Accent1"/>
         <w:tblW w:w="9747" w:type="dxa"/>
         <w:tblLook w:val="04A0" w:firstRow="1" w:lastRow="0" w:firstColumn="1" w:lastColumn="0" w:noHBand="0" w:noVBand="1"/>
       </w:tblPr>
@@ -7784,23 +7670,21 @@
       <w:pPr>
         <w:spacing w:line="360" w:lineRule="auto"/>
       </w:pPr>
-      <w:proofErr w:type="spellStart"/>
       <w:r>
         <w:rPr>
           <w:highlight w:val="yellow"/>
         </w:rPr>
         <w:t>nnnn</w:t>
       </w:r>
-      <w:proofErr w:type="spellEnd"/>
-    </w:p>
-    <w:p>
-      <w:pPr>
-        <w:spacing w:line="360" w:lineRule="auto"/>
-      </w:pPr>
-    </w:p>
-    <w:p>
-      <w:pPr>
-        <w:pStyle w:val="berschrift3"/>
+    </w:p>
+    <w:p>
+      <w:pPr>
+        <w:spacing w:line="360" w:lineRule="auto"/>
+      </w:pPr>
+    </w:p>
+    <w:p>
+      <w:pPr>
+        <w:pStyle w:val="Heading3"/>
         <w:spacing w:line="360" w:lineRule="auto"/>
       </w:pPr>
       <w:bookmarkStart w:id="78" w:name="_Toc484005041"/>
@@ -7814,7 +7698,7 @@
     </w:p>
     <w:tbl>
       <w:tblPr>
-        <w:tblStyle w:val="MittleresRaster1-Akzent1"/>
+        <w:tblStyle w:val="MediumGrid1-Accent1"/>
         <w:tblW w:w="9747" w:type="dxa"/>
         <w:tblLook w:val="04A0" w:firstRow="1" w:lastRow="0" w:firstColumn="1" w:lastColumn="0" w:noHBand="0" w:noVBand="1"/>
       </w:tblPr>
@@ -7917,23 +7801,21 @@
       <w:pPr>
         <w:spacing w:line="360" w:lineRule="auto"/>
       </w:pPr>
-      <w:proofErr w:type="spellStart"/>
       <w:r>
         <w:rPr>
           <w:highlight w:val="yellow"/>
         </w:rPr>
         <w:t>nnnn</w:t>
       </w:r>
-      <w:proofErr w:type="spellEnd"/>
-    </w:p>
-    <w:p>
-      <w:pPr>
-        <w:spacing w:line="360" w:lineRule="auto"/>
-      </w:pPr>
-    </w:p>
-    <w:p>
-      <w:pPr>
-        <w:pStyle w:val="berschrift1"/>
+    </w:p>
+    <w:p>
+      <w:pPr>
+        <w:spacing w:line="360" w:lineRule="auto"/>
+      </w:pPr>
+    </w:p>
+    <w:p>
+      <w:pPr>
+        <w:pStyle w:val="Heading1"/>
         <w:spacing w:line="360" w:lineRule="auto"/>
       </w:pPr>
       <w:bookmarkStart w:id="79" w:name="_Toc370884742"/>
@@ -7941,6 +7823,7 @@
       <w:bookmarkStart w:id="81" w:name="_Toc370902126"/>
       <w:bookmarkStart w:id="82" w:name="_Toc484005042"/>
       <w:r>
+        <w:lastRenderedPageBreak/>
         <w:t>4. Projektabschluss</w:t>
       </w:r>
       <w:bookmarkEnd w:id="79"/>
@@ -7950,7 +7833,7 @@
     </w:p>
     <w:p>
       <w:pPr>
-        <w:pStyle w:val="berschrift2"/>
+        <w:pStyle w:val="Heading2"/>
         <w:spacing w:line="360" w:lineRule="auto"/>
       </w:pPr>
       <w:bookmarkStart w:id="83" w:name="_Toc370884743"/>
@@ -7970,7 +7853,7 @@
     </w:p>
     <w:tbl>
       <w:tblPr>
-        <w:tblStyle w:val="MittleresRaster1-Akzent1"/>
+        <w:tblStyle w:val="MediumGrid1-Accent1"/>
         <w:tblW w:w="9747" w:type="dxa"/>
         <w:tblLook w:val="04A0" w:firstRow="1" w:lastRow="0" w:firstColumn="1" w:lastColumn="0" w:noHBand="0" w:noVBand="1"/>
       </w:tblPr>
@@ -8079,7 +7962,6 @@
         <w:spacing w:line="360" w:lineRule="auto"/>
       </w:pPr>
       <w:r>
-        <w:lastRenderedPageBreak/>
         <w:t>Das Projekt wurde am 07.06.2017 erfolgreich</w:t>
       </w:r>
       <w:r>
@@ -8097,7 +7979,7 @@
     </w:p>
     <w:p>
       <w:pPr>
-        <w:pStyle w:val="berschrift2"/>
+        <w:pStyle w:val="Heading2"/>
         <w:spacing w:line="360" w:lineRule="auto"/>
       </w:pPr>
       <w:bookmarkStart w:id="87" w:name="_Toc484005044"/>
@@ -8111,7 +7993,7 @@
     </w:p>
     <w:p>
       <w:pPr>
-        <w:pStyle w:val="KeinLeerraum"/>
+        <w:pStyle w:val="NoSpacing"/>
         <w:spacing w:line="360" w:lineRule="auto"/>
       </w:pPr>
     </w:p>
@@ -8131,7 +8013,7 @@
     </w:p>
     <w:p>
       <w:pPr>
-        <w:pStyle w:val="berschrift2"/>
+        <w:pStyle w:val="Heading2"/>
         <w:spacing w:line="360" w:lineRule="auto"/>
       </w:pPr>
       <w:bookmarkStart w:id="88" w:name="_Toc370884747"/>
@@ -8151,7 +8033,7 @@
     </w:p>
     <w:tbl>
       <w:tblPr>
-        <w:tblStyle w:val="MittleresRaster1-Akzent1"/>
+        <w:tblStyle w:val="MediumGrid1-Accent1"/>
         <w:tblW w:w="9747" w:type="dxa"/>
         <w:tblLook w:val="04A0" w:firstRow="1" w:lastRow="0" w:firstColumn="1" w:lastColumn="0" w:noHBand="0" w:noVBand="1"/>
       </w:tblPr>
@@ -8258,7 +8140,7 @@
     </w:tbl>
     <w:p>
       <w:pPr>
-        <w:pStyle w:val="KeinLeerraum"/>
+        <w:pStyle w:val="NoSpacing"/>
         <w:spacing w:line="360" w:lineRule="auto"/>
       </w:pPr>
     </w:p>
@@ -8281,7 +8163,7 @@
     </w:p>
     <w:p>
       <w:pPr>
-        <w:pStyle w:val="berschrift2"/>
+        <w:pStyle w:val="Heading2"/>
         <w:spacing w:line="360" w:lineRule="auto"/>
       </w:pPr>
       <w:bookmarkStart w:id="92" w:name="_Toc370884748"/>
@@ -8304,13 +8186,13 @@
     </w:p>
     <w:p>
       <w:pPr>
-        <w:pStyle w:val="KeinLeerraum"/>
+        <w:pStyle w:val="NoSpacing"/>
         <w:spacing w:line="360" w:lineRule="auto"/>
       </w:pPr>
     </w:p>
     <w:tbl>
       <w:tblPr>
-        <w:tblStyle w:val="MittleresRaster1-Akzent1"/>
+        <w:tblStyle w:val="MediumGrid1-Accent1"/>
         <w:tblW w:w="9747" w:type="dxa"/>
         <w:tblLook w:val="04A0" w:firstRow="1" w:lastRow="0" w:firstColumn="1" w:lastColumn="0" w:noHBand="0" w:noVBand="1"/>
       </w:tblPr>
@@ -8716,10 +8598,10 @@
       </w:pPr>
       <w:r>
         <w:object w:dxaOrig="8925" w:dyaOrig="12630">
-          <v:shape id="_x0000_i1106" type="#_x0000_t75" style="width:480.75pt;height:679.5pt" o:ole="">
+          <v:shape id="_x0000_i1026" type="#_x0000_t75" style="width:480.75pt;height:679.5pt" o:ole="">
             <v:imagedata r:id="rId14" o:title=""/>
           </v:shape>
-          <o:OLEObject Type="Embed" ProgID="AcroExch.Document.11" ShapeID="_x0000_i1106" DrawAspect="Content" ObjectID="_1558170558" r:id="rId15"/>
+          <o:OLEObject Type="Embed" ProgID="AcroExch.Document.11" ShapeID="_x0000_i1026" DrawAspect="Content" ObjectID="_1558181882" r:id="rId15"/>
         </w:object>
       </w:r>
     </w:p>
@@ -8796,10 +8678,10 @@
       </w:pPr>
       <w:r>
         <w:object w:dxaOrig="8925" w:dyaOrig="12630">
-          <v:shape id="_x0000_i1107" type="#_x0000_t75" style="width:425.25pt;height:624.75pt" o:ole="">
+          <v:shape id="_x0000_i1027" type="#_x0000_t75" style="width:425.25pt;height:624.75pt" o:ole="">
             <v:imagedata r:id="rId16" o:title="" cropbottom="2474f" cropleft="4163f" cropright="564f"/>
           </v:shape>
-          <o:OLEObject Type="Embed" ProgID="AcroExch.Document.11" ShapeID="_x0000_i1107" DrawAspect="Content" ObjectID="_1558170559" r:id="rId17"/>
+          <o:OLEObject Type="Embed" ProgID="AcroExch.Document.11" ShapeID="_x0000_i1027" DrawAspect="Content" ObjectID="_1558181883" r:id="rId17"/>
         </w:object>
       </w:r>
     </w:p>
@@ -8899,10 +8781,10 @@
     <w:p>
       <w:r>
         <w:object w:dxaOrig="8925" w:dyaOrig="12630">
-          <v:shape id="_x0000_i1123" type="#_x0000_t75" style="width:446.25pt;height:631.5pt" o:ole="">
+          <v:shape id="_x0000_i1028" type="#_x0000_t75" style="width:446.25pt;height:631.5pt" o:ole="">
             <v:imagedata r:id="rId18" o:title=""/>
           </v:shape>
-          <o:OLEObject Type="Embed" ProgID="AcroExch.Document.11" ShapeID="_x0000_i1123" DrawAspect="Content" ObjectID="_1558170560" r:id="rId19"/>
+          <o:OLEObject Type="Embed" ProgID="AcroExch.Document.11" ShapeID="_x0000_i1028" DrawAspect="Content" ObjectID="_1558181884" r:id="rId19"/>
         </w:object>
       </w:r>
       <w:r>
@@ -9006,10 +8888,10 @@
           <w:iCs/>
         </w:rPr>
         <w:object w:dxaOrig="1531" w:dyaOrig="1002">
-          <v:shape id="_x0000_i1143" type="#_x0000_t75" style="width:76.5pt;height:50.25pt" o:ole="">
+          <v:shape id="_x0000_i1029" type="#_x0000_t75" style="width:76.5pt;height:50.25pt" o:ole="">
             <v:imagedata r:id="rId20" o:title=""/>
           </v:shape>
-          <o:OLEObject Type="Embed" ProgID="Word.Document.12" ShapeID="_x0000_i1143" DrawAspect="Icon" ObjectID="_1558170561" r:id="rId21">
+          <o:OLEObject Type="Embed" ProgID="Word.Document.12" ShapeID="_x0000_i1029" DrawAspect="Icon" ObjectID="_1558181885" r:id="rId21">
             <o:FieldCodes>\s</o:FieldCodes>
           </o:OLEObject>
         </w:object>
@@ -9204,10 +9086,10 @@
     <w:p>
       <w:r>
         <w:object w:dxaOrig="12630" w:dyaOrig="8925">
-          <v:shape id="_x0000_i1120" type="#_x0000_t75" style="width:601.5pt;height:274.5pt" o:ole="">
+          <v:shape id="_x0000_i1030" type="#_x0000_t75" style="width:601.5pt;height:274.5pt" o:ole="">
             <v:imagedata r:id="rId22" o:title="" croptop="4788f" cropbottom="20450f" cropleft="3169f"/>
           </v:shape>
-          <o:OLEObject Type="Embed" ProgID="AcroExch.Document.11" ShapeID="_x0000_i1120" DrawAspect="Content" ObjectID="_1558170562" r:id="rId23"/>
+          <o:OLEObject Type="Embed" ProgID="AcroExch.Document.11" ShapeID="_x0000_i1030" DrawAspect="Content" ObjectID="_1558181886" r:id="rId23"/>
         </w:object>
       </w:r>
     </w:p>
@@ -9241,7 +9123,6 @@
     <w:p>
       <w:pPr>
         <w:spacing w:line="360" w:lineRule="auto"/>
-        <w:cnfStyle w:val="101000000100" w:firstRow="1" w:lastRow="0" w:firstColumn="1" w:lastColumn="0" w:oddVBand="0" w:evenVBand="0" w:oddHBand="0" w:evenHBand="0" w:firstRowFirstColumn="1" w:firstRowLastColumn="0" w:lastRowFirstColumn="0" w:lastRowLastColumn="0"/>
         <w:rPr>
           <w:rFonts w:asciiTheme="majorHAnsi" w:eastAsiaTheme="majorEastAsia" w:hAnsiTheme="majorHAnsi" w:cstheme="majorBidi"/>
           <w:iCs/>
@@ -9334,10 +9215,10 @@
     <w:p>
       <w:r>
         <w:object w:dxaOrig="17865" w:dyaOrig="12630">
-          <v:shape id="_x0000_i1147" type="#_x0000_t75" style="width:706.6pt;height:349.95pt" o:ole="">
+          <v:shape id="_x0000_i1031" type="#_x0000_t75" style="width:706.5pt;height:349.5pt" o:ole="">
             <v:imagedata r:id="rId25" o:title="" cropbottom="20831f" cropright="1538f"/>
           </v:shape>
-          <o:OLEObject Type="Embed" ProgID="AcroExch.Document.11" ShapeID="_x0000_i1147" DrawAspect="Content" ObjectID="_1558170563" r:id="rId26"/>
+          <o:OLEObject Type="Embed" ProgID="AcroExch.Document.11" ShapeID="_x0000_i1031" DrawAspect="Content" ObjectID="_1558181887" r:id="rId26"/>
         </w:object>
       </w:r>
     </w:p>
@@ -9430,10 +9311,10 @@
     <w:p>
       <w:r>
         <w:object w:dxaOrig="8925" w:dyaOrig="12630">
-          <v:shape id="_x0000_i1148" type="#_x0000_t75" style="width:482.25pt;height:231.9pt" o:ole="">
+          <v:shape id="_x0000_i1032" type="#_x0000_t75" style="width:482.25pt;height:231.75pt" o:ole="">
             <v:imagedata r:id="rId27" o:title="" croptop="4440f" cropbottom="40047f" cropleft="5068f" cropright="-1570f"/>
           </v:shape>
-          <o:OLEObject Type="Embed" ProgID="AcroExch.Document.11" ShapeID="_x0000_i1148" DrawAspect="Content" ObjectID="_1558170564" r:id="rId28"/>
+          <o:OLEObject Type="Embed" ProgID="AcroExch.Document.11" ShapeID="_x0000_i1032" DrawAspect="Content" ObjectID="_1558181888" r:id="rId28"/>
         </w:object>
       </w:r>
       <w:r>
@@ -9581,19 +9462,7 @@
               <w:rPr>
                 <w:i w:val="0"/>
               </w:rPr>
-              <w:t xml:space="preserve"> </w:t>
-            </w:r>
-            <w:r>
-              <w:rPr>
-                <w:i w:val="0"/>
-              </w:rPr>
-              <w:t>J</w:t>
-            </w:r>
-            <w:r>
-              <w:rPr>
-                <w:i w:val="0"/>
-              </w:rPr>
-              <w:t xml:space="preserve"> </w:t>
+              <w:t xml:space="preserve"> J </w:t>
             </w:r>
             <w:r>
               <w:rPr>
@@ -9642,7 +9511,7 @@
       <w:r>
         <w:rPr>
           <w:noProof/>
-          <w:lang w:eastAsia="de-DE"/>
+          <w:lang w:val="en-US"/>
         </w:rPr>
         <w:drawing>
           <wp:inline distT="0" distB="0" distL="0" distR="0">
@@ -9775,19 +9644,11 @@
               </w:rPr>
             </w:pPr>
             <w:bookmarkStart w:id="108" w:name="UseCase"/>
-            <w:proofErr w:type="spellStart"/>
             <w:r>
               <w:rPr>
                 <w:i w:val="0"/>
               </w:rPr>
-              <w:t>Use</w:t>
-            </w:r>
-            <w:proofErr w:type="spellEnd"/>
-            <w:r>
-              <w:rPr>
-                <w:i w:val="0"/>
-              </w:rPr>
-              <w:t xml:space="preserve"> Case </w:t>
+              <w:t xml:space="preserve">Use Case </w:t>
             </w:r>
             <w:bookmarkEnd w:id="108"/>
           </w:p>
@@ -9861,19 +9722,7 @@
               <w:rPr>
                 <w:i w:val="0"/>
               </w:rPr>
-              <w:t xml:space="preserve"> </w:t>
-            </w:r>
-            <w:r>
-              <w:rPr>
-                <w:i w:val="0"/>
-              </w:rPr>
-              <w:t>K</w:t>
-            </w:r>
-            <w:r>
-              <w:rPr>
-                <w:i w:val="0"/>
-              </w:rPr>
-              <w:t xml:space="preserve"> </w:t>
+              <w:t xml:space="preserve"> K </w:t>
             </w:r>
             <w:r>
               <w:rPr>
@@ -10024,7 +9873,7 @@
       <w:r>
         <w:rPr>
           <w:noProof/>
-          <w:lang w:eastAsia="de-DE"/>
+          <w:lang w:val="en-US"/>
         </w:rPr>
         <w:drawing>
           <wp:inline distT="0" distB="0" distL="0" distR="0">
@@ -10180,10 +10029,10 @@
       </w:pPr>
       <w:r>
         <w:object w:dxaOrig="25710" w:dyaOrig="12630">
-          <v:shape id="_x0000_i1108" type="#_x0000_t75" style="width:672.3pt;height:435.35pt" o:ole="">
+          <v:shape id="_x0000_i1033" type="#_x0000_t75" style="width:672pt;height:435pt" o:ole="">
             <v:imagedata r:id="rId31" o:title="" cropbottom="9329f" cropleft="22913f"/>
           </v:shape>
-          <o:OLEObject Type="Embed" ProgID="AcroExch.Document.11" ShapeID="_x0000_i1108" DrawAspect="Content" ObjectID="_1558170565" r:id="rId32"/>
+          <o:OLEObject Type="Embed" ProgID="AcroExch.Document.11" ShapeID="_x0000_i1033" DrawAspect="Content" ObjectID="_1558181889" r:id="rId32"/>
         </w:object>
       </w:r>
     </w:p>
@@ -10200,7 +10049,7 @@
 </file>
 
 <file path=word/endnotes.xml><?xml version="1.0" encoding="utf-8"?>
-<w:endnotes xmlns:wpc="http://schemas.microsoft.com/office/word/2010/wordprocessingCanvas" xmlns:cx="http://schemas.microsoft.com/office/drawing/2014/chartex" xmlns:cx1="http://schemas.microsoft.com/office/drawing/2015/9/8/chartex" xmlns:cx2="http://schemas.microsoft.com/office/drawing/2015/10/21/chartex" xmlns:cx3="http://schemas.microsoft.com/office/drawing/2016/5/9/chartex" xmlns:cx4="http://schemas.microsoft.com/office/drawing/2016/5/10/chartex" xmlns:cx5="http://schemas.microsoft.com/office/drawing/2016/5/11/chartex" xmlns:mc="http://schemas.openxmlformats.org/markup-compatibility/2006" xmlns:o="urn:schemas-microsoft-com:office:office" xmlns:r="http://schemas.openxmlformats.org/officeDocument/2006/relationships" xmlns:m="http://schemas.openxmlformats.org/officeDocument/2006/math" xmlns:v="urn:schemas-microsoft-com:vml" xmlns:wp14="http://schemas.microsoft.com/office/word/2010/wordprocessingDrawing" xmlns:wp="http://schemas.openxmlformats.org/drawingml/2006/wordprocessingDrawing" xmlns:w10="urn:schemas-microsoft-com:office:word" xmlns:w="http://schemas.openxmlformats.org/wordprocessingml/2006/main" xmlns:w14="http://schemas.microsoft.com/office/word/2010/wordml" xmlns:w15="http://schemas.microsoft.com/office/word/2012/wordml" xmlns:w16se="http://schemas.microsoft.com/office/word/2015/wordml/symex" xmlns:wpg="http://schemas.microsoft.com/office/word/2010/wordprocessingGroup" xmlns:wpi="http://schemas.microsoft.com/office/word/2010/wordprocessingInk" xmlns:wne="http://schemas.microsoft.com/office/word/2006/wordml" xmlns:wps="http://schemas.microsoft.com/office/word/2010/wordprocessingShape" mc:Ignorable="w14 w15 w16se wp14">
+<w:endnotes xmlns:wpc="http://schemas.microsoft.com/office/word/2010/wordprocessingCanvas" xmlns:cx="http://schemas.microsoft.com/office/drawing/2014/chartex" xmlns:mc="http://schemas.openxmlformats.org/markup-compatibility/2006" xmlns:o="urn:schemas-microsoft-com:office:office" xmlns:r="http://schemas.openxmlformats.org/officeDocument/2006/relationships" xmlns:m="http://schemas.openxmlformats.org/officeDocument/2006/math" xmlns:v="urn:schemas-microsoft-com:vml" xmlns:wp14="http://schemas.microsoft.com/office/word/2010/wordprocessingDrawing" xmlns:wp="http://schemas.openxmlformats.org/drawingml/2006/wordprocessingDrawing" xmlns:w10="urn:schemas-microsoft-com:office:word" xmlns:w="http://schemas.openxmlformats.org/wordprocessingml/2006/main" xmlns:w14="http://schemas.microsoft.com/office/word/2010/wordml" xmlns:w15="http://schemas.microsoft.com/office/word/2012/wordml" xmlns:w16se="http://schemas.microsoft.com/office/word/2015/wordml/symex" xmlns:wpg="http://schemas.microsoft.com/office/word/2010/wordprocessingGroup" xmlns:wpi="http://schemas.microsoft.com/office/word/2010/wordprocessingInk" xmlns:wne="http://schemas.microsoft.com/office/word/2006/wordml" xmlns:wps="http://schemas.microsoft.com/office/word/2010/wordprocessingShape" mc:Ignorable="w14 w15 w16se wp14">
   <w:endnote w:type="separator" w:id="-1">
     <w:p>
       <w:pPr>
@@ -10227,7 +10076,7 @@
 </file>
 
 <file path=word/footer1.xml><?xml version="1.0" encoding="utf-8"?>
-<w:ftr xmlns:wpc="http://schemas.microsoft.com/office/word/2010/wordprocessingCanvas" xmlns:cx="http://schemas.microsoft.com/office/drawing/2014/chartex" xmlns:cx1="http://schemas.microsoft.com/office/drawing/2015/9/8/chartex" xmlns:cx2="http://schemas.microsoft.com/office/drawing/2015/10/21/chartex" xmlns:cx3="http://schemas.microsoft.com/office/drawing/2016/5/9/chartex" xmlns:cx4="http://schemas.microsoft.com/office/drawing/2016/5/10/chartex" xmlns:cx5="http://schemas.microsoft.com/office/drawing/2016/5/11/chartex" xmlns:mc="http://schemas.openxmlformats.org/markup-compatibility/2006" xmlns:o="urn:schemas-microsoft-com:office:office" xmlns:r="http://schemas.openxmlformats.org/officeDocument/2006/relationships" xmlns:m="http://schemas.openxmlformats.org/officeDocument/2006/math" xmlns:v="urn:schemas-microsoft-com:vml" xmlns:wp14="http://schemas.microsoft.com/office/word/2010/wordprocessingDrawing" xmlns:wp="http://schemas.openxmlformats.org/drawingml/2006/wordprocessingDrawing" xmlns:w10="urn:schemas-microsoft-com:office:word" xmlns:w="http://schemas.openxmlformats.org/wordprocessingml/2006/main" xmlns:w14="http://schemas.microsoft.com/office/word/2010/wordml" xmlns:w15="http://schemas.microsoft.com/office/word/2012/wordml" xmlns:w16se="http://schemas.microsoft.com/office/word/2015/wordml/symex" xmlns:wpg="http://schemas.microsoft.com/office/word/2010/wordprocessingGroup" xmlns:wpi="http://schemas.microsoft.com/office/word/2010/wordprocessingInk" xmlns:wne="http://schemas.microsoft.com/office/word/2006/wordml" xmlns:wps="http://schemas.microsoft.com/office/word/2010/wordprocessingShape" mc:Ignorable="w14 w15 w16se wp14">
+<w:ftr xmlns:wpc="http://schemas.microsoft.com/office/word/2010/wordprocessingCanvas" xmlns:cx="http://schemas.microsoft.com/office/drawing/2014/chartex" xmlns:mc="http://schemas.openxmlformats.org/markup-compatibility/2006" xmlns:o="urn:schemas-microsoft-com:office:office" xmlns:r="http://schemas.openxmlformats.org/officeDocument/2006/relationships" xmlns:m="http://schemas.openxmlformats.org/officeDocument/2006/math" xmlns:v="urn:schemas-microsoft-com:vml" xmlns:wp14="http://schemas.microsoft.com/office/word/2010/wordprocessingDrawing" xmlns:wp="http://schemas.openxmlformats.org/drawingml/2006/wordprocessingDrawing" xmlns:w10="urn:schemas-microsoft-com:office:word" xmlns:w="http://schemas.openxmlformats.org/wordprocessingml/2006/main" xmlns:w14="http://schemas.microsoft.com/office/word/2010/wordml" xmlns:w15="http://schemas.microsoft.com/office/word/2012/wordml" xmlns:w16se="http://schemas.microsoft.com/office/word/2015/wordml/symex" xmlns:wpg="http://schemas.microsoft.com/office/word/2010/wordprocessingGroup" xmlns:wpi="http://schemas.microsoft.com/office/word/2010/wordprocessingInk" xmlns:wne="http://schemas.microsoft.com/office/word/2006/wordml" xmlns:wps="http://schemas.microsoft.com/office/word/2010/wordprocessingShape" mc:Ignorable="w14 w15 w16se wp14">
   <w:sdt>
     <w:sdtPr>
       <w:id w:val="341894171"/>
@@ -10245,7 +10094,7 @@
     <w:sdtContent>
       <w:p>
         <w:pPr>
-          <w:pStyle w:val="Fuzeile"/>
+          <w:pStyle w:val="Footer"/>
           <w:pBdr>
             <w:top w:val="single" w:sz="4" w:space="1" w:color="D9D9D9" w:themeColor="background1" w:themeShade="D9"/>
           </w:pBdr>
@@ -10264,7 +10113,7 @@
           <w:rPr>
             <w:noProof/>
           </w:rPr>
-          <w:t>9</w:t>
+          <w:t>2</w:t>
         </w:r>
         <w:r>
           <w:fldChar w:fldCharType="end"/>
@@ -10286,7 +10135,7 @@
 </file>
 
 <file path=word/footer2.xml><?xml version="1.0" encoding="utf-8"?>
-<w:ftr xmlns:wpc="http://schemas.microsoft.com/office/word/2010/wordprocessingCanvas" xmlns:cx="http://schemas.microsoft.com/office/drawing/2014/chartex" xmlns:cx1="http://schemas.microsoft.com/office/drawing/2015/9/8/chartex" xmlns:cx2="http://schemas.microsoft.com/office/drawing/2015/10/21/chartex" xmlns:cx3="http://schemas.microsoft.com/office/drawing/2016/5/9/chartex" xmlns:cx4="http://schemas.microsoft.com/office/drawing/2016/5/10/chartex" xmlns:cx5="http://schemas.microsoft.com/office/drawing/2016/5/11/chartex" xmlns:mc="http://schemas.openxmlformats.org/markup-compatibility/2006" xmlns:o="urn:schemas-microsoft-com:office:office" xmlns:r="http://schemas.openxmlformats.org/officeDocument/2006/relationships" xmlns:m="http://schemas.openxmlformats.org/officeDocument/2006/math" xmlns:v="urn:schemas-microsoft-com:vml" xmlns:wp14="http://schemas.microsoft.com/office/word/2010/wordprocessingDrawing" xmlns:wp="http://schemas.openxmlformats.org/drawingml/2006/wordprocessingDrawing" xmlns:w10="urn:schemas-microsoft-com:office:word" xmlns:w="http://schemas.openxmlformats.org/wordprocessingml/2006/main" xmlns:w14="http://schemas.microsoft.com/office/word/2010/wordml" xmlns:w15="http://schemas.microsoft.com/office/word/2012/wordml" xmlns:w16se="http://schemas.microsoft.com/office/word/2015/wordml/symex" xmlns:wpg="http://schemas.microsoft.com/office/word/2010/wordprocessingGroup" xmlns:wpi="http://schemas.microsoft.com/office/word/2010/wordprocessingInk" xmlns:wne="http://schemas.microsoft.com/office/word/2006/wordml" xmlns:wps="http://schemas.microsoft.com/office/word/2010/wordprocessingShape" mc:Ignorable="w14 w15 w16se wp14">
+<w:ftr xmlns:wpc="http://schemas.microsoft.com/office/word/2010/wordprocessingCanvas" xmlns:cx="http://schemas.microsoft.com/office/drawing/2014/chartex" xmlns:mc="http://schemas.openxmlformats.org/markup-compatibility/2006" xmlns:o="urn:schemas-microsoft-com:office:office" xmlns:r="http://schemas.openxmlformats.org/officeDocument/2006/relationships" xmlns:m="http://schemas.openxmlformats.org/officeDocument/2006/math" xmlns:v="urn:schemas-microsoft-com:vml" xmlns:wp14="http://schemas.microsoft.com/office/word/2010/wordprocessingDrawing" xmlns:wp="http://schemas.openxmlformats.org/drawingml/2006/wordprocessingDrawing" xmlns:w10="urn:schemas-microsoft-com:office:word" xmlns:w="http://schemas.openxmlformats.org/wordprocessingml/2006/main" xmlns:w14="http://schemas.microsoft.com/office/word/2010/wordml" xmlns:w15="http://schemas.microsoft.com/office/word/2012/wordml" xmlns:w16se="http://schemas.microsoft.com/office/word/2015/wordml/symex" xmlns:wpg="http://schemas.microsoft.com/office/word/2010/wordprocessingGroup" xmlns:wpi="http://schemas.microsoft.com/office/word/2010/wordprocessingInk" xmlns:wne="http://schemas.microsoft.com/office/word/2006/wordml" xmlns:wps="http://schemas.microsoft.com/office/word/2010/wordprocessingShape" mc:Ignorable="w14 w15 w16se wp14">
   <w:sdt>
     <w:sdtPr>
       <w:id w:val="840891957"/>
@@ -10304,7 +10153,7 @@
     <w:sdtContent>
       <w:p>
         <w:pPr>
-          <w:pStyle w:val="Fuzeile"/>
+          <w:pStyle w:val="Footer"/>
           <w:pBdr>
             <w:top w:val="single" w:sz="4" w:space="1" w:color="D9D9D9" w:themeColor="background1" w:themeShade="D9"/>
           </w:pBdr>
@@ -10345,7 +10194,7 @@
 </file>
 
 <file path=word/footnotes.xml><?xml version="1.0" encoding="utf-8"?>
-<w:footnotes xmlns:wpc="http://schemas.microsoft.com/office/word/2010/wordprocessingCanvas" xmlns:cx="http://schemas.microsoft.com/office/drawing/2014/chartex" xmlns:cx1="http://schemas.microsoft.com/office/drawing/2015/9/8/chartex" xmlns:cx2="http://schemas.microsoft.com/office/drawing/2015/10/21/chartex" xmlns:cx3="http://schemas.microsoft.com/office/drawing/2016/5/9/chartex" xmlns:cx4="http://schemas.microsoft.com/office/drawing/2016/5/10/chartex" xmlns:cx5="http://schemas.microsoft.com/office/drawing/2016/5/11/chartex" xmlns:mc="http://schemas.openxmlformats.org/markup-compatibility/2006" xmlns:o="urn:schemas-microsoft-com:office:office" xmlns:r="http://schemas.openxmlformats.org/officeDocument/2006/relationships" xmlns:m="http://schemas.openxmlformats.org/officeDocument/2006/math" xmlns:v="urn:schemas-microsoft-com:vml" xmlns:wp14="http://schemas.microsoft.com/office/word/2010/wordprocessingDrawing" xmlns:wp="http://schemas.openxmlformats.org/drawingml/2006/wordprocessingDrawing" xmlns:w10="urn:schemas-microsoft-com:office:word" xmlns:w="http://schemas.openxmlformats.org/wordprocessingml/2006/main" xmlns:w14="http://schemas.microsoft.com/office/word/2010/wordml" xmlns:w15="http://schemas.microsoft.com/office/word/2012/wordml" xmlns:w16se="http://schemas.microsoft.com/office/word/2015/wordml/symex" xmlns:wpg="http://schemas.microsoft.com/office/word/2010/wordprocessingGroup" xmlns:wpi="http://schemas.microsoft.com/office/word/2010/wordprocessingInk" xmlns:wne="http://schemas.microsoft.com/office/word/2006/wordml" xmlns:wps="http://schemas.microsoft.com/office/word/2010/wordprocessingShape" mc:Ignorable="w14 w15 w16se wp14">
+<w:footnotes xmlns:wpc="http://schemas.microsoft.com/office/word/2010/wordprocessingCanvas" xmlns:cx="http://schemas.microsoft.com/office/drawing/2014/chartex" xmlns:mc="http://schemas.openxmlformats.org/markup-compatibility/2006" xmlns:o="urn:schemas-microsoft-com:office:office" xmlns:r="http://schemas.openxmlformats.org/officeDocument/2006/relationships" xmlns:m="http://schemas.openxmlformats.org/officeDocument/2006/math" xmlns:v="urn:schemas-microsoft-com:vml" xmlns:wp14="http://schemas.microsoft.com/office/word/2010/wordprocessingDrawing" xmlns:wp="http://schemas.openxmlformats.org/drawingml/2006/wordprocessingDrawing" xmlns:w10="urn:schemas-microsoft-com:office:word" xmlns:w="http://schemas.openxmlformats.org/wordprocessingml/2006/main" xmlns:w14="http://schemas.microsoft.com/office/word/2010/wordml" xmlns:w15="http://schemas.microsoft.com/office/word/2012/wordml" xmlns:w16se="http://schemas.microsoft.com/office/word/2015/wordml/symex" xmlns:wpg="http://schemas.microsoft.com/office/word/2010/wordprocessingGroup" xmlns:wpi="http://schemas.microsoft.com/office/word/2010/wordprocessingInk" xmlns:wne="http://schemas.microsoft.com/office/word/2006/wordml" xmlns:wps="http://schemas.microsoft.com/office/word/2010/wordprocessingShape" mc:Ignorable="w14 w15 w16se wp14">
   <w:footnote w:type="separator" w:id="-1">
     <w:p>
       <w:pPr>
@@ -10372,10 +10221,10 @@
 </file>
 
 <file path=word/header1.xml><?xml version="1.0" encoding="utf-8"?>
-<w:hdr xmlns:wpc="http://schemas.microsoft.com/office/word/2010/wordprocessingCanvas" xmlns:cx="http://schemas.microsoft.com/office/drawing/2014/chartex" xmlns:cx1="http://schemas.microsoft.com/office/drawing/2015/9/8/chartex" xmlns:cx2="http://schemas.microsoft.com/office/drawing/2015/10/21/chartex" xmlns:cx3="http://schemas.microsoft.com/office/drawing/2016/5/9/chartex" xmlns:cx4="http://schemas.microsoft.com/office/drawing/2016/5/10/chartex" xmlns:cx5="http://schemas.microsoft.com/office/drawing/2016/5/11/chartex" xmlns:mc="http://schemas.openxmlformats.org/markup-compatibility/2006" xmlns:o="urn:schemas-microsoft-com:office:office" xmlns:r="http://schemas.openxmlformats.org/officeDocument/2006/relationships" xmlns:m="http://schemas.openxmlformats.org/officeDocument/2006/math" xmlns:v="urn:schemas-microsoft-com:vml" xmlns:wp14="http://schemas.microsoft.com/office/word/2010/wordprocessingDrawing" xmlns:wp="http://schemas.openxmlformats.org/drawingml/2006/wordprocessingDrawing" xmlns:w10="urn:schemas-microsoft-com:office:word" xmlns:w="http://schemas.openxmlformats.org/wordprocessingml/2006/main" xmlns:w14="http://schemas.microsoft.com/office/word/2010/wordml" xmlns:w15="http://schemas.microsoft.com/office/word/2012/wordml" xmlns:w16se="http://schemas.microsoft.com/office/word/2015/wordml/symex" xmlns:wpg="http://schemas.microsoft.com/office/word/2010/wordprocessingGroup" xmlns:wpi="http://schemas.microsoft.com/office/word/2010/wordprocessingInk" xmlns:wne="http://schemas.microsoft.com/office/word/2006/wordml" xmlns:wps="http://schemas.microsoft.com/office/word/2010/wordprocessingShape" mc:Ignorable="w14 w15 w16se wp14">
+<w:hdr xmlns:wpc="http://schemas.microsoft.com/office/word/2010/wordprocessingCanvas" xmlns:cx="http://schemas.microsoft.com/office/drawing/2014/chartex" xmlns:mc="http://schemas.openxmlformats.org/markup-compatibility/2006" xmlns:o="urn:schemas-microsoft-com:office:office" xmlns:r="http://schemas.openxmlformats.org/officeDocument/2006/relationships" xmlns:m="http://schemas.openxmlformats.org/officeDocument/2006/math" xmlns:v="urn:schemas-microsoft-com:vml" xmlns:wp14="http://schemas.microsoft.com/office/word/2010/wordprocessingDrawing" xmlns:wp="http://schemas.openxmlformats.org/drawingml/2006/wordprocessingDrawing" xmlns:w10="urn:schemas-microsoft-com:office:word" xmlns:w="http://schemas.openxmlformats.org/wordprocessingml/2006/main" xmlns:w14="http://schemas.microsoft.com/office/word/2010/wordml" xmlns:w15="http://schemas.microsoft.com/office/word/2012/wordml" xmlns:w16se="http://schemas.microsoft.com/office/word/2015/wordml/symex" xmlns:wpg="http://schemas.microsoft.com/office/word/2010/wordprocessingGroup" xmlns:wpi="http://schemas.microsoft.com/office/word/2010/wordprocessingInk" xmlns:wne="http://schemas.microsoft.com/office/word/2006/wordml" xmlns:wps="http://schemas.microsoft.com/office/word/2010/wordprocessingShape" mc:Ignorable="w14 w15 w16se wp14">
   <w:tbl>
     <w:tblPr>
-      <w:tblStyle w:val="MittleresRaster1"/>
+      <w:tblStyle w:val="MediumGrid1"/>
       <w:tblW w:w="0" w:type="auto"/>
       <w:tblLook w:val="04A0" w:firstRow="1" w:lastRow="0" w:firstColumn="1" w:lastColumn="0" w:noHBand="0" w:noVBand="1"/>
     </w:tblPr>
@@ -10397,7 +10246,7 @@
         </w:tcPr>
         <w:p>
           <w:pPr>
-            <w:pStyle w:val="Kopfzeile"/>
+            <w:pStyle w:val="Header"/>
             <w:jc w:val="center"/>
             <w:rPr>
               <w:rFonts w:ascii="Arial" w:hAnsi="Arial" w:cs="Arial"/>
@@ -10410,7 +10259,7 @@
               <w:rFonts w:ascii="Arial" w:hAnsi="Arial" w:cs="Arial"/>
               <w:noProof/>
               <w:sz w:val="20"/>
-              <w:lang w:eastAsia="de-DE"/>
+              <w:lang w:val="en-US"/>
             </w:rPr>
             <w:drawing>
               <wp:inline distT="0" distB="0" distL="0" distR="0" wp14:anchorId="5B856BCA" wp14:editId="2884FADA">
@@ -10473,7 +10322,7 @@
         </w:tcPr>
         <w:p>
           <w:pPr>
-            <w:pStyle w:val="Kopfzeile"/>
+            <w:pStyle w:val="Header"/>
             <w:jc w:val="center"/>
             <w:cnfStyle w:val="100000000000" w:firstRow="1" w:lastRow="0" w:firstColumn="0" w:lastColumn="0" w:oddVBand="0" w:evenVBand="0" w:oddHBand="0" w:evenHBand="0" w:firstRowFirstColumn="0" w:firstRowLastColumn="0" w:lastRowFirstColumn="0" w:lastRowLastColumn="0"/>
             <w:rPr>
@@ -10491,7 +10340,7 @@
         </w:tcPr>
         <w:p>
           <w:pPr>
-            <w:pStyle w:val="Kopfzeile"/>
+            <w:pStyle w:val="Header"/>
             <w:jc w:val="center"/>
             <w:cnfStyle w:val="100000000000" w:firstRow="1" w:lastRow="0" w:firstColumn="0" w:lastColumn="0" w:oddVBand="0" w:evenVBand="0" w:oddHBand="0" w:evenHBand="0" w:firstRowFirstColumn="0" w:firstRowLastColumn="0" w:lastRowFirstColumn="0" w:lastRowLastColumn="0"/>
             <w:rPr>
@@ -10511,7 +10360,7 @@
         </w:p>
         <w:p>
           <w:pPr>
-            <w:pStyle w:val="Kopfzeile"/>
+            <w:pStyle w:val="Header"/>
             <w:jc w:val="center"/>
             <w:cnfStyle w:val="100000000000" w:firstRow="1" w:lastRow="0" w:firstColumn="0" w:lastColumn="0" w:oddVBand="0" w:evenVBand="0" w:oddHBand="0" w:evenHBand="0" w:firstRowFirstColumn="0" w:firstRowLastColumn="0" w:lastRowFirstColumn="0" w:lastRowLastColumn="0"/>
             <w:rPr>
@@ -10537,7 +10386,7 @@
         </w:tcPr>
         <w:p>
           <w:pPr>
-            <w:pStyle w:val="Kopfzeile"/>
+            <w:pStyle w:val="Header"/>
             <w:jc w:val="center"/>
             <w:cnfStyle w:val="100000000000" w:firstRow="1" w:lastRow="0" w:firstColumn="0" w:lastColumn="0" w:oddVBand="0" w:evenVBand="0" w:oddHBand="0" w:evenHBand="0" w:firstRowFirstColumn="0" w:firstRowLastColumn="0" w:lastRowFirstColumn="0" w:lastRowLastColumn="0"/>
             <w:rPr>
@@ -10557,7 +10406,7 @@
         </w:p>
         <w:p>
           <w:pPr>
-            <w:pStyle w:val="Kopfzeile"/>
+            <w:pStyle w:val="Header"/>
             <w:jc w:val="center"/>
             <w:cnfStyle w:val="100000000000" w:firstRow="1" w:lastRow="0" w:firstColumn="0" w:lastColumn="0" w:oddVBand="0" w:evenVBand="0" w:oddHBand="0" w:evenHBand="0" w:firstRowFirstColumn="0" w:firstRowLastColumn="0" w:lastRowFirstColumn="0" w:lastRowLastColumn="0"/>
             <w:rPr>
@@ -10580,7 +10429,7 @@
   </w:tbl>
   <w:p>
     <w:pPr>
-      <w:pStyle w:val="Kopfzeile"/>
+      <w:pStyle w:val="Header"/>
       <w:rPr>
         <w:rFonts w:ascii="Arial" w:hAnsi="Arial" w:cs="Arial"/>
       </w:rPr>
@@ -10590,10 +10439,10 @@
 </file>
 
 <file path=word/header2.xml><?xml version="1.0" encoding="utf-8"?>
-<w:hdr xmlns:wpc="http://schemas.microsoft.com/office/word/2010/wordprocessingCanvas" xmlns:cx="http://schemas.microsoft.com/office/drawing/2014/chartex" xmlns:cx1="http://schemas.microsoft.com/office/drawing/2015/9/8/chartex" xmlns:cx2="http://schemas.microsoft.com/office/drawing/2015/10/21/chartex" xmlns:cx3="http://schemas.microsoft.com/office/drawing/2016/5/9/chartex" xmlns:cx4="http://schemas.microsoft.com/office/drawing/2016/5/10/chartex" xmlns:cx5="http://schemas.microsoft.com/office/drawing/2016/5/11/chartex" xmlns:mc="http://schemas.openxmlformats.org/markup-compatibility/2006" xmlns:o="urn:schemas-microsoft-com:office:office" xmlns:r="http://schemas.openxmlformats.org/officeDocument/2006/relationships" xmlns:m="http://schemas.openxmlformats.org/officeDocument/2006/math" xmlns:v="urn:schemas-microsoft-com:vml" xmlns:wp14="http://schemas.microsoft.com/office/word/2010/wordprocessingDrawing" xmlns:wp="http://schemas.openxmlformats.org/drawingml/2006/wordprocessingDrawing" xmlns:w10="urn:schemas-microsoft-com:office:word" xmlns:w="http://schemas.openxmlformats.org/wordprocessingml/2006/main" xmlns:w14="http://schemas.microsoft.com/office/word/2010/wordml" xmlns:w15="http://schemas.microsoft.com/office/word/2012/wordml" xmlns:w16se="http://schemas.microsoft.com/office/word/2015/wordml/symex" xmlns:wpg="http://schemas.microsoft.com/office/word/2010/wordprocessingGroup" xmlns:wpi="http://schemas.microsoft.com/office/word/2010/wordprocessingInk" xmlns:wne="http://schemas.microsoft.com/office/word/2006/wordml" xmlns:wps="http://schemas.microsoft.com/office/word/2010/wordprocessingShape" mc:Ignorable="w14 w15 w16se wp14">
+<w:hdr xmlns:wpc="http://schemas.microsoft.com/office/word/2010/wordprocessingCanvas" xmlns:cx="http://schemas.microsoft.com/office/drawing/2014/chartex" xmlns:mc="http://schemas.openxmlformats.org/markup-compatibility/2006" xmlns:o="urn:schemas-microsoft-com:office:office" xmlns:r="http://schemas.openxmlformats.org/officeDocument/2006/relationships" xmlns:m="http://schemas.openxmlformats.org/officeDocument/2006/math" xmlns:v="urn:schemas-microsoft-com:vml" xmlns:wp14="http://schemas.microsoft.com/office/word/2010/wordprocessingDrawing" xmlns:wp="http://schemas.openxmlformats.org/drawingml/2006/wordprocessingDrawing" xmlns:w10="urn:schemas-microsoft-com:office:word" xmlns:w="http://schemas.openxmlformats.org/wordprocessingml/2006/main" xmlns:w14="http://schemas.microsoft.com/office/word/2010/wordml" xmlns:w15="http://schemas.microsoft.com/office/word/2012/wordml" xmlns:w16se="http://schemas.microsoft.com/office/word/2015/wordml/symex" xmlns:wpg="http://schemas.microsoft.com/office/word/2010/wordprocessingGroup" xmlns:wpi="http://schemas.microsoft.com/office/word/2010/wordprocessingInk" xmlns:wne="http://schemas.microsoft.com/office/word/2006/wordml" xmlns:wps="http://schemas.microsoft.com/office/word/2010/wordprocessingShape" mc:Ignorable="w14 w15 w16se wp14">
   <w:tbl>
     <w:tblPr>
-      <w:tblStyle w:val="MittleresRaster1"/>
+      <w:tblStyle w:val="MediumGrid1"/>
       <w:tblW w:w="0" w:type="auto"/>
       <w:tblLook w:val="04A0" w:firstRow="1" w:lastRow="0" w:firstColumn="1" w:lastColumn="0" w:noHBand="0" w:noVBand="1"/>
     </w:tblPr>
@@ -10615,7 +10464,7 @@
         </w:tcPr>
         <w:p>
           <w:pPr>
-            <w:pStyle w:val="Kopfzeile"/>
+            <w:pStyle w:val="Header"/>
             <w:jc w:val="center"/>
             <w:rPr>
               <w:rFonts w:ascii="Arial" w:hAnsi="Arial" w:cs="Arial"/>
@@ -10628,7 +10477,7 @@
               <w:rFonts w:ascii="Arial" w:hAnsi="Arial" w:cs="Arial"/>
               <w:noProof/>
               <w:sz w:val="20"/>
-              <w:lang w:eastAsia="de-DE"/>
+              <w:lang w:val="en-US"/>
             </w:rPr>
             <w:drawing>
               <wp:inline distT="0" distB="0" distL="0" distR="0" wp14:anchorId="10984834" wp14:editId="3D169F8C">
@@ -10691,7 +10540,7 @@
         </w:tcPr>
         <w:p>
           <w:pPr>
-            <w:pStyle w:val="Kopfzeile"/>
+            <w:pStyle w:val="Header"/>
             <w:jc w:val="center"/>
             <w:cnfStyle w:val="100000000000" w:firstRow="1" w:lastRow="0" w:firstColumn="0" w:lastColumn="0" w:oddVBand="0" w:evenVBand="0" w:oddHBand="0" w:evenHBand="0" w:firstRowFirstColumn="0" w:firstRowLastColumn="0" w:lastRowFirstColumn="0" w:lastRowLastColumn="0"/>
             <w:rPr>
@@ -10709,7 +10558,7 @@
         </w:tcPr>
         <w:p>
           <w:pPr>
-            <w:pStyle w:val="Kopfzeile"/>
+            <w:pStyle w:val="Header"/>
             <w:jc w:val="center"/>
             <w:cnfStyle w:val="100000000000" w:firstRow="1" w:lastRow="0" w:firstColumn="0" w:lastColumn="0" w:oddVBand="0" w:evenVBand="0" w:oddHBand="0" w:evenHBand="0" w:firstRowFirstColumn="0" w:firstRowLastColumn="0" w:lastRowFirstColumn="0" w:lastRowLastColumn="0"/>
             <w:rPr>
@@ -10729,7 +10578,7 @@
         </w:p>
         <w:p>
           <w:pPr>
-            <w:pStyle w:val="Kopfzeile"/>
+            <w:pStyle w:val="Header"/>
             <w:jc w:val="center"/>
             <w:cnfStyle w:val="100000000000" w:firstRow="1" w:lastRow="0" w:firstColumn="0" w:lastColumn="0" w:oddVBand="0" w:evenVBand="0" w:oddHBand="0" w:evenHBand="0" w:firstRowFirstColumn="0" w:firstRowLastColumn="0" w:lastRowFirstColumn="0" w:lastRowLastColumn="0"/>
             <w:rPr>
@@ -10755,7 +10604,7 @@
         </w:tcPr>
         <w:p>
           <w:pPr>
-            <w:pStyle w:val="Kopfzeile"/>
+            <w:pStyle w:val="Header"/>
             <w:jc w:val="center"/>
             <w:cnfStyle w:val="100000000000" w:firstRow="1" w:lastRow="0" w:firstColumn="0" w:lastColumn="0" w:oddVBand="0" w:evenVBand="0" w:oddHBand="0" w:evenHBand="0" w:firstRowFirstColumn="0" w:firstRowLastColumn="0" w:lastRowFirstColumn="0" w:lastRowLastColumn="0"/>
             <w:rPr>
@@ -10775,7 +10624,7 @@
         </w:p>
         <w:p>
           <w:pPr>
-            <w:pStyle w:val="Kopfzeile"/>
+            <w:pStyle w:val="Header"/>
             <w:jc w:val="center"/>
             <w:cnfStyle w:val="100000000000" w:firstRow="1" w:lastRow="0" w:firstColumn="0" w:lastColumn="0" w:oddVBand="0" w:evenVBand="0" w:oddHBand="0" w:evenHBand="0" w:firstRowFirstColumn="0" w:firstRowLastColumn="0" w:lastRowFirstColumn="0" w:lastRowLastColumn="0"/>
             <w:rPr>
@@ -10798,14 +10647,14 @@
   </w:tbl>
   <w:p>
     <w:pPr>
-      <w:pStyle w:val="Kopfzeile"/>
+      <w:pStyle w:val="Header"/>
     </w:pPr>
   </w:p>
 </w:hdr>
 </file>
 
 <file path=word/numbering.xml><?xml version="1.0" encoding="utf-8"?>
-<w:numbering xmlns:wpc="http://schemas.microsoft.com/office/word/2010/wordprocessingCanvas" xmlns:cx="http://schemas.microsoft.com/office/drawing/2014/chartex" xmlns:cx1="http://schemas.microsoft.com/office/drawing/2015/9/8/chartex" xmlns:cx2="http://schemas.microsoft.com/office/drawing/2015/10/21/chartex" xmlns:cx3="http://schemas.microsoft.com/office/drawing/2016/5/9/chartex" xmlns:cx4="http://schemas.microsoft.com/office/drawing/2016/5/10/chartex" xmlns:cx5="http://schemas.microsoft.com/office/drawing/2016/5/11/chartex" xmlns:mc="http://schemas.openxmlformats.org/markup-compatibility/2006" xmlns:o="urn:schemas-microsoft-com:office:office" xmlns:r="http://schemas.openxmlformats.org/officeDocument/2006/relationships" xmlns:m="http://schemas.openxmlformats.org/officeDocument/2006/math" xmlns:v="urn:schemas-microsoft-com:vml" xmlns:wp14="http://schemas.microsoft.com/office/word/2010/wordprocessingDrawing" xmlns:wp="http://schemas.openxmlformats.org/drawingml/2006/wordprocessingDrawing" xmlns:w10="urn:schemas-microsoft-com:office:word" xmlns:w="http://schemas.openxmlformats.org/wordprocessingml/2006/main" xmlns:w14="http://schemas.microsoft.com/office/word/2010/wordml" xmlns:w15="http://schemas.microsoft.com/office/word/2012/wordml" xmlns:w16se="http://schemas.microsoft.com/office/word/2015/wordml/symex" xmlns:wpg="http://schemas.microsoft.com/office/word/2010/wordprocessingGroup" xmlns:wpi="http://schemas.microsoft.com/office/word/2010/wordprocessingInk" xmlns:wne="http://schemas.microsoft.com/office/word/2006/wordml" xmlns:wps="http://schemas.microsoft.com/office/word/2010/wordprocessingShape" mc:Ignorable="w14 w15 w16se wp14">
+<w:numbering xmlns:wpc="http://schemas.microsoft.com/office/word/2010/wordprocessingCanvas" xmlns:cx="http://schemas.microsoft.com/office/drawing/2014/chartex" xmlns:mc="http://schemas.openxmlformats.org/markup-compatibility/2006" xmlns:o="urn:schemas-microsoft-com:office:office" xmlns:r="http://schemas.openxmlformats.org/officeDocument/2006/relationships" xmlns:m="http://schemas.openxmlformats.org/officeDocument/2006/math" xmlns:v="urn:schemas-microsoft-com:vml" xmlns:wp14="http://schemas.microsoft.com/office/word/2010/wordprocessingDrawing" xmlns:wp="http://schemas.openxmlformats.org/drawingml/2006/wordprocessingDrawing" xmlns:w10="urn:schemas-microsoft-com:office:word" xmlns:w="http://schemas.openxmlformats.org/wordprocessingml/2006/main" xmlns:w14="http://schemas.microsoft.com/office/word/2010/wordml" xmlns:w15="http://schemas.microsoft.com/office/word/2012/wordml" xmlns:w16se="http://schemas.microsoft.com/office/word/2015/wordml/symex" xmlns:wpg="http://schemas.microsoft.com/office/word/2010/wordprocessingGroup" xmlns:wpi="http://schemas.microsoft.com/office/word/2010/wordprocessingInk" xmlns:wne="http://schemas.microsoft.com/office/word/2006/wordml" xmlns:wps="http://schemas.microsoft.com/office/word/2010/wordprocessingShape" mc:Ignorable="w14 w15 w16se wp14">
   <w:abstractNum w:abstractNumId="0" w15:restartNumberingAfterBreak="0">
     <w:nsid w:val="0B555F02"/>
     <w:multiLevelType w:val="hybridMultilevel"/>
@@ -12447,7 +12296,7 @@
       </w:pPr>
     </w:pPrDefault>
   </w:docDefaults>
-  <w:latentStyles w:defLockedState="0" w:defUIPriority="99" w:defSemiHidden="0" w:defUnhideWhenUsed="0" w:defQFormat="0" w:count="374">
+  <w:latentStyles w:defLockedState="0" w:defUIPriority="99" w:defSemiHidden="0" w:defUnhideWhenUsed="0" w:defQFormat="0" w:count="371">
     <w:lsdException w:name="Normal" w:uiPriority="0" w:qFormat="1"/>
     <w:lsdException w:name="heading 1" w:uiPriority="9" w:qFormat="1"/>
     <w:lsdException w:name="heading 2" w:semiHidden="1" w:uiPriority="9" w:unhideWhenUsed="1" w:qFormat="1"/>
@@ -12819,11 +12668,8 @@
     <w:lsdException w:name="List Table 5 Dark Accent 6" w:uiPriority="50"/>
     <w:lsdException w:name="List Table 6 Colorful Accent 6" w:uiPriority="51"/>
     <w:lsdException w:name="List Table 7 Colorful Accent 6" w:uiPriority="52"/>
-    <w:lsdException w:name="Mention" w:semiHidden="1" w:unhideWhenUsed="1"/>
-    <w:lsdException w:name="Smart Hyperlink" w:semiHidden="1" w:unhideWhenUsed="1"/>
-    <w:lsdException w:name="Hashtag" w:semiHidden="1" w:unhideWhenUsed="1"/>
   </w:latentStyles>
-  <w:style w:type="paragraph" w:default="1" w:styleId="Standard">
+  <w:style w:type="paragraph" w:default="1" w:styleId="Normal">
     <w:name w:val="Normal"/>
     <w:qFormat/>
     <w:rsid w:val="00B8065E"/>
@@ -12831,11 +12677,11 @@
       <w:sz w:val="24"/>
     </w:rPr>
   </w:style>
-  <w:style w:type="paragraph" w:styleId="berschrift1">
+  <w:style w:type="paragraph" w:styleId="Heading1">
     <w:name w:val="heading 1"/>
-    <w:basedOn w:val="Standard"/>
-    <w:next w:val="Standard"/>
-    <w:link w:val="berschrift1Zchn"/>
+    <w:basedOn w:val="Normal"/>
+    <w:next w:val="Normal"/>
+    <w:link w:val="Heading1Char"/>
     <w:uiPriority w:val="9"/>
     <w:qFormat/>
     <w:rsid w:val="00373FCF"/>
@@ -12854,11 +12700,11 @@
       <w:szCs w:val="28"/>
     </w:rPr>
   </w:style>
-  <w:style w:type="paragraph" w:styleId="berschrift2">
+  <w:style w:type="paragraph" w:styleId="Heading2">
     <w:name w:val="heading 2"/>
-    <w:basedOn w:val="Standard"/>
-    <w:next w:val="Standard"/>
-    <w:link w:val="berschrift2Zchn"/>
+    <w:basedOn w:val="Normal"/>
+    <w:next w:val="Normal"/>
+    <w:link w:val="Heading2Char"/>
     <w:uiPriority w:val="9"/>
     <w:unhideWhenUsed/>
     <w:qFormat/>
@@ -12878,11 +12724,11 @@
       <w:szCs w:val="26"/>
     </w:rPr>
   </w:style>
-  <w:style w:type="paragraph" w:styleId="berschrift3">
+  <w:style w:type="paragraph" w:styleId="Heading3">
     <w:name w:val="heading 3"/>
-    <w:basedOn w:val="Standard"/>
-    <w:next w:val="Standard"/>
-    <w:link w:val="berschrift3Zchn"/>
+    <w:basedOn w:val="Normal"/>
+    <w:next w:val="Normal"/>
+    <w:link w:val="Heading3Char"/>
     <w:uiPriority w:val="9"/>
     <w:unhideWhenUsed/>
     <w:qFormat/>
@@ -12900,11 +12746,11 @@
       <w:color w:val="4F81BD" w:themeColor="accent1"/>
     </w:rPr>
   </w:style>
-  <w:style w:type="paragraph" w:styleId="berschrift4">
+  <w:style w:type="paragraph" w:styleId="Heading4">
     <w:name w:val="heading 4"/>
-    <w:basedOn w:val="Standard"/>
-    <w:next w:val="Standard"/>
-    <w:link w:val="berschrift4Zchn"/>
+    <w:basedOn w:val="Normal"/>
+    <w:next w:val="Normal"/>
+    <w:link w:val="Heading4Char"/>
     <w:uiPriority w:val="9"/>
     <w:unhideWhenUsed/>
     <w:qFormat/>
@@ -12924,11 +12770,11 @@
       <w:color w:val="4F81BD" w:themeColor="accent1"/>
     </w:rPr>
   </w:style>
-  <w:style w:type="paragraph" w:styleId="berschrift5">
+  <w:style w:type="paragraph" w:styleId="Heading5">
     <w:name w:val="heading 5"/>
-    <w:basedOn w:val="Standard"/>
-    <w:next w:val="Standard"/>
-    <w:link w:val="berschrift5Zchn"/>
+    <w:basedOn w:val="Normal"/>
+    <w:next w:val="Normal"/>
+    <w:link w:val="Heading5Char"/>
     <w:uiPriority w:val="9"/>
     <w:unhideWhenUsed/>
     <w:qFormat/>
@@ -12944,13 +12790,13 @@
       <w:color w:val="243F60" w:themeColor="accent1" w:themeShade="7F"/>
     </w:rPr>
   </w:style>
-  <w:style w:type="character" w:default="1" w:styleId="Absatz-Standardschriftart">
+  <w:style w:type="character" w:default="1" w:styleId="DefaultParagraphFont">
     <w:name w:val="Default Paragraph Font"/>
     <w:uiPriority w:val="1"/>
     <w:semiHidden/>
     <w:unhideWhenUsed/>
   </w:style>
-  <w:style w:type="table" w:default="1" w:styleId="NormaleTabelle">
+  <w:style w:type="table" w:default="1" w:styleId="TableNormal">
     <w:name w:val="Normal Table"/>
     <w:uiPriority w:val="99"/>
     <w:semiHidden/>
@@ -12965,16 +12811,16 @@
       </w:tblCellMar>
     </w:tblPr>
   </w:style>
-  <w:style w:type="numbering" w:default="1" w:styleId="KeineListe">
+  <w:style w:type="numbering" w:default="1" w:styleId="NoList">
     <w:name w:val="No List"/>
     <w:uiPriority w:val="99"/>
     <w:semiHidden/>
     <w:unhideWhenUsed/>
   </w:style>
-  <w:style w:type="paragraph" w:styleId="Kopfzeile">
+  <w:style w:type="paragraph" w:styleId="Header">
     <w:name w:val="header"/>
-    <w:basedOn w:val="Standard"/>
-    <w:link w:val="KopfzeileZchn"/>
+    <w:basedOn w:val="Normal"/>
+    <w:link w:val="HeaderChar"/>
     <w:uiPriority w:val="99"/>
     <w:unhideWhenUsed/>
     <w:rsid w:val="00B71C1C"/>
@@ -12986,17 +12832,17 @@
       <w:spacing w:after="0" w:line="240" w:lineRule="auto"/>
     </w:pPr>
   </w:style>
-  <w:style w:type="character" w:customStyle="1" w:styleId="KopfzeileZchn">
-    <w:name w:val="Kopfzeile Zchn"/>
-    <w:basedOn w:val="Absatz-Standardschriftart"/>
-    <w:link w:val="Kopfzeile"/>
+  <w:style w:type="character" w:customStyle="1" w:styleId="HeaderChar">
+    <w:name w:val="Header Char"/>
+    <w:basedOn w:val="DefaultParagraphFont"/>
+    <w:link w:val="Header"/>
     <w:uiPriority w:val="99"/>
     <w:rsid w:val="00B71C1C"/>
   </w:style>
-  <w:style w:type="paragraph" w:styleId="Fuzeile">
+  <w:style w:type="paragraph" w:styleId="Footer">
     <w:name w:val="footer"/>
-    <w:basedOn w:val="Standard"/>
-    <w:link w:val="FuzeileZchn"/>
+    <w:basedOn w:val="Normal"/>
+    <w:link w:val="FooterChar"/>
     <w:uiPriority w:val="99"/>
     <w:unhideWhenUsed/>
     <w:rsid w:val="00B71C1C"/>
@@ -13008,17 +12854,17 @@
       <w:spacing w:after="0" w:line="240" w:lineRule="auto"/>
     </w:pPr>
   </w:style>
-  <w:style w:type="character" w:customStyle="1" w:styleId="FuzeileZchn">
-    <w:name w:val="Fußzeile Zchn"/>
-    <w:basedOn w:val="Absatz-Standardschriftart"/>
-    <w:link w:val="Fuzeile"/>
+  <w:style w:type="character" w:customStyle="1" w:styleId="FooterChar">
+    <w:name w:val="Footer Char"/>
+    <w:basedOn w:val="DefaultParagraphFont"/>
+    <w:link w:val="Footer"/>
     <w:uiPriority w:val="99"/>
     <w:rsid w:val="00B71C1C"/>
   </w:style>
-  <w:style w:type="paragraph" w:styleId="Sprechblasentext">
+  <w:style w:type="paragraph" w:styleId="BalloonText">
     <w:name w:val="Balloon Text"/>
-    <w:basedOn w:val="Standard"/>
-    <w:link w:val="SprechblasentextZchn"/>
+    <w:basedOn w:val="Normal"/>
+    <w:link w:val="BalloonTextChar"/>
     <w:uiPriority w:val="99"/>
     <w:semiHidden/>
     <w:unhideWhenUsed/>
@@ -13032,10 +12878,10 @@
       <w:szCs w:val="16"/>
     </w:rPr>
   </w:style>
-  <w:style w:type="character" w:customStyle="1" w:styleId="SprechblasentextZchn">
-    <w:name w:val="Sprechblasentext Zchn"/>
-    <w:basedOn w:val="Absatz-Standardschriftart"/>
-    <w:link w:val="Sprechblasentext"/>
+  <w:style w:type="character" w:customStyle="1" w:styleId="BalloonTextChar">
+    <w:name w:val="Balloon Text Char"/>
+    <w:basedOn w:val="DefaultParagraphFont"/>
+    <w:link w:val="BalloonText"/>
     <w:uiPriority w:val="99"/>
     <w:semiHidden/>
     <w:rsid w:val="00B71C1C"/>
@@ -13045,9 +12891,9 @@
       <w:szCs w:val="16"/>
     </w:rPr>
   </w:style>
-  <w:style w:type="table" w:styleId="Tabellenraster">
+  <w:style w:type="table" w:styleId="TableGrid">
     <w:name w:val="Table Grid"/>
-    <w:basedOn w:val="NormaleTabelle"/>
+    <w:basedOn w:val="TableNormal"/>
     <w:uiPriority w:val="59"/>
     <w:rsid w:val="00B71C1C"/>
     <w:pPr>
@@ -13064,9 +12910,9 @@
       </w:tblBorders>
     </w:tblPr>
   </w:style>
-  <w:style w:type="table" w:styleId="HelleSchattierung">
+  <w:style w:type="table" w:styleId="LightShading">
     <w:name w:val="Light Shading"/>
-    <w:basedOn w:val="NormaleTabelle"/>
+    <w:basedOn w:val="TableNormal"/>
     <w:uiPriority w:val="60"/>
     <w:rsid w:val="00B71C1C"/>
     <w:pPr>
@@ -13160,9 +13006,9 @@
       </w:tcPr>
     </w:tblStylePr>
   </w:style>
-  <w:style w:type="table" w:styleId="MittlereSchattierung1-Akzent1">
+  <w:style w:type="table" w:styleId="MediumShading1-Accent1">
     <w:name w:val="Medium Shading 1 Accent 1"/>
-    <w:basedOn w:val="NormaleTabelle"/>
+    <w:basedOn w:val="TableNormal"/>
     <w:uiPriority w:val="63"/>
     <w:rsid w:val="00B71C1C"/>
     <w:pPr>
@@ -13259,9 +13105,9 @@
       </w:tcPr>
     </w:tblStylePr>
   </w:style>
-  <w:style w:type="table" w:styleId="MittleresRaster1">
+  <w:style w:type="table" w:styleId="MediumGrid1">
     <w:name w:val="Medium Grid 1"/>
-    <w:basedOn w:val="NormaleTabelle"/>
+    <w:basedOn w:val="TableNormal"/>
     <w:uiPriority w:val="67"/>
     <w:rsid w:val="00B71C1C"/>
     <w:pPr>
@@ -13327,7 +13173,7 @@
   </w:style>
   <w:style w:type="character" w:styleId="Hyperlink">
     <w:name w:val="Hyperlink"/>
-    <w:basedOn w:val="Absatz-Standardschriftart"/>
+    <w:basedOn w:val="DefaultParagraphFont"/>
     <w:uiPriority w:val="99"/>
     <w:unhideWhenUsed/>
     <w:rsid w:val="00B71C1C"/>
@@ -13336,10 +13182,10 @@
       <w:u w:val="single"/>
     </w:rPr>
   </w:style>
-  <w:style w:type="paragraph" w:styleId="NurText">
+  <w:style w:type="paragraph" w:styleId="PlainText">
     <w:name w:val="Plain Text"/>
-    <w:basedOn w:val="Standard"/>
-    <w:link w:val="NurTextZchn"/>
+    <w:basedOn w:val="Normal"/>
+    <w:link w:val="PlainTextChar"/>
     <w:uiPriority w:val="99"/>
     <w:semiHidden/>
     <w:unhideWhenUsed/>
@@ -13352,10 +13198,10 @@
       <w:szCs w:val="21"/>
     </w:rPr>
   </w:style>
-  <w:style w:type="character" w:customStyle="1" w:styleId="NurTextZchn">
-    <w:name w:val="Nur Text Zchn"/>
-    <w:basedOn w:val="Absatz-Standardschriftart"/>
-    <w:link w:val="NurText"/>
+  <w:style w:type="character" w:customStyle="1" w:styleId="PlainTextChar">
+    <w:name w:val="Plain Text Char"/>
+    <w:basedOn w:val="DefaultParagraphFont"/>
+    <w:link w:val="PlainText"/>
     <w:uiPriority w:val="99"/>
     <w:semiHidden/>
     <w:rsid w:val="00B71C1C"/>
@@ -13364,10 +13210,10 @@
       <w:szCs w:val="21"/>
     </w:rPr>
   </w:style>
-  <w:style w:type="character" w:customStyle="1" w:styleId="berschrift1Zchn">
-    <w:name w:val="Überschrift 1 Zchn"/>
-    <w:basedOn w:val="Absatz-Standardschriftart"/>
-    <w:link w:val="berschrift1"/>
+  <w:style w:type="character" w:customStyle="1" w:styleId="Heading1Char">
+    <w:name w:val="Heading 1 Char"/>
+    <w:basedOn w:val="DefaultParagraphFont"/>
+    <w:link w:val="Heading1"/>
     <w:uiPriority w:val="9"/>
     <w:rsid w:val="00373FCF"/>
     <w:rPr>
@@ -13379,10 +13225,10 @@
       <w:szCs w:val="28"/>
     </w:rPr>
   </w:style>
-  <w:style w:type="character" w:customStyle="1" w:styleId="berschrift2Zchn">
-    <w:name w:val="Überschrift 2 Zchn"/>
-    <w:basedOn w:val="Absatz-Standardschriftart"/>
-    <w:link w:val="berschrift2"/>
+  <w:style w:type="character" w:customStyle="1" w:styleId="Heading2Char">
+    <w:name w:val="Heading 2 Char"/>
+    <w:basedOn w:val="DefaultParagraphFont"/>
+    <w:link w:val="Heading2"/>
     <w:uiPriority w:val="9"/>
     <w:rsid w:val="00373FCF"/>
     <w:rPr>
@@ -13394,10 +13240,10 @@
       <w:szCs w:val="26"/>
     </w:rPr>
   </w:style>
-  <w:style w:type="character" w:customStyle="1" w:styleId="berschrift3Zchn">
-    <w:name w:val="Überschrift 3 Zchn"/>
-    <w:basedOn w:val="Absatz-Standardschriftart"/>
-    <w:link w:val="berschrift3"/>
+  <w:style w:type="character" w:customStyle="1" w:styleId="Heading3Char">
+    <w:name w:val="Heading 3 Char"/>
+    <w:basedOn w:val="DefaultParagraphFont"/>
+    <w:link w:val="Heading3"/>
     <w:uiPriority w:val="9"/>
     <w:rsid w:val="00373FCF"/>
     <w:rPr>
@@ -13407,10 +13253,10 @@
       <w:color w:val="4F81BD" w:themeColor="accent1"/>
     </w:rPr>
   </w:style>
-  <w:style w:type="character" w:customStyle="1" w:styleId="berschrift4Zchn">
-    <w:name w:val="Überschrift 4 Zchn"/>
-    <w:basedOn w:val="Absatz-Standardschriftart"/>
-    <w:link w:val="berschrift4"/>
+  <w:style w:type="character" w:customStyle="1" w:styleId="Heading4Char">
+    <w:name w:val="Heading 4 Char"/>
+    <w:basedOn w:val="DefaultParagraphFont"/>
+    <w:link w:val="Heading4"/>
     <w:uiPriority w:val="9"/>
     <w:rsid w:val="004A417F"/>
     <w:rPr>
@@ -13422,10 +13268,10 @@
       <w:color w:val="4F81BD" w:themeColor="accent1"/>
     </w:rPr>
   </w:style>
-  <w:style w:type="paragraph" w:styleId="Inhaltsverzeichnisberschrift">
+  <w:style w:type="paragraph" w:styleId="TOCHeading">
     <w:name w:val="TOC Heading"/>
-    <w:basedOn w:val="berschrift1"/>
-    <w:next w:val="Standard"/>
+    <w:basedOn w:val="Heading1"/>
+    <w:next w:val="Normal"/>
     <w:uiPriority w:val="39"/>
     <w:unhideWhenUsed/>
     <w:qFormat/>
@@ -13437,10 +13283,10 @@
       <w:lang w:eastAsia="de-DE"/>
     </w:rPr>
   </w:style>
-  <w:style w:type="paragraph" w:styleId="Verzeichnis1">
+  <w:style w:type="paragraph" w:styleId="TOC1">
     <w:name w:val="toc 1"/>
-    <w:basedOn w:val="Standard"/>
-    <w:next w:val="Standard"/>
+    <w:basedOn w:val="Normal"/>
+    <w:next w:val="Normal"/>
     <w:autoRedefine/>
     <w:uiPriority w:val="39"/>
     <w:unhideWhenUsed/>
@@ -13450,10 +13296,10 @@
       <w:spacing w:after="100"/>
     </w:pPr>
   </w:style>
-  <w:style w:type="paragraph" w:styleId="Verzeichnis2">
+  <w:style w:type="paragraph" w:styleId="TOC2">
     <w:name w:val="toc 2"/>
-    <w:basedOn w:val="Standard"/>
-    <w:next w:val="Standard"/>
+    <w:basedOn w:val="Normal"/>
+    <w:next w:val="Normal"/>
     <w:autoRedefine/>
     <w:uiPriority w:val="39"/>
     <w:unhideWhenUsed/>
@@ -13464,10 +13310,10 @@
       <w:ind w:left="220"/>
     </w:pPr>
   </w:style>
-  <w:style w:type="paragraph" w:styleId="Verzeichnis3">
+  <w:style w:type="paragraph" w:styleId="TOC3">
     <w:name w:val="toc 3"/>
-    <w:basedOn w:val="Standard"/>
-    <w:next w:val="Standard"/>
+    <w:basedOn w:val="Normal"/>
+    <w:next w:val="Normal"/>
     <w:autoRedefine/>
     <w:uiPriority w:val="39"/>
     <w:unhideWhenUsed/>
@@ -13478,9 +13324,9 @@
       <w:ind w:left="440"/>
     </w:pPr>
   </w:style>
-  <w:style w:type="paragraph" w:styleId="KeinLeerraum">
+  <w:style w:type="paragraph" w:styleId="NoSpacing">
     <w:name w:val="No Spacing"/>
-    <w:link w:val="KeinLeerraumZchn"/>
+    <w:link w:val="NoSpacingChar"/>
     <w:uiPriority w:val="1"/>
     <w:qFormat/>
     <w:rsid w:val="001D6B48"/>
@@ -13492,10 +13338,10 @@
       <w:lang w:eastAsia="de-DE"/>
     </w:rPr>
   </w:style>
-  <w:style w:type="character" w:customStyle="1" w:styleId="KeinLeerraumZchn">
-    <w:name w:val="Kein Leerraum Zchn"/>
-    <w:basedOn w:val="Absatz-Standardschriftart"/>
-    <w:link w:val="KeinLeerraum"/>
+  <w:style w:type="character" w:customStyle="1" w:styleId="NoSpacingChar">
+    <w:name w:val="No Spacing Char"/>
+    <w:basedOn w:val="DefaultParagraphFont"/>
+    <w:link w:val="NoSpacing"/>
     <w:uiPriority w:val="1"/>
     <w:rsid w:val="001D6B48"/>
     <w:rPr>
@@ -13503,9 +13349,9 @@
       <w:lang w:eastAsia="de-DE"/>
     </w:rPr>
   </w:style>
-  <w:style w:type="table" w:styleId="HellesRaster-Akzent1">
+  <w:style w:type="table" w:styleId="LightGrid-Accent1">
     <w:name w:val="Light Grid Accent 1"/>
-    <w:basedOn w:val="NormaleTabelle"/>
+    <w:basedOn w:val="TableNormal"/>
     <w:uiPriority w:val="62"/>
     <w:rsid w:val="00B145DA"/>
     <w:pPr>
@@ -13626,9 +13472,9 @@
       </w:tcPr>
     </w:tblStylePr>
   </w:style>
-  <w:style w:type="table" w:styleId="HelleSchattierung-Akzent1">
+  <w:style w:type="table" w:styleId="LightShading-Accent1">
     <w:name w:val="Light Shading Accent 1"/>
-    <w:basedOn w:val="NormaleTabelle"/>
+    <w:basedOn w:val="TableNormal"/>
     <w:uiPriority w:val="60"/>
     <w:rsid w:val="00403F9A"/>
     <w:pPr>
@@ -13722,11 +13568,11 @@
       </w:tcPr>
     </w:tblStylePr>
   </w:style>
-  <w:style w:type="paragraph" w:styleId="Titel">
+  <w:style w:type="paragraph" w:styleId="Title">
     <w:name w:val="Title"/>
-    <w:basedOn w:val="Standard"/>
-    <w:next w:val="Standard"/>
-    <w:link w:val="TitelZchn"/>
+    <w:basedOn w:val="Normal"/>
+    <w:next w:val="Normal"/>
+    <w:link w:val="TitleChar"/>
     <w:uiPriority w:val="10"/>
     <w:qFormat/>
     <w:rsid w:val="00A81C0E"/>
@@ -13746,10 +13592,10 @@
       <w:szCs w:val="52"/>
     </w:rPr>
   </w:style>
-  <w:style w:type="character" w:customStyle="1" w:styleId="TitelZchn">
-    <w:name w:val="Titel Zchn"/>
-    <w:basedOn w:val="Absatz-Standardschriftart"/>
-    <w:link w:val="Titel"/>
+  <w:style w:type="character" w:customStyle="1" w:styleId="TitleChar">
+    <w:name w:val="Title Char"/>
+    <w:basedOn w:val="DefaultParagraphFont"/>
+    <w:link w:val="Title"/>
     <w:uiPriority w:val="10"/>
     <w:rsid w:val="00A81C0E"/>
     <w:rPr>
@@ -13761,11 +13607,11 @@
       <w:szCs w:val="52"/>
     </w:rPr>
   </w:style>
-  <w:style w:type="paragraph" w:styleId="Untertitel">
+  <w:style w:type="paragraph" w:styleId="Subtitle">
     <w:name w:val="Subtitle"/>
-    <w:basedOn w:val="Standard"/>
-    <w:next w:val="Standard"/>
-    <w:link w:val="UntertitelZchn"/>
+    <w:basedOn w:val="Normal"/>
+    <w:next w:val="Normal"/>
+    <w:link w:val="SubtitleChar"/>
     <w:uiPriority w:val="11"/>
     <w:qFormat/>
     <w:rsid w:val="00A81C0E"/>
@@ -13783,10 +13629,10 @@
       <w:szCs w:val="24"/>
     </w:rPr>
   </w:style>
-  <w:style w:type="character" w:customStyle="1" w:styleId="UntertitelZchn">
-    <w:name w:val="Untertitel Zchn"/>
-    <w:basedOn w:val="Absatz-Standardschriftart"/>
-    <w:link w:val="Untertitel"/>
+  <w:style w:type="character" w:customStyle="1" w:styleId="SubtitleChar">
+    <w:name w:val="Subtitle Char"/>
+    <w:basedOn w:val="DefaultParagraphFont"/>
+    <w:link w:val="Subtitle"/>
     <w:uiPriority w:val="11"/>
     <w:rsid w:val="00A81C0E"/>
     <w:rPr>
@@ -13799,9 +13645,9 @@
       <w:szCs w:val="24"/>
     </w:rPr>
   </w:style>
-  <w:style w:type="paragraph" w:styleId="Listenabsatz">
+  <w:style w:type="paragraph" w:styleId="ListParagraph">
     <w:name w:val="List Paragraph"/>
-    <w:basedOn w:val="Standard"/>
+    <w:basedOn w:val="Normal"/>
     <w:uiPriority w:val="34"/>
     <w:qFormat/>
     <w:rsid w:val="00247159"/>
@@ -13810,10 +13656,10 @@
       <w:contextualSpacing/>
     </w:pPr>
   </w:style>
-  <w:style w:type="paragraph" w:styleId="Verzeichnis4">
+  <w:style w:type="paragraph" w:styleId="TOC4">
     <w:name w:val="toc 4"/>
-    <w:basedOn w:val="Standard"/>
-    <w:next w:val="Standard"/>
+    <w:basedOn w:val="Normal"/>
+    <w:next w:val="Normal"/>
     <w:autoRedefine/>
     <w:uiPriority w:val="39"/>
     <w:unhideWhenUsed/>
@@ -13827,10 +13673,10 @@
       <w:lang w:eastAsia="de-DE"/>
     </w:rPr>
   </w:style>
-  <w:style w:type="paragraph" w:styleId="Verzeichnis5">
+  <w:style w:type="paragraph" w:styleId="TOC5">
     <w:name w:val="toc 5"/>
-    <w:basedOn w:val="Standard"/>
-    <w:next w:val="Standard"/>
+    <w:basedOn w:val="Normal"/>
+    <w:next w:val="Normal"/>
     <w:autoRedefine/>
     <w:uiPriority w:val="39"/>
     <w:unhideWhenUsed/>
@@ -13844,10 +13690,10 @@
       <w:lang w:eastAsia="de-DE"/>
     </w:rPr>
   </w:style>
-  <w:style w:type="paragraph" w:styleId="Verzeichnis6">
+  <w:style w:type="paragraph" w:styleId="TOC6">
     <w:name w:val="toc 6"/>
-    <w:basedOn w:val="Standard"/>
-    <w:next w:val="Standard"/>
+    <w:basedOn w:val="Normal"/>
+    <w:next w:val="Normal"/>
     <w:autoRedefine/>
     <w:uiPriority w:val="39"/>
     <w:unhideWhenUsed/>
@@ -13861,10 +13707,10 @@
       <w:lang w:eastAsia="de-DE"/>
     </w:rPr>
   </w:style>
-  <w:style w:type="paragraph" w:styleId="Verzeichnis7">
+  <w:style w:type="paragraph" w:styleId="TOC7">
     <w:name w:val="toc 7"/>
-    <w:basedOn w:val="Standard"/>
-    <w:next w:val="Standard"/>
+    <w:basedOn w:val="Normal"/>
+    <w:next w:val="Normal"/>
     <w:autoRedefine/>
     <w:uiPriority w:val="39"/>
     <w:unhideWhenUsed/>
@@ -13878,10 +13724,10 @@
       <w:lang w:eastAsia="de-DE"/>
     </w:rPr>
   </w:style>
-  <w:style w:type="paragraph" w:styleId="Verzeichnis8">
+  <w:style w:type="paragraph" w:styleId="TOC8">
     <w:name w:val="toc 8"/>
-    <w:basedOn w:val="Standard"/>
-    <w:next w:val="Standard"/>
+    <w:basedOn w:val="Normal"/>
+    <w:next w:val="Normal"/>
     <w:autoRedefine/>
     <w:uiPriority w:val="39"/>
     <w:unhideWhenUsed/>
@@ -13895,10 +13741,10 @@
       <w:lang w:eastAsia="de-DE"/>
     </w:rPr>
   </w:style>
-  <w:style w:type="paragraph" w:styleId="Verzeichnis9">
+  <w:style w:type="paragraph" w:styleId="TOC9">
     <w:name w:val="toc 9"/>
-    <w:basedOn w:val="Standard"/>
-    <w:next w:val="Standard"/>
+    <w:basedOn w:val="Normal"/>
+    <w:next w:val="Normal"/>
     <w:autoRedefine/>
     <w:uiPriority w:val="39"/>
     <w:unhideWhenUsed/>
@@ -13912,10 +13758,10 @@
       <w:lang w:eastAsia="de-DE"/>
     </w:rPr>
   </w:style>
-  <w:style w:type="character" w:customStyle="1" w:styleId="berschrift5Zchn">
-    <w:name w:val="Überschrift 5 Zchn"/>
-    <w:basedOn w:val="Absatz-Standardschriftart"/>
-    <w:link w:val="berschrift5"/>
+  <w:style w:type="character" w:customStyle="1" w:styleId="Heading5Char">
+    <w:name w:val="Heading 5 Char"/>
+    <w:basedOn w:val="DefaultParagraphFont"/>
+    <w:link w:val="Heading5"/>
     <w:uiPriority w:val="9"/>
     <w:rsid w:val="00BA7D23"/>
     <w:rPr>
@@ -13924,9 +13770,9 @@
       <w:sz w:val="24"/>
     </w:rPr>
   </w:style>
-  <w:style w:type="table" w:styleId="MittleresRaster1-Akzent1">
+  <w:style w:type="table" w:styleId="MediumGrid1-Accent1">
     <w:name w:val="Medium Grid 1 Accent 1"/>
-    <w:basedOn w:val="NormaleTabelle"/>
+    <w:basedOn w:val="TableNormal"/>
     <w:uiPriority w:val="67"/>
     <w:rsid w:val="00FD5346"/>
     <w:pPr>
@@ -13990,10 +13836,10 @@
       </w:tcPr>
     </w:tblStylePr>
   </w:style>
-  <w:style w:type="paragraph" w:styleId="Beschriftung">
+  <w:style w:type="paragraph" w:styleId="Caption">
     <w:name w:val="caption"/>
-    <w:basedOn w:val="Standard"/>
-    <w:next w:val="Standard"/>
+    <w:basedOn w:val="Normal"/>
+    <w:next w:val="Normal"/>
     <w:uiPriority w:val="35"/>
     <w:unhideWhenUsed/>
     <w:qFormat/>
@@ -14011,7 +13857,7 @@
   </w:style>
   <w:style w:type="table" w:customStyle="1" w:styleId="EinfacheTabelle51">
     <w:name w:val="Einfache Tabelle 51"/>
-    <w:basedOn w:val="NormaleTabelle"/>
+    <w:basedOn w:val="TableNormal"/>
     <w:uiPriority w:val="45"/>
     <w:rsid w:val="0004655E"/>
     <w:pPr>
@@ -14129,9 +13975,9 @@
       </w:tcPr>
     </w:tblStylePr>
   </w:style>
-  <w:style w:type="character" w:styleId="BesuchterLink">
+  <w:style w:type="character" w:styleId="FollowedHyperlink">
     <w:name w:val="FollowedHyperlink"/>
-    <w:basedOn w:val="Absatz-Standardschriftart"/>
+    <w:basedOn w:val="DefaultParagraphFont"/>
     <w:uiPriority w:val="99"/>
     <w:semiHidden/>
     <w:unhideWhenUsed/>
@@ -14453,7 +14299,7 @@
 </file>
 
 <file path=customXml/itemProps2.xml><?xml version="1.0" encoding="utf-8"?>
-<ds:datastoreItem xmlns:ds="http://schemas.openxmlformats.org/officeDocument/2006/customXml" ds:itemID="{702005BD-4915-4A2D-BE73-D5B54EFF2806}">
+<ds:datastoreItem xmlns:ds="http://schemas.openxmlformats.org/officeDocument/2006/customXml" ds:itemID="{807CD0DE-4086-448F-B243-7121832FE321}">
   <ds:schemaRefs>
     <ds:schemaRef ds:uri="http://schemas.openxmlformats.org/officeDocument/2006/bibliography"/>
   </ds:schemaRefs>

</xml_diff>

<commit_message>
added further diagrams and updated POB
</commit_message>
<xml_diff>
--- a/documents/07- POB/POB_KraemerNeumannStoljarow,Lindner.docx
+++ b/documents/07- POB/POB_KraemerNeumannStoljarow,Lindner.docx
@@ -496,7 +496,7 @@
       <w:bookmarkStart w:id="1" w:name="_Toc370884696"/>
       <w:bookmarkStart w:id="2" w:name="_Toc370893234"/>
       <w:bookmarkStart w:id="3" w:name="_Toc370902080"/>
-      <w:bookmarkStart w:id="4" w:name="_Toc484005012"/>
+      <w:bookmarkStart w:id="4" w:name="_Toc484450898"/>
       <w:r>
         <w:lastRenderedPageBreak/>
         <w:t>Projektantrag</w:t>
@@ -631,12 +631,11 @@
             <w:tabs>
               <w:tab w:val="right" w:leader="dot" w:pos="9627"/>
             </w:tabs>
-            <w:spacing w:line="360" w:lineRule="auto"/>
             <w:rPr>
               <w:rFonts w:eastAsiaTheme="minorEastAsia"/>
               <w:noProof/>
               <w:sz w:val="22"/>
-              <w:lang w:eastAsia="de-DE"/>
+              <w:lang w:val="en-US"/>
             </w:rPr>
           </w:pPr>
           <w:r>
@@ -648,7 +647,7 @@
           <w:r>
             <w:fldChar w:fldCharType="separate"/>
           </w:r>
-          <w:hyperlink w:anchor="_Toc484005012" w:history="1">
+          <w:hyperlink w:anchor="_Toc484450898" w:history="1">
             <w:r>
               <w:rPr>
                 <w:rStyle w:val="Hyperlink"/>
@@ -675,7 +674,7 @@
                 <w:noProof/>
                 <w:webHidden/>
               </w:rPr>
-              <w:instrText xml:space="preserve"> PAGEREF _Toc484005012 \h </w:instrText>
+              <w:instrText xml:space="preserve"> PAGEREF _Toc484450898 \h </w:instrText>
             </w:r>
             <w:r>
               <w:rPr>
@@ -695,7 +694,7 @@
                 <w:noProof/>
                 <w:webHidden/>
               </w:rPr>
-              <w:t>II</w:t>
+              <w:t>III</w:t>
             </w:r>
             <w:r>
               <w:rPr>
@@ -712,15 +711,14 @@
             <w:tabs>
               <w:tab w:val="right" w:leader="dot" w:pos="9627"/>
             </w:tabs>
-            <w:spacing w:line="360" w:lineRule="auto"/>
             <w:rPr>
               <w:rFonts w:eastAsiaTheme="minorEastAsia"/>
               <w:noProof/>
               <w:sz w:val="22"/>
-              <w:lang w:eastAsia="de-DE"/>
+              <w:lang w:val="en-US"/>
             </w:rPr>
           </w:pPr>
-          <w:hyperlink w:anchor="_Toc484005013" w:history="1">
+          <w:hyperlink w:anchor="_Toc484450899" w:history="1">
             <w:r>
               <w:rPr>
                 <w:rStyle w:val="Hyperlink"/>
@@ -747,7 +745,7 @@
                 <w:noProof/>
                 <w:webHidden/>
               </w:rPr>
-              <w:instrText xml:space="preserve"> PAGEREF _Toc484005013 \h </w:instrText>
+              <w:instrText xml:space="preserve"> PAGEREF _Toc484450899 \h </w:instrText>
             </w:r>
             <w:r>
               <w:rPr>
@@ -784,15 +782,14 @@
             <w:tabs>
               <w:tab w:val="right" w:leader="dot" w:pos="9627"/>
             </w:tabs>
-            <w:spacing w:line="360" w:lineRule="auto"/>
             <w:rPr>
               <w:rFonts w:eastAsiaTheme="minorEastAsia"/>
               <w:noProof/>
               <w:sz w:val="22"/>
-              <w:lang w:eastAsia="de-DE"/>
+              <w:lang w:val="en-US"/>
             </w:rPr>
           </w:pPr>
-          <w:hyperlink w:anchor="_Toc484005014" w:history="1">
+          <w:hyperlink w:anchor="_Toc484450900" w:history="1">
             <w:r>
               <w:rPr>
                 <w:rStyle w:val="Hyperlink"/>
@@ -819,7 +816,7 @@
                 <w:noProof/>
                 <w:webHidden/>
               </w:rPr>
-              <w:instrText xml:space="preserve"> PAGEREF _Toc484005014 \h </w:instrText>
+              <w:instrText xml:space="preserve"> PAGEREF _Toc484450900 \h </w:instrText>
             </w:r>
             <w:r>
               <w:rPr>
@@ -856,15 +853,14 @@
             <w:tabs>
               <w:tab w:val="right" w:leader="dot" w:pos="9627"/>
             </w:tabs>
-            <w:spacing w:line="360" w:lineRule="auto"/>
             <w:rPr>
               <w:rFonts w:eastAsiaTheme="minorEastAsia"/>
               <w:noProof/>
               <w:sz w:val="22"/>
-              <w:lang w:eastAsia="de-DE"/>
+              <w:lang w:val="en-US"/>
             </w:rPr>
           </w:pPr>
-          <w:hyperlink w:anchor="_Toc484005015" w:history="1">
+          <w:hyperlink w:anchor="_Toc484450901" w:history="1">
             <w:r>
               <w:rPr>
                 <w:rStyle w:val="Hyperlink"/>
@@ -891,7 +887,7 @@
                 <w:noProof/>
                 <w:webHidden/>
               </w:rPr>
-              <w:instrText xml:space="preserve"> PAGEREF _Toc484005015 \h </w:instrText>
+              <w:instrText xml:space="preserve"> PAGEREF _Toc484450901 \h </w:instrText>
             </w:r>
             <w:r>
               <w:rPr>
@@ -928,15 +924,14 @@
             <w:tabs>
               <w:tab w:val="right" w:leader="dot" w:pos="9627"/>
             </w:tabs>
-            <w:spacing w:line="360" w:lineRule="auto"/>
             <w:rPr>
               <w:rFonts w:eastAsiaTheme="minorEastAsia"/>
               <w:noProof/>
               <w:sz w:val="22"/>
-              <w:lang w:eastAsia="de-DE"/>
+              <w:lang w:val="en-US"/>
             </w:rPr>
           </w:pPr>
-          <w:hyperlink w:anchor="_Toc484005016" w:history="1">
+          <w:hyperlink w:anchor="_Toc484450902" w:history="1">
             <w:r>
               <w:rPr>
                 <w:rStyle w:val="Hyperlink"/>
@@ -963,7 +958,7 @@
                 <w:noProof/>
                 <w:webHidden/>
               </w:rPr>
-              <w:instrText xml:space="preserve"> PAGEREF _Toc484005016 \h </w:instrText>
+              <w:instrText xml:space="preserve"> PAGEREF _Toc484450902 \h </w:instrText>
             </w:r>
             <w:r>
               <w:rPr>
@@ -1000,28 +995,20 @@
             <w:tabs>
               <w:tab w:val="right" w:leader="dot" w:pos="9627"/>
             </w:tabs>
-            <w:spacing w:line="360" w:lineRule="auto"/>
             <w:rPr>
               <w:rFonts w:eastAsiaTheme="minorEastAsia"/>
               <w:noProof/>
               <w:sz w:val="22"/>
-              <w:lang w:eastAsia="de-DE"/>
+              <w:lang w:val="en-US"/>
             </w:rPr>
           </w:pPr>
-          <w:hyperlink w:anchor="_Toc484005017" w:history="1">
+          <w:hyperlink w:anchor="_Toc484450903" w:history="1">
             <w:r>
               <w:rPr>
                 <w:rStyle w:val="Hyperlink"/>
                 <w:noProof/>
               </w:rPr>
-              <w:t>1.1.3</w:t>
-            </w:r>
-            <w:r>
-              <w:rPr>
-                <w:rStyle w:val="Hyperlink"/>
-                <w:noProof/>
-              </w:rPr>
-              <w:t xml:space="preserve"> Technisches Umfeld</w:t>
+              <w:t>1.1.3 Technisches Umfeld</w:t>
             </w:r>
             <w:r>
               <w:rPr>
@@ -1042,7 +1029,7 @@
                 <w:noProof/>
                 <w:webHidden/>
               </w:rPr>
-              <w:instrText xml:space="preserve"> PAGEREF _Toc484005017 \h </w:instrText>
+              <w:instrText xml:space="preserve"> PAGEREF _Toc484450903 \h </w:instrText>
             </w:r>
             <w:r>
               <w:rPr>
@@ -1079,15 +1066,14 @@
             <w:tabs>
               <w:tab w:val="right" w:leader="dot" w:pos="9627"/>
             </w:tabs>
-            <w:spacing w:line="360" w:lineRule="auto"/>
             <w:rPr>
               <w:rFonts w:eastAsiaTheme="minorEastAsia"/>
               <w:noProof/>
               <w:sz w:val="22"/>
-              <w:lang w:eastAsia="de-DE"/>
+              <w:lang w:val="en-US"/>
             </w:rPr>
           </w:pPr>
-          <w:hyperlink w:anchor="_Toc484005018" w:history="1">
+          <w:hyperlink w:anchor="_Toc484450904" w:history="1">
             <w:r>
               <w:rPr>
                 <w:rStyle w:val="Hyperlink"/>
@@ -1114,7 +1100,7 @@
                 <w:noProof/>
                 <w:webHidden/>
               </w:rPr>
-              <w:instrText xml:space="preserve"> PAGEREF _Toc484005018 \h </w:instrText>
+              <w:instrText xml:space="preserve"> PAGEREF _Toc484450904 \h </w:instrText>
             </w:r>
             <w:r>
               <w:rPr>
@@ -1151,15 +1137,14 @@
             <w:tabs>
               <w:tab w:val="right" w:leader="dot" w:pos="9627"/>
             </w:tabs>
-            <w:spacing w:line="360" w:lineRule="auto"/>
             <w:rPr>
               <w:rFonts w:eastAsiaTheme="minorEastAsia"/>
               <w:noProof/>
               <w:sz w:val="22"/>
-              <w:lang w:eastAsia="de-DE"/>
+              <w:lang w:val="en-US"/>
             </w:rPr>
           </w:pPr>
-          <w:hyperlink w:anchor="_Toc484005019" w:history="1">
+          <w:hyperlink w:anchor="_Toc484450905" w:history="1">
             <w:r>
               <w:rPr>
                 <w:rStyle w:val="Hyperlink"/>
@@ -1186,7 +1171,7 @@
                 <w:noProof/>
                 <w:webHidden/>
               </w:rPr>
-              <w:instrText xml:space="preserve"> PAGEREF _Toc484005019 \h </w:instrText>
+              <w:instrText xml:space="preserve"> PAGEREF _Toc484450905 \h </w:instrText>
             </w:r>
             <w:r>
               <w:rPr>
@@ -1206,7 +1191,7 @@
                 <w:noProof/>
                 <w:webHidden/>
               </w:rPr>
-              <w:t>1</w:t>
+              <w:t>2</w:t>
             </w:r>
             <w:r>
               <w:rPr>
@@ -1223,15 +1208,14 @@
             <w:tabs>
               <w:tab w:val="right" w:leader="dot" w:pos="9627"/>
             </w:tabs>
-            <w:spacing w:line="360" w:lineRule="auto"/>
             <w:rPr>
               <w:rFonts w:eastAsiaTheme="minorEastAsia"/>
               <w:noProof/>
               <w:sz w:val="22"/>
-              <w:lang w:eastAsia="de-DE"/>
+              <w:lang w:val="en-US"/>
             </w:rPr>
           </w:pPr>
-          <w:hyperlink w:anchor="_Toc484005020" w:history="1">
+          <w:hyperlink w:anchor="_Toc484450906" w:history="1">
             <w:r>
               <w:rPr>
                 <w:rStyle w:val="Hyperlink"/>
@@ -1258,7 +1242,7 @@
                 <w:noProof/>
                 <w:webHidden/>
               </w:rPr>
-              <w:instrText xml:space="preserve"> PAGEREF _Toc484005020 \h </w:instrText>
+              <w:instrText xml:space="preserve"> PAGEREF _Toc484450906 \h </w:instrText>
             </w:r>
             <w:r>
               <w:rPr>
@@ -1295,15 +1279,14 @@
             <w:tabs>
               <w:tab w:val="right" w:leader="dot" w:pos="9627"/>
             </w:tabs>
-            <w:spacing w:line="360" w:lineRule="auto"/>
             <w:rPr>
               <w:rFonts w:eastAsiaTheme="minorEastAsia"/>
               <w:noProof/>
               <w:sz w:val="22"/>
-              <w:lang w:eastAsia="de-DE"/>
+              <w:lang w:val="en-US"/>
             </w:rPr>
           </w:pPr>
-          <w:hyperlink w:anchor="_Toc484005021" w:history="1">
+          <w:hyperlink w:anchor="_Toc484450907" w:history="1">
             <w:r>
               <w:rPr>
                 <w:rStyle w:val="Hyperlink"/>
@@ -1330,7 +1313,7 @@
                 <w:noProof/>
                 <w:webHidden/>
               </w:rPr>
-              <w:instrText xml:space="preserve"> PAGEREF _Toc484005021 \h </w:instrText>
+              <w:instrText xml:space="preserve"> PAGEREF _Toc484450907 \h </w:instrText>
             </w:r>
             <w:r>
               <w:rPr>
@@ -1367,15 +1350,14 @@
             <w:tabs>
               <w:tab w:val="right" w:leader="dot" w:pos="9627"/>
             </w:tabs>
-            <w:spacing w:line="360" w:lineRule="auto"/>
             <w:rPr>
               <w:rFonts w:eastAsiaTheme="minorEastAsia"/>
               <w:noProof/>
               <w:sz w:val="22"/>
-              <w:lang w:eastAsia="de-DE"/>
+              <w:lang w:val="en-US"/>
             </w:rPr>
           </w:pPr>
-          <w:hyperlink w:anchor="_Toc484005022" w:history="1">
+          <w:hyperlink w:anchor="_Toc484450908" w:history="1">
             <w:r>
               <w:rPr>
                 <w:rStyle w:val="Hyperlink"/>
@@ -1402,7 +1384,7 @@
                 <w:noProof/>
                 <w:webHidden/>
               </w:rPr>
-              <w:instrText xml:space="preserve"> PAGEREF _Toc484005022 \h </w:instrText>
+              <w:instrText xml:space="preserve"> PAGEREF _Toc484450908 \h </w:instrText>
             </w:r>
             <w:r>
               <w:rPr>
@@ -1439,21 +1421,20 @@
             <w:tabs>
               <w:tab w:val="right" w:leader="dot" w:pos="9627"/>
             </w:tabs>
-            <w:spacing w:line="360" w:lineRule="auto"/>
             <w:rPr>
               <w:rFonts w:eastAsiaTheme="minorEastAsia"/>
               <w:noProof/>
               <w:sz w:val="22"/>
-              <w:lang w:eastAsia="de-DE"/>
+              <w:lang w:val="en-US"/>
             </w:rPr>
           </w:pPr>
-          <w:hyperlink w:anchor="_Toc484005023" w:history="1">
+          <w:hyperlink w:anchor="_Toc484450909" w:history="1">
             <w:r>
               <w:rPr>
                 <w:rStyle w:val="Hyperlink"/>
                 <w:noProof/>
               </w:rPr>
-              <w:t>2.1.2 Wahl des Vorgehensmodells</w:t>
+              <w:t>2.1.2 Vorgehensmethode</w:t>
             </w:r>
             <w:r>
               <w:rPr>
@@ -1474,7 +1455,7 @@
                 <w:noProof/>
                 <w:webHidden/>
               </w:rPr>
-              <w:instrText xml:space="preserve"> PAGEREF _Toc484005023 \h </w:instrText>
+              <w:instrText xml:space="preserve"> PAGEREF _Toc484450909 \h </w:instrText>
             </w:r>
             <w:r>
               <w:rPr>
@@ -1494,7 +1475,7 @@
                 <w:noProof/>
                 <w:webHidden/>
               </w:rPr>
-              <w:t>2</w:t>
+              <w:t>3</w:t>
             </w:r>
             <w:r>
               <w:rPr>
@@ -1511,15 +1492,14 @@
             <w:tabs>
               <w:tab w:val="right" w:leader="dot" w:pos="9627"/>
             </w:tabs>
-            <w:spacing w:line="360" w:lineRule="auto"/>
             <w:rPr>
               <w:rFonts w:eastAsiaTheme="minorEastAsia"/>
               <w:noProof/>
               <w:sz w:val="22"/>
-              <w:lang w:eastAsia="de-DE"/>
+              <w:lang w:val="en-US"/>
             </w:rPr>
           </w:pPr>
-          <w:hyperlink w:anchor="_Toc484005024" w:history="1">
+          <w:hyperlink w:anchor="_Toc484450910" w:history="1">
             <w:r>
               <w:rPr>
                 <w:rStyle w:val="Hyperlink"/>
@@ -1546,7 +1526,7 @@
                 <w:noProof/>
                 <w:webHidden/>
               </w:rPr>
-              <w:instrText xml:space="preserve"> PAGEREF _Toc484005024 \h </w:instrText>
+              <w:instrText xml:space="preserve"> PAGEREF _Toc484450910 \h </w:instrText>
             </w:r>
             <w:r>
               <w:rPr>
@@ -1583,15 +1563,14 @@
             <w:tabs>
               <w:tab w:val="right" w:leader="dot" w:pos="9627"/>
             </w:tabs>
-            <w:spacing w:line="360" w:lineRule="auto"/>
             <w:rPr>
               <w:rFonts w:eastAsiaTheme="minorEastAsia"/>
               <w:noProof/>
               <w:sz w:val="22"/>
-              <w:lang w:eastAsia="de-DE"/>
+              <w:lang w:val="en-US"/>
             </w:rPr>
           </w:pPr>
-          <w:hyperlink w:anchor="_Toc484005025" w:history="1">
+          <w:hyperlink w:anchor="_Toc484450911" w:history="1">
             <w:r>
               <w:rPr>
                 <w:rStyle w:val="Hyperlink"/>
@@ -1618,7 +1597,7 @@
                 <w:noProof/>
                 <w:webHidden/>
               </w:rPr>
-              <w:instrText xml:space="preserve"> PAGEREF _Toc484005025 \h </w:instrText>
+              <w:instrText xml:space="preserve"> PAGEREF _Toc484450911 \h </w:instrText>
             </w:r>
             <w:r>
               <w:rPr>
@@ -1655,15 +1634,14 @@
             <w:tabs>
               <w:tab w:val="right" w:leader="dot" w:pos="9627"/>
             </w:tabs>
-            <w:spacing w:line="360" w:lineRule="auto"/>
             <w:rPr>
               <w:rFonts w:eastAsiaTheme="minorEastAsia"/>
               <w:noProof/>
               <w:sz w:val="22"/>
-              <w:lang w:eastAsia="de-DE"/>
+              <w:lang w:val="en-US"/>
             </w:rPr>
           </w:pPr>
-          <w:hyperlink w:anchor="_Toc484005026" w:history="1">
+          <w:hyperlink w:anchor="_Toc484450912" w:history="1">
             <w:r>
               <w:rPr>
                 <w:rStyle w:val="Hyperlink"/>
@@ -1690,7 +1668,7 @@
                 <w:noProof/>
                 <w:webHidden/>
               </w:rPr>
-              <w:instrText xml:space="preserve"> PAGEREF _Toc484005026 \h </w:instrText>
+              <w:instrText xml:space="preserve"> PAGEREF _Toc484450912 \h </w:instrText>
             </w:r>
             <w:r>
               <w:rPr>
@@ -1727,21 +1705,20 @@
             <w:tabs>
               <w:tab w:val="right" w:leader="dot" w:pos="9627"/>
             </w:tabs>
-            <w:spacing w:line="360" w:lineRule="auto"/>
             <w:rPr>
               <w:rFonts w:eastAsiaTheme="minorEastAsia"/>
               <w:noProof/>
               <w:sz w:val="22"/>
-              <w:lang w:eastAsia="de-DE"/>
+              <w:lang w:val="en-US"/>
             </w:rPr>
           </w:pPr>
-          <w:hyperlink w:anchor="_Toc484005027" w:history="1">
+          <w:hyperlink w:anchor="_Toc484450913" w:history="1">
             <w:r>
               <w:rPr>
                 <w:rStyle w:val="Hyperlink"/>
                 <w:noProof/>
               </w:rPr>
-              <w:t>2.2.2 Projektstruktur- und Meilensteinplanung</w:t>
+              <w:t>2.1.2 Projekt und Zeitplanung</w:t>
             </w:r>
             <w:r>
               <w:rPr>
@@ -1762,7 +1739,7 @@
                 <w:noProof/>
                 <w:webHidden/>
               </w:rPr>
-              <w:instrText xml:space="preserve"> PAGEREF _Toc484005027 \h </w:instrText>
+              <w:instrText xml:space="preserve"> PAGEREF _Toc484450913 \h </w:instrText>
             </w:r>
             <w:r>
               <w:rPr>
@@ -1782,7 +1759,7 @@
                 <w:noProof/>
                 <w:webHidden/>
               </w:rPr>
-              <w:t>3</w:t>
+              <w:t>4</w:t>
             </w:r>
             <w:r>
               <w:rPr>
@@ -1799,21 +1776,20 @@
             <w:tabs>
               <w:tab w:val="right" w:leader="dot" w:pos="9627"/>
             </w:tabs>
-            <w:spacing w:line="360" w:lineRule="auto"/>
             <w:rPr>
               <w:rFonts w:eastAsiaTheme="minorEastAsia"/>
               <w:noProof/>
               <w:sz w:val="22"/>
-              <w:lang w:eastAsia="de-DE"/>
+              <w:lang w:val="en-US"/>
             </w:rPr>
           </w:pPr>
-          <w:hyperlink w:anchor="_Toc484005028" w:history="1">
+          <w:hyperlink w:anchor="_Toc484450914" w:history="1">
             <w:r>
               <w:rPr>
                 <w:rStyle w:val="Hyperlink"/>
                 <w:noProof/>
               </w:rPr>
-              <w:t>2.2.3 Arbeitspakete und Ressourcenplanung</w:t>
+              <w:t>2.1.3 Projektstrukturplanung</w:t>
             </w:r>
             <w:r>
               <w:rPr>
@@ -1834,7 +1810,7 @@
                 <w:noProof/>
                 <w:webHidden/>
               </w:rPr>
-              <w:instrText xml:space="preserve"> PAGEREF _Toc484005028 \h </w:instrText>
+              <w:instrText xml:space="preserve"> PAGEREF _Toc484450914 \h </w:instrText>
             </w:r>
             <w:r>
               <w:rPr>
@@ -1871,21 +1847,20 @@
             <w:tabs>
               <w:tab w:val="right" w:leader="dot" w:pos="9627"/>
             </w:tabs>
-            <w:spacing w:line="360" w:lineRule="auto"/>
             <w:rPr>
               <w:rFonts w:eastAsiaTheme="minorEastAsia"/>
               <w:noProof/>
               <w:sz w:val="22"/>
-              <w:lang w:eastAsia="de-DE"/>
+              <w:lang w:val="en-US"/>
             </w:rPr>
           </w:pPr>
-          <w:hyperlink w:anchor="_Toc484005029" w:history="1">
+          <w:hyperlink w:anchor="_Toc484450915" w:history="1">
             <w:r>
               <w:rPr>
                 <w:rStyle w:val="Hyperlink"/>
                 <w:noProof/>
               </w:rPr>
-              <w:t>2.2.4 Testkonzept</w:t>
+              <w:t>2.1.3 Meilensteinplanung</w:t>
             </w:r>
             <w:r>
               <w:rPr>
@@ -1906,7 +1881,7 @@
                 <w:noProof/>
                 <w:webHidden/>
               </w:rPr>
-              <w:instrText xml:space="preserve"> PAGEREF _Toc484005029 \h </w:instrText>
+              <w:instrText xml:space="preserve"> PAGEREF _Toc484450915 \h </w:instrText>
             </w:r>
             <w:r>
               <w:rPr>
@@ -1943,21 +1918,20 @@
             <w:tabs>
               <w:tab w:val="right" w:leader="dot" w:pos="9627"/>
             </w:tabs>
-            <w:spacing w:line="360" w:lineRule="auto"/>
             <w:rPr>
               <w:rFonts w:eastAsiaTheme="minorEastAsia"/>
               <w:noProof/>
               <w:sz w:val="22"/>
-              <w:lang w:eastAsia="de-DE"/>
+              <w:lang w:val="en-US"/>
             </w:rPr>
           </w:pPr>
-          <w:hyperlink w:anchor="_Toc484005030" w:history="1">
+          <w:hyperlink w:anchor="_Toc484450916" w:history="1">
             <w:r>
               <w:rPr>
                 <w:rStyle w:val="Hyperlink"/>
                 <w:noProof/>
               </w:rPr>
-              <w:t>2.3  Entwurfsphase</w:t>
+              <w:t>2.2.3 Arbeitspakete und Ressourcenplanung</w:t>
             </w:r>
             <w:r>
               <w:rPr>
@@ -1978,7 +1952,7 @@
                 <w:noProof/>
                 <w:webHidden/>
               </w:rPr>
-              <w:instrText xml:space="preserve"> PAGEREF _Toc484005030 \h </w:instrText>
+              <w:instrText xml:space="preserve"> PAGEREF _Toc484450916 \h </w:instrText>
             </w:r>
             <w:r>
               <w:rPr>
@@ -2015,21 +1989,20 @@
             <w:tabs>
               <w:tab w:val="right" w:leader="dot" w:pos="9627"/>
             </w:tabs>
-            <w:spacing w:line="360" w:lineRule="auto"/>
             <w:rPr>
               <w:rFonts w:eastAsiaTheme="minorEastAsia"/>
               <w:noProof/>
               <w:sz w:val="22"/>
-              <w:lang w:eastAsia="de-DE"/>
+              <w:lang w:val="en-US"/>
             </w:rPr>
           </w:pPr>
-          <w:hyperlink w:anchor="_Toc484005031" w:history="1">
+          <w:hyperlink w:anchor="_Toc484450917" w:history="1">
             <w:r>
               <w:rPr>
                 <w:rStyle w:val="Hyperlink"/>
                 <w:noProof/>
               </w:rPr>
-              <w:t>2.3.1 Softwarearchitektur</w:t>
+              <w:t>2.2.4 Testkonzept</w:t>
             </w:r>
             <w:r>
               <w:rPr>
@@ -2050,7 +2023,7 @@
                 <w:noProof/>
                 <w:webHidden/>
               </w:rPr>
-              <w:instrText xml:space="preserve"> PAGEREF _Toc484005031 \h </w:instrText>
+              <w:instrText xml:space="preserve"> PAGEREF _Toc484450917 \h </w:instrText>
             </w:r>
             <w:r>
               <w:rPr>
@@ -2087,21 +2060,20 @@
             <w:tabs>
               <w:tab w:val="right" w:leader="dot" w:pos="9627"/>
             </w:tabs>
-            <w:spacing w:line="360" w:lineRule="auto"/>
             <w:rPr>
               <w:rFonts w:eastAsiaTheme="minorEastAsia"/>
               <w:noProof/>
               <w:sz w:val="22"/>
-              <w:lang w:eastAsia="de-DE"/>
+              <w:lang w:val="en-US"/>
             </w:rPr>
           </w:pPr>
-          <w:hyperlink w:anchor="_Toc484005032" w:history="1">
+          <w:hyperlink w:anchor="_Toc484450918" w:history="1">
             <w:r>
               <w:rPr>
                 <w:rStyle w:val="Hyperlink"/>
                 <w:noProof/>
               </w:rPr>
-              <w:t>2.3.2 Anwendungsfalldiagramm</w:t>
+              <w:t>2.3  Entwurfsphase</w:t>
             </w:r>
             <w:r>
               <w:rPr>
@@ -2122,7 +2094,7 @@
                 <w:noProof/>
                 <w:webHidden/>
               </w:rPr>
-              <w:instrText xml:space="preserve"> PAGEREF _Toc484005032 \h </w:instrText>
+              <w:instrText xml:space="preserve"> PAGEREF _Toc484450918 \h </w:instrText>
             </w:r>
             <w:r>
               <w:rPr>
@@ -2159,35 +2131,20 @@
             <w:tabs>
               <w:tab w:val="right" w:leader="dot" w:pos="9627"/>
             </w:tabs>
-            <w:spacing w:line="360" w:lineRule="auto"/>
             <w:rPr>
               <w:rFonts w:eastAsiaTheme="minorEastAsia"/>
               <w:noProof/>
               <w:sz w:val="22"/>
-              <w:lang w:eastAsia="de-DE"/>
+              <w:lang w:val="en-US"/>
             </w:rPr>
           </w:pPr>
-          <w:hyperlink w:anchor="_Toc484005034" w:history="1">
+          <w:hyperlink w:anchor="_Toc484450919" w:history="1">
             <w:r>
               <w:rPr>
                 <w:rStyle w:val="Hyperlink"/>
                 <w:noProof/>
               </w:rPr>
-              <w:t>2.3.</w:t>
-            </w:r>
-            <w:r>
-              <w:rPr>
-                <w:rStyle w:val="Hyperlink"/>
-                <w:noProof/>
-              </w:rPr>
-              <w:t>3</w:t>
-            </w:r>
-            <w:r>
-              <w:rPr>
-                <w:rStyle w:val="Hyperlink"/>
-                <w:noProof/>
-              </w:rPr>
-              <w:t xml:space="preserve"> Klassendiagramm</w:t>
+              <w:t>2.3.1 Softwarearchitektur</w:t>
             </w:r>
             <w:r>
               <w:rPr>
@@ -2208,7 +2165,7 @@
                 <w:noProof/>
                 <w:webHidden/>
               </w:rPr>
-              <w:instrText xml:space="preserve"> PAGEREF _Toc484005034 \h </w:instrText>
+              <w:instrText xml:space="preserve"> PAGEREF _Toc484450919 \h </w:instrText>
             </w:r>
             <w:r>
               <w:rPr>
@@ -2228,7 +2185,7 @@
                 <w:noProof/>
                 <w:webHidden/>
               </w:rPr>
-              <w:t>5</w:t>
+              <w:t>6</w:t>
             </w:r>
             <w:r>
               <w:rPr>
@@ -2245,35 +2202,20 @@
             <w:tabs>
               <w:tab w:val="right" w:leader="dot" w:pos="9627"/>
             </w:tabs>
-            <w:spacing w:line="360" w:lineRule="auto"/>
             <w:rPr>
               <w:rFonts w:eastAsiaTheme="minorEastAsia"/>
               <w:noProof/>
               <w:sz w:val="22"/>
-              <w:lang w:eastAsia="de-DE"/>
+              <w:lang w:val="en-US"/>
             </w:rPr>
           </w:pPr>
-          <w:hyperlink w:anchor="_Toc484005035" w:history="1">
+          <w:hyperlink w:anchor="_Toc484450920" w:history="1">
             <w:r>
               <w:rPr>
                 <w:rStyle w:val="Hyperlink"/>
                 <w:noProof/>
               </w:rPr>
-              <w:t>2.3.</w:t>
-            </w:r>
-            <w:r>
-              <w:rPr>
-                <w:rStyle w:val="Hyperlink"/>
-                <w:noProof/>
-              </w:rPr>
-              <w:t>4</w:t>
-            </w:r>
-            <w:r>
-              <w:rPr>
-                <w:rStyle w:val="Hyperlink"/>
-                <w:noProof/>
-              </w:rPr>
-              <w:t xml:space="preserve"> Entity-Relationship-Diagramm</w:t>
+              <w:t>2.3.2 Anwendungsfalldiagramm</w:t>
             </w:r>
             <w:r>
               <w:rPr>
@@ -2294,7 +2236,7 @@
                 <w:noProof/>
                 <w:webHidden/>
               </w:rPr>
-              <w:instrText xml:space="preserve"> PAGEREF _Toc484005035 \h </w:instrText>
+              <w:instrText xml:space="preserve"> PAGEREF _Toc484450920 \h </w:instrText>
             </w:r>
             <w:r>
               <w:rPr>
@@ -2314,7 +2256,7 @@
                 <w:noProof/>
                 <w:webHidden/>
               </w:rPr>
-              <w:t>5</w:t>
+              <w:t>6</w:t>
             </w:r>
             <w:r>
               <w:rPr>
@@ -2331,30 +2273,91 @@
             <w:tabs>
               <w:tab w:val="right" w:leader="dot" w:pos="9627"/>
             </w:tabs>
-            <w:spacing w:line="360" w:lineRule="auto"/>
             <w:rPr>
               <w:rFonts w:eastAsiaTheme="minorEastAsia"/>
               <w:noProof/>
               <w:sz w:val="22"/>
-              <w:lang w:eastAsia="de-DE"/>
+              <w:lang w:val="en-US"/>
             </w:rPr>
           </w:pPr>
-          <w:hyperlink w:anchor="_Toc484005036" w:history="1">
+          <w:hyperlink w:anchor="_Toc484450921" w:history="1">
             <w:r>
               <w:rPr>
                 <w:rStyle w:val="Hyperlink"/>
                 <w:noProof/>
               </w:rPr>
-              <w:t>2.3.5</w:t>
-            </w:r>
-            <w:bookmarkStart w:id="5" w:name="_GoBack"/>
-            <w:bookmarkEnd w:id="5"/>
+              <w:t>2.3.4 Klassendiagramm</w:t>
+            </w:r>
+            <w:r>
+              <w:rPr>
+                <w:noProof/>
+                <w:webHidden/>
+              </w:rPr>
+              <w:tab/>
+            </w:r>
+            <w:r>
+              <w:rPr>
+                <w:noProof/>
+                <w:webHidden/>
+              </w:rPr>
+              <w:fldChar w:fldCharType="begin"/>
+            </w:r>
+            <w:r>
+              <w:rPr>
+                <w:noProof/>
+                <w:webHidden/>
+              </w:rPr>
+              <w:instrText xml:space="preserve"> PAGEREF _Toc484450921 \h </w:instrText>
+            </w:r>
+            <w:r>
+              <w:rPr>
+                <w:noProof/>
+                <w:webHidden/>
+              </w:rPr>
+            </w:r>
+            <w:r>
+              <w:rPr>
+                <w:noProof/>
+                <w:webHidden/>
+              </w:rPr>
+              <w:fldChar w:fldCharType="separate"/>
+            </w:r>
+            <w:r>
+              <w:rPr>
+                <w:noProof/>
+                <w:webHidden/>
+              </w:rPr>
+              <w:t>6</w:t>
+            </w:r>
+            <w:r>
+              <w:rPr>
+                <w:noProof/>
+                <w:webHidden/>
+              </w:rPr>
+              <w:fldChar w:fldCharType="end"/>
+            </w:r>
+          </w:hyperlink>
+        </w:p>
+        <w:p>
+          <w:pPr>
+            <w:pStyle w:val="TOC3"/>
+            <w:tabs>
+              <w:tab w:val="right" w:leader="dot" w:pos="9627"/>
+            </w:tabs>
+            <w:rPr>
+              <w:rFonts w:eastAsiaTheme="minorEastAsia"/>
+              <w:noProof/>
+              <w:sz w:val="22"/>
+              <w:lang w:val="en-US"/>
+            </w:rPr>
+          </w:pPr>
+          <w:hyperlink w:anchor="_Toc484450922" w:history="1">
             <w:r>
               <w:rPr>
                 <w:rStyle w:val="Hyperlink"/>
                 <w:noProof/>
               </w:rPr>
-              <w:t xml:space="preserve"> Testfallplanung</w:t>
+              <w:t>2.3.5 Entity-Relationship-Diagramm</w:t>
             </w:r>
             <w:r>
               <w:rPr>
@@ -2375,7 +2378,7 @@
                 <w:noProof/>
                 <w:webHidden/>
               </w:rPr>
-              <w:instrText xml:space="preserve"> PAGEREF _Toc484005036 \h </w:instrText>
+              <w:instrText xml:space="preserve"> PAGEREF _Toc484450922 \h </w:instrText>
             </w:r>
             <w:r>
               <w:rPr>
@@ -2396,6 +2399,77 @@
                 <w:webHidden/>
               </w:rPr>
               <w:t>6</w:t>
+            </w:r>
+            <w:r>
+              <w:rPr>
+                <w:noProof/>
+                <w:webHidden/>
+              </w:rPr>
+              <w:fldChar w:fldCharType="end"/>
+            </w:r>
+          </w:hyperlink>
+        </w:p>
+        <w:p>
+          <w:pPr>
+            <w:pStyle w:val="TOC3"/>
+            <w:tabs>
+              <w:tab w:val="right" w:leader="dot" w:pos="9627"/>
+            </w:tabs>
+            <w:rPr>
+              <w:rFonts w:eastAsiaTheme="minorEastAsia"/>
+              <w:noProof/>
+              <w:sz w:val="22"/>
+              <w:lang w:val="en-US"/>
+            </w:rPr>
+          </w:pPr>
+          <w:hyperlink w:anchor="_Toc484450923" w:history="1">
+            <w:r>
+              <w:rPr>
+                <w:rStyle w:val="Hyperlink"/>
+                <w:noProof/>
+              </w:rPr>
+              <w:t>2.3.6 Testfallplanung</w:t>
+            </w:r>
+            <w:r>
+              <w:rPr>
+                <w:noProof/>
+                <w:webHidden/>
+              </w:rPr>
+              <w:tab/>
+            </w:r>
+            <w:r>
+              <w:rPr>
+                <w:noProof/>
+                <w:webHidden/>
+              </w:rPr>
+              <w:fldChar w:fldCharType="begin"/>
+            </w:r>
+            <w:r>
+              <w:rPr>
+                <w:noProof/>
+                <w:webHidden/>
+              </w:rPr>
+              <w:instrText xml:space="preserve"> PAGEREF _Toc484450923 \h </w:instrText>
+            </w:r>
+            <w:r>
+              <w:rPr>
+                <w:noProof/>
+                <w:webHidden/>
+              </w:rPr>
+            </w:r>
+            <w:r>
+              <w:rPr>
+                <w:noProof/>
+                <w:webHidden/>
+              </w:rPr>
+              <w:fldChar w:fldCharType="separate"/>
+            </w:r>
+            <w:r>
+              <w:rPr>
+                <w:noProof/>
+                <w:webHidden/>
+              </w:rPr>
+              <w:t>7</w:t>
             </w:r>
             <w:r>
               <w:rPr>
@@ -2412,15 +2486,14 @@
             <w:tabs>
               <w:tab w:val="right" w:leader="dot" w:pos="9627"/>
             </w:tabs>
-            <w:spacing w:line="360" w:lineRule="auto"/>
             <w:rPr>
               <w:rFonts w:eastAsiaTheme="minorEastAsia"/>
               <w:noProof/>
               <w:sz w:val="22"/>
-              <w:lang w:eastAsia="de-DE"/>
+              <w:lang w:val="en-US"/>
             </w:rPr>
           </w:pPr>
-          <w:hyperlink w:anchor="_Toc484005037" w:history="1">
+          <w:hyperlink w:anchor="_Toc484450924" w:history="1">
             <w:r>
               <w:rPr>
                 <w:rStyle w:val="Hyperlink"/>
@@ -2447,7 +2520,7 @@
                 <w:noProof/>
                 <w:webHidden/>
               </w:rPr>
-              <w:instrText xml:space="preserve"> PAGEREF _Toc484005037 \h </w:instrText>
+              <w:instrText xml:space="preserve"> PAGEREF _Toc484450924 \h </w:instrText>
             </w:r>
             <w:r>
               <w:rPr>
@@ -2467,7 +2540,7 @@
                 <w:noProof/>
                 <w:webHidden/>
               </w:rPr>
-              <w:t>6</w:t>
+              <w:t>7</w:t>
             </w:r>
             <w:r>
               <w:rPr>
@@ -2484,15 +2557,14 @@
             <w:tabs>
               <w:tab w:val="right" w:leader="dot" w:pos="9627"/>
             </w:tabs>
-            <w:spacing w:line="360" w:lineRule="auto"/>
             <w:rPr>
               <w:rFonts w:eastAsiaTheme="minorEastAsia"/>
               <w:noProof/>
               <w:sz w:val="22"/>
-              <w:lang w:eastAsia="de-DE"/>
+              <w:lang w:val="en-US"/>
             </w:rPr>
           </w:pPr>
-          <w:hyperlink w:anchor="_Toc484005038" w:history="1">
+          <w:hyperlink w:anchor="_Toc484450925" w:history="1">
             <w:r>
               <w:rPr>
                 <w:rStyle w:val="Hyperlink"/>
@@ -2519,7 +2591,7 @@
                 <w:noProof/>
                 <w:webHidden/>
               </w:rPr>
-              <w:instrText xml:space="preserve"> PAGEREF _Toc484005038 \h </w:instrText>
+              <w:instrText xml:space="preserve"> PAGEREF _Toc484450925 \h </w:instrText>
             </w:r>
             <w:r>
               <w:rPr>
@@ -2539,7 +2611,7 @@
                 <w:noProof/>
                 <w:webHidden/>
               </w:rPr>
-              <w:t>6</w:t>
+              <w:t>7</w:t>
             </w:r>
             <w:r>
               <w:rPr>
@@ -2556,15 +2628,14 @@
             <w:tabs>
               <w:tab w:val="right" w:leader="dot" w:pos="9627"/>
             </w:tabs>
-            <w:spacing w:line="360" w:lineRule="auto"/>
             <w:rPr>
               <w:rFonts w:eastAsiaTheme="minorEastAsia"/>
               <w:noProof/>
               <w:sz w:val="22"/>
-              <w:lang w:eastAsia="de-DE"/>
+              <w:lang w:val="en-US"/>
             </w:rPr>
           </w:pPr>
-          <w:hyperlink w:anchor="_Toc484005039" w:history="1">
+          <w:hyperlink w:anchor="_Toc484450926" w:history="1">
             <w:r>
               <w:rPr>
                 <w:rStyle w:val="Hyperlink"/>
@@ -2591,7 +2662,7 @@
                 <w:noProof/>
                 <w:webHidden/>
               </w:rPr>
-              <w:instrText xml:space="preserve"> PAGEREF _Toc484005039 \h </w:instrText>
+              <w:instrText xml:space="preserve"> PAGEREF _Toc484450926 \h </w:instrText>
             </w:r>
             <w:r>
               <w:rPr>
@@ -2611,7 +2682,7 @@
                 <w:noProof/>
                 <w:webHidden/>
               </w:rPr>
-              <w:t>6</w:t>
+              <w:t>7</w:t>
             </w:r>
             <w:r>
               <w:rPr>
@@ -2628,15 +2699,14 @@
             <w:tabs>
               <w:tab w:val="right" w:leader="dot" w:pos="9627"/>
             </w:tabs>
-            <w:spacing w:line="360" w:lineRule="auto"/>
             <w:rPr>
               <w:rFonts w:eastAsiaTheme="minorEastAsia"/>
               <w:noProof/>
               <w:sz w:val="22"/>
-              <w:lang w:eastAsia="de-DE"/>
+              <w:lang w:val="en-US"/>
             </w:rPr>
           </w:pPr>
-          <w:hyperlink w:anchor="_Toc484005040" w:history="1">
+          <w:hyperlink w:anchor="_Toc484450927" w:history="1">
             <w:r>
               <w:rPr>
                 <w:rStyle w:val="Hyperlink"/>
@@ -2663,7 +2733,7 @@
                 <w:noProof/>
                 <w:webHidden/>
               </w:rPr>
-              <w:instrText xml:space="preserve"> PAGEREF _Toc484005040 \h </w:instrText>
+              <w:instrText xml:space="preserve"> PAGEREF _Toc484450927 \h </w:instrText>
             </w:r>
             <w:r>
               <w:rPr>
@@ -2683,7 +2753,7 @@
                 <w:noProof/>
                 <w:webHidden/>
               </w:rPr>
-              <w:t>6</w:t>
+              <w:t>7</w:t>
             </w:r>
             <w:r>
               <w:rPr>
@@ -2700,15 +2770,14 @@
             <w:tabs>
               <w:tab w:val="right" w:leader="dot" w:pos="9627"/>
             </w:tabs>
-            <w:spacing w:line="360" w:lineRule="auto"/>
             <w:rPr>
               <w:rFonts w:eastAsiaTheme="minorEastAsia"/>
               <w:noProof/>
               <w:sz w:val="22"/>
-              <w:lang w:eastAsia="de-DE"/>
+              <w:lang w:val="en-US"/>
             </w:rPr>
           </w:pPr>
-          <w:hyperlink w:anchor="_Toc484005041" w:history="1">
+          <w:hyperlink w:anchor="_Toc484450928" w:history="1">
             <w:r>
               <w:rPr>
                 <w:rStyle w:val="Hyperlink"/>
@@ -2735,7 +2804,7 @@
                 <w:noProof/>
                 <w:webHidden/>
               </w:rPr>
-              <w:instrText xml:space="preserve"> PAGEREF _Toc484005041 \h </w:instrText>
+              <w:instrText xml:space="preserve"> PAGEREF _Toc484450928 \h </w:instrText>
             </w:r>
             <w:r>
               <w:rPr>
@@ -2755,7 +2824,7 @@
                 <w:noProof/>
                 <w:webHidden/>
               </w:rPr>
-              <w:t>6</w:t>
+              <w:t>7</w:t>
             </w:r>
             <w:r>
               <w:rPr>
@@ -2772,15 +2841,14 @@
             <w:tabs>
               <w:tab w:val="right" w:leader="dot" w:pos="9627"/>
             </w:tabs>
-            <w:spacing w:line="360" w:lineRule="auto"/>
             <w:rPr>
               <w:rFonts w:eastAsiaTheme="minorEastAsia"/>
               <w:noProof/>
               <w:sz w:val="22"/>
-              <w:lang w:eastAsia="de-DE"/>
+              <w:lang w:val="en-US"/>
             </w:rPr>
           </w:pPr>
-          <w:hyperlink w:anchor="_Toc484005042" w:history="1">
+          <w:hyperlink w:anchor="_Toc484450929" w:history="1">
             <w:r>
               <w:rPr>
                 <w:rStyle w:val="Hyperlink"/>
@@ -2807,7 +2875,7 @@
                 <w:noProof/>
                 <w:webHidden/>
               </w:rPr>
-              <w:instrText xml:space="preserve"> PAGEREF _Toc484005042 \h </w:instrText>
+              <w:instrText xml:space="preserve"> PAGEREF _Toc484450929 \h </w:instrText>
             </w:r>
             <w:r>
               <w:rPr>
@@ -2827,7 +2895,7 @@
                 <w:noProof/>
                 <w:webHidden/>
               </w:rPr>
-              <w:t>6</w:t>
+              <w:t>7</w:t>
             </w:r>
             <w:r>
               <w:rPr>
@@ -2844,15 +2912,14 @@
             <w:tabs>
               <w:tab w:val="right" w:leader="dot" w:pos="9627"/>
             </w:tabs>
-            <w:spacing w:line="360" w:lineRule="auto"/>
             <w:rPr>
               <w:rFonts w:eastAsiaTheme="minorEastAsia"/>
               <w:noProof/>
               <w:sz w:val="22"/>
-              <w:lang w:eastAsia="de-DE"/>
+              <w:lang w:val="en-US"/>
             </w:rPr>
           </w:pPr>
-          <w:hyperlink w:anchor="_Toc484005043" w:history="1">
+          <w:hyperlink w:anchor="_Toc484450930" w:history="1">
             <w:r>
               <w:rPr>
                 <w:rStyle w:val="Hyperlink"/>
@@ -2879,7 +2946,7 @@
                 <w:noProof/>
                 <w:webHidden/>
               </w:rPr>
-              <w:instrText xml:space="preserve"> PAGEREF _Toc484005043 \h </w:instrText>
+              <w:instrText xml:space="preserve"> PAGEREF _Toc484450930 \h </w:instrText>
             </w:r>
             <w:r>
               <w:rPr>
@@ -2899,7 +2966,7 @@
                 <w:noProof/>
                 <w:webHidden/>
               </w:rPr>
-              <w:t>6</w:t>
+              <w:t>7</w:t>
             </w:r>
             <w:r>
               <w:rPr>
@@ -2916,15 +2983,14 @@
             <w:tabs>
               <w:tab w:val="right" w:leader="dot" w:pos="9627"/>
             </w:tabs>
-            <w:spacing w:line="360" w:lineRule="auto"/>
             <w:rPr>
               <w:rFonts w:eastAsiaTheme="minorEastAsia"/>
               <w:noProof/>
               <w:sz w:val="22"/>
-              <w:lang w:eastAsia="de-DE"/>
+              <w:lang w:val="en-US"/>
             </w:rPr>
           </w:pPr>
-          <w:hyperlink w:anchor="_Toc484005044" w:history="1">
+          <w:hyperlink w:anchor="_Toc484450931" w:history="1">
             <w:r>
               <w:rPr>
                 <w:rStyle w:val="Hyperlink"/>
@@ -2951,7 +3017,7 @@
                 <w:noProof/>
                 <w:webHidden/>
               </w:rPr>
-              <w:instrText xml:space="preserve"> PAGEREF _Toc484005044 \h </w:instrText>
+              <w:instrText xml:space="preserve"> PAGEREF _Toc484450931 \h </w:instrText>
             </w:r>
             <w:r>
               <w:rPr>
@@ -2971,7 +3037,7 @@
                 <w:noProof/>
                 <w:webHidden/>
               </w:rPr>
-              <w:t>7</w:t>
+              <w:t>8</w:t>
             </w:r>
             <w:r>
               <w:rPr>
@@ -2988,15 +3054,14 @@
             <w:tabs>
               <w:tab w:val="right" w:leader="dot" w:pos="9627"/>
             </w:tabs>
-            <w:spacing w:line="360" w:lineRule="auto"/>
             <w:rPr>
               <w:rFonts w:eastAsiaTheme="minorEastAsia"/>
               <w:noProof/>
               <w:sz w:val="22"/>
-              <w:lang w:eastAsia="de-DE"/>
+              <w:lang w:val="en-US"/>
             </w:rPr>
           </w:pPr>
-          <w:hyperlink w:anchor="_Toc484005045" w:history="1">
+          <w:hyperlink w:anchor="_Toc484450932" w:history="1">
             <w:r>
               <w:rPr>
                 <w:rStyle w:val="Hyperlink"/>
@@ -3023,7 +3088,7 @@
                 <w:noProof/>
                 <w:webHidden/>
               </w:rPr>
-              <w:instrText xml:space="preserve"> PAGEREF _Toc484005045 \h </w:instrText>
+              <w:instrText xml:space="preserve"> PAGEREF _Toc484450932 \h </w:instrText>
             </w:r>
             <w:r>
               <w:rPr>
@@ -3043,7 +3108,7 @@
                 <w:noProof/>
                 <w:webHidden/>
               </w:rPr>
-              <w:t>7</w:t>
+              <w:t>8</w:t>
             </w:r>
             <w:r>
               <w:rPr>
@@ -3060,15 +3125,14 @@
             <w:tabs>
               <w:tab w:val="right" w:leader="dot" w:pos="9627"/>
             </w:tabs>
-            <w:spacing w:line="360" w:lineRule="auto"/>
             <w:rPr>
               <w:rFonts w:eastAsiaTheme="minorEastAsia"/>
               <w:noProof/>
               <w:sz w:val="22"/>
-              <w:lang w:eastAsia="de-DE"/>
+              <w:lang w:val="en-US"/>
             </w:rPr>
           </w:pPr>
-          <w:hyperlink w:anchor="_Toc484005046" w:history="1">
+          <w:hyperlink w:anchor="_Toc484450933" w:history="1">
             <w:r>
               <w:rPr>
                 <w:rStyle w:val="Hyperlink"/>
@@ -3095,7 +3159,7 @@
                 <w:noProof/>
                 <w:webHidden/>
               </w:rPr>
-              <w:instrText xml:space="preserve"> PAGEREF _Toc484005046 \h </w:instrText>
+              <w:instrText xml:space="preserve"> PAGEREF _Toc484450933 \h </w:instrText>
             </w:r>
             <w:r>
               <w:rPr>
@@ -3115,7 +3179,7 @@
                 <w:noProof/>
                 <w:webHidden/>
               </w:rPr>
-              <w:t>7</w:t>
+              <w:t>8</w:t>
             </w:r>
             <w:r>
               <w:rPr>
@@ -3262,18 +3326,18 @@
         <w:pStyle w:val="Heading1"/>
         <w:spacing w:line="360" w:lineRule="auto"/>
       </w:pPr>
-      <w:bookmarkStart w:id="6" w:name="_Toc370884708"/>
-      <w:bookmarkStart w:id="7" w:name="_Toc370893246"/>
-      <w:bookmarkStart w:id="8" w:name="_Toc370902092"/>
-      <w:bookmarkStart w:id="9" w:name="_Toc484005013"/>
+      <w:bookmarkStart w:id="5" w:name="_Toc370884708"/>
+      <w:bookmarkStart w:id="6" w:name="_Toc370893246"/>
+      <w:bookmarkStart w:id="7" w:name="_Toc370902092"/>
+      <w:bookmarkStart w:id="8" w:name="_Toc484450899"/>
       <w:r>
         <w:lastRenderedPageBreak/>
         <w:t>1. Projektinitialisierung</w:t>
       </w:r>
+      <w:bookmarkEnd w:id="5"/>
       <w:bookmarkEnd w:id="6"/>
       <w:bookmarkEnd w:id="7"/>
       <w:bookmarkEnd w:id="8"/>
-      <w:bookmarkEnd w:id="9"/>
     </w:p>
     <w:p>
       <w:pPr>
@@ -3284,98 +3348,98 @@
           <w:szCs w:val="24"/>
         </w:rPr>
       </w:pPr>
-      <w:bookmarkStart w:id="10" w:name="_Toc370884709"/>
-      <w:bookmarkStart w:id="11" w:name="_Toc370893247"/>
-      <w:bookmarkStart w:id="12" w:name="_Toc370902093"/>
-      <w:bookmarkStart w:id="13" w:name="_Toc484005014"/>
+      <w:bookmarkStart w:id="9" w:name="_Toc370884709"/>
+      <w:bookmarkStart w:id="10" w:name="_Toc370893247"/>
+      <w:bookmarkStart w:id="11" w:name="_Toc370902093"/>
+      <w:bookmarkStart w:id="12" w:name="_Toc484450900"/>
       <w:r>
         <w:t>1.1 Projektumfeld</w:t>
       </w:r>
+      <w:bookmarkEnd w:id="9"/>
       <w:bookmarkEnd w:id="10"/>
       <w:bookmarkEnd w:id="11"/>
       <w:bookmarkEnd w:id="12"/>
+    </w:p>
+    <w:p>
+      <w:pPr>
+        <w:pStyle w:val="Heading3"/>
+        <w:spacing w:line="360" w:lineRule="auto"/>
+      </w:pPr>
+      <w:bookmarkStart w:id="13" w:name="_Toc370884711"/>
+      <w:bookmarkStart w:id="14" w:name="_Toc370893249"/>
+      <w:bookmarkStart w:id="15" w:name="_Toc370902095"/>
+      <w:bookmarkStart w:id="16" w:name="_Toc484450901"/>
+      <w:r>
+        <w:t>1.1.1</w:t>
+      </w:r>
+      <w:r>
+        <w:t xml:space="preserve"> Problembeschreibung</w:t>
+      </w:r>
       <w:bookmarkEnd w:id="13"/>
-    </w:p>
-    <w:p>
-      <w:pPr>
-        <w:pStyle w:val="Heading3"/>
-        <w:spacing w:line="360" w:lineRule="auto"/>
-      </w:pPr>
-      <w:bookmarkStart w:id="14" w:name="_Toc370884711"/>
-      <w:bookmarkStart w:id="15" w:name="_Toc370893249"/>
-      <w:bookmarkStart w:id="16" w:name="_Toc370902095"/>
-      <w:bookmarkStart w:id="17" w:name="_Toc484005015"/>
-      <w:r>
-        <w:t>1.1.1</w:t>
-      </w:r>
-      <w:r>
-        <w:t xml:space="preserve"> Problembeschreibung</w:t>
-      </w:r>
       <w:bookmarkEnd w:id="14"/>
       <w:bookmarkEnd w:id="15"/>
       <w:bookmarkEnd w:id="16"/>
+    </w:p>
+    <w:p>
+      <w:pPr>
+        <w:spacing w:line="360" w:lineRule="auto"/>
+      </w:pPr>
+      <w:r>
+        <w:t>Der K</w:t>
+      </w:r>
+      <w:r>
+        <w:t>ioskladen „Bei Emma“ möchte ihre Dienstleistungen verbessern</w:t>
+      </w:r>
+      <w:r>
+        <w:t xml:space="preserve">. Zurzeit wird das Geschäft durch die Zettelwirtschaft der Ladenbesitzerin geregelt. Unteranderem betrifft </w:t>
+      </w:r>
+      <w:r>
+        <w:t xml:space="preserve">das </w:t>
+      </w:r>
+      <w:r>
+        <w:t>die folgenden Aufgaben: Auslieferung der Waren, Warenbestandskotrolle</w:t>
+      </w:r>
+      <w:r>
+        <w:t xml:space="preserve"> oder die</w:t>
+      </w:r>
+      <w:r>
+        <w:t xml:space="preserve"> </w:t>
+      </w:r>
+      <w:r>
+        <w:t xml:space="preserve">Warenbestellung. </w:t>
+      </w:r>
+      <w:r>
+        <w:t xml:space="preserve">Da es oft zu Missverständen </w:t>
+      </w:r>
+      <w:r>
+        <w:t>kommt</w:t>
+      </w:r>
+      <w:r>
+        <w:t xml:space="preserve"> und eine Verwaltung der Artikelbestellung auf Dauer nicht möglich ist, soll ein Verwaltungssystem Abhilfe schaffen.</w:t>
+      </w:r>
+      <w:r>
+        <w:t xml:space="preserve"> </w:t>
+      </w:r>
+    </w:p>
+    <w:p>
+      <w:pPr>
+        <w:pStyle w:val="Heading3"/>
+        <w:spacing w:line="360" w:lineRule="auto"/>
+      </w:pPr>
+      <w:bookmarkStart w:id="17" w:name="_Toc370884712"/>
+      <w:bookmarkStart w:id="18" w:name="_Toc370893250"/>
+      <w:bookmarkStart w:id="19" w:name="_Toc370902096"/>
+      <w:bookmarkStart w:id="20" w:name="_Toc484450902"/>
+      <w:r>
+        <w:t>1.1.2</w:t>
+      </w:r>
+      <w:r>
+        <w:t xml:space="preserve"> Organisatorisches Umfeld</w:t>
+      </w:r>
       <w:bookmarkEnd w:id="17"/>
-    </w:p>
-    <w:p>
-      <w:pPr>
-        <w:spacing w:line="360" w:lineRule="auto"/>
-      </w:pPr>
-      <w:r>
-        <w:t>Der K</w:t>
-      </w:r>
-      <w:r>
-        <w:t>ioskladen „Bei Emma“ möchte ihre Dienstleistungen verbessern</w:t>
-      </w:r>
-      <w:r>
-        <w:t xml:space="preserve">. Zurzeit wird das Geschäft durch die Zettelwirtschaft der Ladenbesitzerin geregelt. Unteranderem betrifft </w:t>
-      </w:r>
-      <w:r>
-        <w:t xml:space="preserve">das </w:t>
-      </w:r>
-      <w:r>
-        <w:t>die folgenden Aufgaben: Auslieferung der Waren, Warenbestandskotrolle</w:t>
-      </w:r>
-      <w:r>
-        <w:t xml:space="preserve"> oder die</w:t>
-      </w:r>
-      <w:r>
-        <w:t xml:space="preserve"> </w:t>
-      </w:r>
-      <w:r>
-        <w:t xml:space="preserve">Warenbestellung. </w:t>
-      </w:r>
-      <w:r>
-        <w:t xml:space="preserve">Da es oft zu Missverständen </w:t>
-      </w:r>
-      <w:r>
-        <w:t>kommt</w:t>
-      </w:r>
-      <w:r>
-        <w:t xml:space="preserve"> und eine Verwaltung der Artikelbestellung auf Dauer nicht möglich ist, soll ein Verwaltungssystem Abhilfe schaffen.</w:t>
-      </w:r>
-      <w:r>
-        <w:t xml:space="preserve"> </w:t>
-      </w:r>
-    </w:p>
-    <w:p>
-      <w:pPr>
-        <w:pStyle w:val="Heading3"/>
-        <w:spacing w:line="360" w:lineRule="auto"/>
-      </w:pPr>
-      <w:bookmarkStart w:id="18" w:name="_Toc370884712"/>
-      <w:bookmarkStart w:id="19" w:name="_Toc370893250"/>
-      <w:bookmarkStart w:id="20" w:name="_Toc370902096"/>
-      <w:bookmarkStart w:id="21" w:name="_Toc484005016"/>
-      <w:r>
-        <w:t>1.1.2</w:t>
-      </w:r>
-      <w:r>
-        <w:t xml:space="preserve"> Organisatorisches Umfeld</w:t>
-      </w:r>
       <w:bookmarkEnd w:id="18"/>
       <w:bookmarkEnd w:id="19"/>
       <w:bookmarkEnd w:id="20"/>
-      <w:bookmarkEnd w:id="21"/>
     </w:p>
     <w:p>
       <w:pPr>
@@ -3412,20 +3476,20 @@
         <w:pStyle w:val="Heading3"/>
         <w:spacing w:line="360" w:lineRule="auto"/>
       </w:pPr>
-      <w:bookmarkStart w:id="22" w:name="_Toc370884713"/>
-      <w:bookmarkStart w:id="23" w:name="_Toc370893251"/>
-      <w:bookmarkStart w:id="24" w:name="_Toc370902097"/>
-      <w:bookmarkStart w:id="25" w:name="_Toc484005017"/>
+      <w:bookmarkStart w:id="21" w:name="_Toc370884713"/>
+      <w:bookmarkStart w:id="22" w:name="_Toc370893251"/>
+      <w:bookmarkStart w:id="23" w:name="_Toc370902097"/>
+      <w:bookmarkStart w:id="24" w:name="_Toc484450903"/>
       <w:r>
         <w:t>1.1.3</w:t>
       </w:r>
       <w:r>
         <w:t xml:space="preserve"> Technisches Umfeld</w:t>
       </w:r>
+      <w:bookmarkEnd w:id="21"/>
       <w:bookmarkEnd w:id="22"/>
       <w:bookmarkEnd w:id="23"/>
       <w:bookmarkEnd w:id="24"/>
-      <w:bookmarkEnd w:id="25"/>
     </w:p>
     <w:p>
       <w:pPr>
@@ -3583,10 +3647,10 @@
         <w:pStyle w:val="Heading3"/>
         <w:spacing w:line="360" w:lineRule="auto"/>
       </w:pPr>
-      <w:bookmarkStart w:id="26" w:name="_Toc370884714"/>
-      <w:bookmarkStart w:id="27" w:name="_Toc370893252"/>
-      <w:bookmarkStart w:id="28" w:name="_Toc370902098"/>
-      <w:bookmarkStart w:id="29" w:name="_Toc484005018"/>
+      <w:bookmarkStart w:id="25" w:name="_Toc370884714"/>
+      <w:bookmarkStart w:id="26" w:name="_Toc370893252"/>
+      <w:bookmarkStart w:id="27" w:name="_Toc370902098"/>
+      <w:bookmarkStart w:id="28" w:name="_Toc484450904"/>
       <w:r>
         <w:t>1.1.4</w:t>
       </w:r>
@@ -3599,13 +3663,13 @@
       <w:r>
         <w:t>Projektziel</w:t>
       </w:r>
+      <w:bookmarkEnd w:id="25"/>
       <w:bookmarkEnd w:id="26"/>
       <w:bookmarkEnd w:id="27"/>
+      <w:r>
+        <w:t>s</w:t>
+      </w:r>
       <w:bookmarkEnd w:id="28"/>
-      <w:r>
-        <w:t>s</w:t>
-      </w:r>
-      <w:bookmarkEnd w:id="29"/>
     </w:p>
     <w:p>
       <w:pPr>
@@ -3771,11 +3835,11 @@
         <w:pStyle w:val="Heading3"/>
         <w:spacing w:line="360" w:lineRule="auto"/>
       </w:pPr>
-      <w:bookmarkStart w:id="30" w:name="_Toc484005019"/>
+      <w:bookmarkStart w:id="29" w:name="_Toc484450905"/>
       <w:r>
         <w:t>1.1.5 Kick Off Meeting</w:t>
       </w:r>
-      <w:bookmarkEnd w:id="30"/>
+      <w:bookmarkEnd w:id="29"/>
       <w:r>
         <w:t xml:space="preserve"> </w:t>
       </w:r>
@@ -3905,7 +3969,7 @@
       <w:r>
         <w:t xml:space="preserve"> das </w:t>
       </w:r>
-      <w:bookmarkStart w:id="31" w:name="Lastenheft"/>
+      <w:bookmarkStart w:id="30" w:name="Lastenheft"/>
       <w:r>
         <w:fldChar w:fldCharType="begin"/>
       </w:r>
@@ -3924,7 +3988,7 @@
       <w:r>
         <w:fldChar w:fldCharType="end"/>
       </w:r>
-      <w:bookmarkEnd w:id="31"/>
+      <w:bookmarkEnd w:id="30"/>
       <w:r>
         <w:t xml:space="preserve"> </w:t>
       </w:r>
@@ -3952,17 +4016,17 @@
         <w:pStyle w:val="Heading1"/>
         <w:spacing w:line="360" w:lineRule="auto"/>
       </w:pPr>
-      <w:bookmarkStart w:id="32" w:name="_Toc484005020"/>
-      <w:bookmarkStart w:id="33" w:name="_Toc370884716"/>
-      <w:bookmarkStart w:id="34" w:name="_Toc370893254"/>
-      <w:bookmarkStart w:id="35" w:name="_Toc370902100"/>
+      <w:bookmarkStart w:id="31" w:name="_Toc370884716"/>
+      <w:bookmarkStart w:id="32" w:name="_Toc370893254"/>
+      <w:bookmarkStart w:id="33" w:name="_Toc370902100"/>
+      <w:bookmarkStart w:id="34" w:name="_Toc484450906"/>
       <w:r>
         <w:t xml:space="preserve">2. </w:t>
       </w:r>
       <w:r>
         <w:t>Projektplanung</w:t>
       </w:r>
-      <w:bookmarkEnd w:id="32"/>
+      <w:bookmarkEnd w:id="34"/>
       <w:r>
         <w:t xml:space="preserve"> </w:t>
       </w:r>
@@ -3972,10 +4036,10 @@
         <w:pStyle w:val="Heading3"/>
         <w:spacing w:line="360" w:lineRule="auto"/>
       </w:pPr>
-      <w:bookmarkStart w:id="36" w:name="_Toc484005021"/>
-      <w:bookmarkStart w:id="37" w:name="_Toc370884717"/>
-      <w:bookmarkStart w:id="38" w:name="_Toc370893255"/>
-      <w:bookmarkStart w:id="39" w:name="_Toc370902101"/>
+      <w:bookmarkStart w:id="35" w:name="_Toc370884717"/>
+      <w:bookmarkStart w:id="36" w:name="_Toc370893255"/>
+      <w:bookmarkStart w:id="37" w:name="_Toc370902101"/>
+      <w:bookmarkStart w:id="38" w:name="_Toc484450907"/>
       <w:r>
         <w:t>2</w:t>
       </w:r>
@@ -3985,50 +4049,50 @@
       <w:r>
         <w:t xml:space="preserve"> Analysephase</w:t>
       </w:r>
+      <w:bookmarkEnd w:id="38"/>
+      <w:r>
+        <w:t xml:space="preserve"> </w:t>
+      </w:r>
+      <w:r>
+        <w:t xml:space="preserve"> </w:t>
+      </w:r>
+      <w:bookmarkEnd w:id="35"/>
       <w:bookmarkEnd w:id="36"/>
+      <w:bookmarkEnd w:id="37"/>
+    </w:p>
+    <w:p>
+      <w:pPr>
+        <w:spacing w:line="360" w:lineRule="auto"/>
+      </w:pPr>
+      <w:r>
+        <w:t xml:space="preserve">In der Analyse Phase </w:t>
+      </w:r>
+      <w:r>
+        <w:t xml:space="preserve">haben wir den ersten Einblick in das Projekt erhalten. </w:t>
+      </w:r>
+      <w:r>
+        <w:t xml:space="preserve">Unser Ziel war es, das den Projektauftrag genau zu analysieren und unsere Gruppe zu organisieren. </w:t>
+      </w:r>
+    </w:p>
+    <w:p>
+      <w:pPr>
+        <w:pStyle w:val="Heading3"/>
+        <w:spacing w:line="360" w:lineRule="auto"/>
+      </w:pPr>
+      <w:bookmarkStart w:id="39" w:name="_Toc484450908"/>
+      <w:r>
+        <w:t>2.1.1</w:t>
+      </w:r>
       <w:r>
         <w:t xml:space="preserve"> </w:t>
       </w:r>
       <w:r>
-        <w:t xml:space="preserve"> </w:t>
-      </w:r>
-      <w:bookmarkEnd w:id="37"/>
-      <w:bookmarkEnd w:id="38"/>
+        <w:t xml:space="preserve">Organisation der </w:t>
+      </w:r>
+      <w:r>
+        <w:t>Projektgruppe</w:t>
+      </w:r>
       <w:bookmarkEnd w:id="39"/>
-    </w:p>
-    <w:p>
-      <w:pPr>
-        <w:spacing w:line="360" w:lineRule="auto"/>
-      </w:pPr>
-      <w:r>
-        <w:t xml:space="preserve">In der Analyse Phase </w:t>
-      </w:r>
-      <w:r>
-        <w:t xml:space="preserve">haben wir den ersten Einblick in das Projekt erhalten. </w:t>
-      </w:r>
-      <w:r>
-        <w:t xml:space="preserve">Unser Ziel war es, das den Projektauftrag genau zu analysieren und unsere Gruppe zu organisieren. </w:t>
-      </w:r>
-    </w:p>
-    <w:p>
-      <w:pPr>
-        <w:pStyle w:val="Heading3"/>
-        <w:spacing w:line="360" w:lineRule="auto"/>
-      </w:pPr>
-      <w:bookmarkStart w:id="40" w:name="_Toc484005022"/>
-      <w:r>
-        <w:t>2.1.1</w:t>
-      </w:r>
-      <w:r>
-        <w:t xml:space="preserve"> </w:t>
-      </w:r>
-      <w:r>
-        <w:t xml:space="preserve">Organisation der </w:t>
-      </w:r>
-      <w:r>
-        <w:t>Projektgruppe</w:t>
-      </w:r>
-      <w:bookmarkEnd w:id="40"/>
       <w:r>
         <w:t xml:space="preserve"> </w:t>
       </w:r>
@@ -4272,14 +4336,14 @@
                 <w:lang w:eastAsia="de-DE"/>
               </w:rPr>
             </w:pPr>
-            <w:bookmarkStart w:id="41" w:name="Kompetenzverteilung"/>
+            <w:bookmarkStart w:id="40" w:name="Kompetenzverteilung"/>
             <w:r>
               <w:rPr>
                 <w:lang w:eastAsia="de-DE"/>
               </w:rPr>
               <w:t xml:space="preserve">Kompetenzverteilung </w:t>
             </w:r>
-            <w:bookmarkEnd w:id="41"/>
+            <w:bookmarkEnd w:id="40"/>
             <w:r>
               <w:rPr>
                 <w:lang w:eastAsia="de-DE"/>
@@ -4558,7 +4622,7 @@
         <w:pStyle w:val="Heading3"/>
         <w:spacing w:line="360" w:lineRule="auto"/>
       </w:pPr>
-      <w:bookmarkStart w:id="42" w:name="_Toc484005023"/>
+      <w:bookmarkStart w:id="41" w:name="_Toc484450909"/>
       <w:r>
         <w:lastRenderedPageBreak/>
         <w:t>2.</w:t>
@@ -4575,10 +4639,10 @@
       <w:r>
         <w:t>Vorgehensm</w:t>
       </w:r>
-      <w:bookmarkEnd w:id="42"/>
       <w:r>
         <w:t>ethode</w:t>
       </w:r>
+      <w:bookmarkEnd w:id="41"/>
     </w:p>
     <w:p>
       <w:pPr>
@@ -4756,7 +4820,6 @@
         </w:rPr>
         <w:t xml:space="preserve"> haben wir die Aufgaben weiter gesplittet und definiert.</w:t>
       </w:r>
-      <w:bookmarkStart w:id="43" w:name="_Toc484005024"/>
       <w:r>
         <w:rPr>
           <w:rFonts w:cstheme="minorHAnsi"/>
@@ -4775,13 +4838,14 @@
         <w:pStyle w:val="Heading3"/>
         <w:spacing w:line="360" w:lineRule="auto"/>
       </w:pPr>
+      <w:bookmarkStart w:id="42" w:name="_Toc484450910"/>
       <w:r>
         <w:t>2.1.3</w:t>
       </w:r>
       <w:r>
         <w:t xml:space="preserve"> Lastenheft</w:t>
       </w:r>
-      <w:bookmarkEnd w:id="43"/>
+      <w:bookmarkEnd w:id="42"/>
     </w:p>
     <w:p>
       <w:pPr>
@@ -4816,14 +4880,14 @@
         <w:pStyle w:val="Heading3"/>
         <w:spacing w:line="360" w:lineRule="auto"/>
       </w:pPr>
-      <w:bookmarkStart w:id="44" w:name="_Toc484005025"/>
+      <w:bookmarkStart w:id="43" w:name="_Toc484450911"/>
       <w:r>
         <w:t xml:space="preserve">2.2 </w:t>
       </w:r>
       <w:r>
         <w:t>Definitionsphase</w:t>
       </w:r>
-      <w:bookmarkEnd w:id="44"/>
+      <w:bookmarkEnd w:id="43"/>
     </w:p>
     <w:p>
       <w:pPr>
@@ -4864,7 +4928,19 @@
           <w:rPr>
             <w:rStyle w:val="Hyperlink"/>
           </w:rPr>
-          <w:t>Fachkonzept und DV-Konzept</w:t>
+          <w:t>Fachkonzept und D</w:t>
+        </w:r>
+        <w:r>
+          <w:rPr>
+            <w:rStyle w:val="Hyperlink"/>
+          </w:rPr>
+          <w:t>V</w:t>
+        </w:r>
+        <w:r>
+          <w:rPr>
+            <w:rStyle w:val="Hyperlink"/>
+          </w:rPr>
+          <w:t>-Konzept</w:t>
         </w:r>
       </w:hyperlink>
       <w:r>
@@ -4876,7 +4952,7 @@
         <w:pStyle w:val="Heading3"/>
         <w:spacing w:line="360" w:lineRule="auto"/>
       </w:pPr>
-      <w:bookmarkStart w:id="45" w:name="_Toc484005026"/>
+      <w:bookmarkStart w:id="44" w:name="_Toc484450912"/>
       <w:r>
         <w:t>2.2.</w:t>
       </w:r>
@@ -4886,7 +4962,7 @@
       <w:r>
         <w:t xml:space="preserve"> Pflichtenheft</w:t>
       </w:r>
-      <w:bookmarkEnd w:id="45"/>
+      <w:bookmarkEnd w:id="44"/>
     </w:p>
     <w:p>
       <w:pPr>
@@ -5278,15 +5354,19 @@
         <w:pStyle w:val="Heading3"/>
         <w:spacing w:line="360" w:lineRule="auto"/>
       </w:pPr>
-      <w:bookmarkStart w:id="46" w:name="_Toc484005027"/>
-      <w:bookmarkStart w:id="47" w:name="_Toc370884718"/>
-      <w:bookmarkStart w:id="48" w:name="_Toc370893256"/>
-      <w:bookmarkStart w:id="49" w:name="_Toc370902102"/>
+      <w:bookmarkStart w:id="45" w:name="_Toc370884718"/>
+      <w:bookmarkStart w:id="46" w:name="_Toc370893256"/>
+      <w:bookmarkStart w:id="47" w:name="_Toc370902102"/>
+      <w:bookmarkStart w:id="48" w:name="_Toc484450913"/>
       <w:r>
         <w:t>2.1.2 Projekt</w:t>
       </w:r>
       <w:r>
-        <w:t xml:space="preserve"> und Zeitplanung </w:t>
+        <w:t xml:space="preserve"> und Zeitplanung</w:t>
+      </w:r>
+      <w:bookmarkEnd w:id="48"/>
+      <w:r>
+        <w:t xml:space="preserve"> </w:t>
       </w:r>
     </w:p>
     <w:p>
@@ -5352,15 +5432,19 @@
         <w:pStyle w:val="Heading3"/>
         <w:spacing w:line="360" w:lineRule="auto"/>
       </w:pPr>
+      <w:bookmarkStart w:id="49" w:name="_Toc484450914"/>
       <w:r>
         <w:t>2.</w:t>
       </w:r>
+      <w:bookmarkEnd w:id="45"/>
       <w:bookmarkEnd w:id="46"/>
       <w:bookmarkEnd w:id="47"/>
-      <w:bookmarkEnd w:id="48"/>
+      <w:r>
+        <w:t>1.3 Projektstrukturplanung</w:t>
+      </w:r>
       <w:bookmarkEnd w:id="49"/>
       <w:r>
-        <w:t xml:space="preserve">1.3 Projektstrukturplanung </w:t>
+        <w:t xml:space="preserve"> </w:t>
       </w:r>
     </w:p>
     <w:p>
@@ -5558,6 +5642,7 @@
         <w:pStyle w:val="Heading3"/>
         <w:spacing w:line="360" w:lineRule="auto"/>
       </w:pPr>
+      <w:bookmarkStart w:id="50" w:name="_Toc484450915"/>
       <w:r>
         <w:t>2.1.</w:t>
       </w:r>
@@ -5570,6 +5655,7 @@
       <w:r>
         <w:t>nung</w:t>
       </w:r>
+      <w:bookmarkEnd w:id="50"/>
     </w:p>
     <w:tbl>
       <w:tblPr>
@@ -5753,10 +5839,10 @@
             <v:path o:extrusionok="f" gradientshapeok="t" o:connecttype="rect"/>
             <o:lock v:ext="edit" aspectratio="t"/>
           </v:shapetype>
-          <v:shape id="_x0000_i1025" type="#_x0000_t75" style="width:431.25pt;height:141.75pt" o:ole="">
+          <v:shape id="_x0000_i1025" type="#_x0000_t75" style="width:431.35pt;height:141.5pt" o:ole="">
             <v:imagedata r:id="rId12" o:title="" croptop="8430f" cropbottom="42415f" cropright="2202f"/>
           </v:shape>
-          <o:OLEObject Type="Embed" ProgID="AcroExch.Document.11" ShapeID="_x0000_i1025" DrawAspect="Content" ObjectID="_1558189174" r:id="rId13"/>
+          <o:OLEObject Type="Embed" ProgID="AcroExch.Document.11" ShapeID="_x0000_i1025" DrawAspect="Content" ObjectID="_1558194948" r:id="rId13"/>
         </w:object>
       </w:r>
     </w:p>
@@ -5774,11 +5860,11 @@
         <w:pStyle w:val="Heading3"/>
         <w:spacing w:line="360" w:lineRule="auto"/>
       </w:pPr>
-      <w:bookmarkStart w:id="50" w:name="_Toc484005028"/>
+      <w:bookmarkStart w:id="51" w:name="_Toc484450916"/>
       <w:r>
         <w:t>2.2.3 Arbeitspakete und Ressourcenplanung</w:t>
       </w:r>
-      <w:bookmarkEnd w:id="50"/>
+      <w:bookmarkEnd w:id="51"/>
       <w:r>
         <w:t xml:space="preserve"> </w:t>
       </w:r>
@@ -5942,11 +6028,11 @@
         <w:pStyle w:val="Heading3"/>
         <w:spacing w:line="360" w:lineRule="auto"/>
       </w:pPr>
-      <w:bookmarkStart w:id="51" w:name="_Toc484005029"/>
+      <w:bookmarkStart w:id="52" w:name="_Toc484450917"/>
       <w:r>
         <w:t>2.2.4 Testkonzept</w:t>
       </w:r>
-      <w:bookmarkEnd w:id="51"/>
+      <w:bookmarkEnd w:id="52"/>
     </w:p>
     <w:p>
       <w:pPr>
@@ -6115,20 +6201,20 @@
         <w:pStyle w:val="Heading3"/>
         <w:spacing w:line="360" w:lineRule="auto"/>
       </w:pPr>
-      <w:bookmarkStart w:id="52" w:name="_Toc484005030"/>
+      <w:bookmarkStart w:id="53" w:name="_Toc484450918"/>
       <w:r>
         <w:t xml:space="preserve">2.3 </w:t>
       </w:r>
       <w:r>
         <w:t xml:space="preserve"> </w:t>
       </w:r>
+      <w:bookmarkEnd w:id="31"/>
+      <w:bookmarkEnd w:id="32"/>
       <w:bookmarkEnd w:id="33"/>
-      <w:bookmarkEnd w:id="34"/>
-      <w:bookmarkEnd w:id="35"/>
       <w:r>
         <w:t>Entwurfsphase</w:t>
       </w:r>
-      <w:bookmarkEnd w:id="52"/>
+      <w:bookmarkEnd w:id="53"/>
     </w:p>
     <w:p>
       <w:pPr>
@@ -6151,26 +6237,12 @@
     </w:p>
     <w:p>
       <w:pPr>
-        <w:spacing w:line="360" w:lineRule="auto"/>
-      </w:pPr>
-      <w:r>
-        <w:rPr>
-          <w:highlight w:val="yellow"/>
-        </w:rPr>
+        <w:pStyle w:val="Heading3"/>
+        <w:spacing w:line="360" w:lineRule="auto"/>
+      </w:pPr>
+      <w:bookmarkStart w:id="54" w:name="_Toc484450919"/>
+      <w:r>
         <w:lastRenderedPageBreak/>
-        <w:t>Abb erstellen</w:t>
-      </w:r>
-      <w:r>
-        <w:t xml:space="preserve"> </w:t>
-      </w:r>
-    </w:p>
-    <w:p>
-      <w:pPr>
-        <w:pStyle w:val="Heading3"/>
-        <w:spacing w:line="360" w:lineRule="auto"/>
-      </w:pPr>
-      <w:bookmarkStart w:id="53" w:name="_Toc484005031"/>
-      <w:r>
         <w:t xml:space="preserve">2.3.1 </w:t>
       </w:r>
       <w:r>
@@ -6182,7 +6254,7 @@
       <w:r>
         <w:t>chitektur</w:t>
       </w:r>
-      <w:bookmarkEnd w:id="53"/>
+      <w:bookmarkEnd w:id="54"/>
     </w:p>
     <w:p>
       <w:pPr>
@@ -6299,29 +6371,72 @@
                 <w:b w:val="0"/>
               </w:rPr>
             </w:pPr>
+            <w:r>
+              <w:rPr>
+                <w:b w:val="0"/>
+              </w:rPr>
+              <w:t>0,5h</w:t>
+            </w:r>
           </w:p>
         </w:tc>
       </w:tr>
     </w:tbl>
     <w:p>
+      <w:r>
+        <w:rPr>
+          <w:rFonts w:asciiTheme="majorHAnsi" w:eastAsiaTheme="majorEastAsia" w:hAnsiTheme="majorHAnsi" w:cstheme="majorBidi"/>
+          <w:b/>
+          <w:bCs/>
+          <w:color w:val="4F81BD" w:themeColor="accent1"/>
+        </w:rPr>
+        <w:br/>
+      </w:r>
+      <w:r>
+        <w:t xml:space="preserve">Wir haben uns für das </w:t>
+      </w:r>
+      <w:hyperlink w:anchor="Softwarearchitektur" w:history="1">
+        <w:r>
+          <w:rPr>
+            <w:rStyle w:val="Hyperlink"/>
+          </w:rPr>
+          <w:t>Dreischic</w:t>
+        </w:r>
+        <w:r>
+          <w:rPr>
+            <w:rStyle w:val="Hyperlink"/>
+          </w:rPr>
+          <w:t>h</w:t>
+        </w:r>
+        <w:r>
+          <w:rPr>
+            <w:rStyle w:val="Hyperlink"/>
+          </w:rPr>
+          <w:t>tmodell</w:t>
+        </w:r>
+      </w:hyperlink>
+      <w:r>
+        <w:t xml:space="preserve"> entschieden, wobei wir alle 3 Schichten in einem einzigen Java Projekt halten wollen.</w:t>
+      </w:r>
+      <w:r>
+        <w:t xml:space="preserve"> Die Software ist in 2 Gruppen aufgeteilt: Backend und Frontend. Das Backend beinhaltet Eine Datenbank Dao und den dazugehörigen „Handler“, der die SQL Abfragen beinhaltet. Diese sind für die Datenhaltung zuständig. Auch im Backend sind die Services beinhaltet, die von beliebigem Frontend angesprochen werden können. Die Services beinhalten die Geschäftslogik und kommunizieren mit dem „Datenbank-Handler“. Als Frontend kann ein beliebiges Framework dienen. Dieser spricht die Services an und zeigt das Ergebnis bzw. die Antwort dem Benutzer an.</w:t>
+      </w:r>
+      <w:r>
+        <w:t xml:space="preserve"> </w:t>
+      </w:r>
+    </w:p>
+    <w:p>
       <w:pPr>
         <w:pStyle w:val="Heading3"/>
         <w:spacing w:line="360" w:lineRule="auto"/>
       </w:pPr>
-    </w:p>
-    <w:p>
-      <w:pPr>
-        <w:pStyle w:val="Heading3"/>
-        <w:spacing w:line="360" w:lineRule="auto"/>
-      </w:pPr>
-      <w:bookmarkStart w:id="54" w:name="_Toc484005032"/>
+      <w:bookmarkStart w:id="55" w:name="_Toc484450920"/>
       <w:r>
         <w:t xml:space="preserve">2.3.2 </w:t>
       </w:r>
       <w:r>
         <w:t>Anwendungsfalldiagramm</w:t>
       </w:r>
-      <w:bookmarkEnd w:id="54"/>
+      <w:bookmarkEnd w:id="55"/>
       <w:r>
         <w:t xml:space="preserve"> </w:t>
       </w:r>
@@ -6444,6 +6559,9 @@
         <w:spacing w:line="360" w:lineRule="auto"/>
       </w:pPr>
       <w:r>
+        <w:br/>
+      </w:r>
+      <w:r>
         <w:t xml:space="preserve">Das sogenannte </w:t>
       </w:r>
       <w:hyperlink w:anchor="UseCase" w:history="1">
@@ -6481,7 +6599,7 @@
         <w:pStyle w:val="Heading3"/>
         <w:spacing w:line="360" w:lineRule="auto"/>
       </w:pPr>
-      <w:bookmarkStart w:id="55" w:name="_Toc484005034"/>
+      <w:bookmarkStart w:id="56" w:name="_Toc484450921"/>
       <w:r>
         <w:t>2</w:t>
       </w:r>
@@ -6497,7 +6615,7 @@
       <w:r>
         <w:t xml:space="preserve"> Klassendiagramm</w:t>
       </w:r>
-      <w:bookmarkEnd w:id="55"/>
+      <w:bookmarkEnd w:id="56"/>
     </w:p>
     <w:p>
       <w:pPr>
@@ -6658,13 +6776,10 @@
         <w:t>r</w:t>
       </w:r>
       <w:r>
-        <w:t>ichtseinheit entworfen und konnte mit leichten Abänder</w:t>
-      </w:r>
-      <w:r>
-        <w:t>ungen und V</w:t>
-      </w:r>
-      <w:r>
-        <w:t xml:space="preserve">ereinfachungen in diesem Projekt wiederverwendet werden. </w:t>
+        <w:t>ichtseinheit entworfen, doch musste dieser stark auf die Softwarearchitektur angepasst werden.</w:t>
+      </w:r>
+      <w:r>
+        <w:t xml:space="preserve"> </w:t>
       </w:r>
     </w:p>
     <w:p>
@@ -6672,7 +6787,7 @@
         <w:pStyle w:val="Heading3"/>
         <w:spacing w:line="360" w:lineRule="auto"/>
       </w:pPr>
-      <w:bookmarkStart w:id="56" w:name="_Toc484005035"/>
+      <w:bookmarkStart w:id="57" w:name="_Toc484450922"/>
       <w:r>
         <w:t>2</w:t>
       </w:r>
@@ -6694,7 +6809,7 @@
       <w:r>
         <w:t>ntity-Relationship-Diagramm</w:t>
       </w:r>
-      <w:bookmarkEnd w:id="56"/>
+      <w:bookmarkEnd w:id="57"/>
       <w:r>
         <w:t xml:space="preserve"> </w:t>
       </w:r>
@@ -7010,6 +7125,7 @@
         <w:spacing w:line="360" w:lineRule="auto"/>
       </w:pPr>
       <w:r>
+        <w:lastRenderedPageBreak/>
         <w:t xml:space="preserve"> </w:t>
       </w:r>
     </w:p>
@@ -7018,7 +7134,7 @@
         <w:pStyle w:val="Heading3"/>
         <w:spacing w:line="360" w:lineRule="auto"/>
       </w:pPr>
-      <w:bookmarkStart w:id="57" w:name="_Toc484005036"/>
+      <w:bookmarkStart w:id="58" w:name="_Toc484450923"/>
       <w:r>
         <w:t>2.3.</w:t>
       </w:r>
@@ -7028,7 +7144,7 @@
       <w:r>
         <w:t xml:space="preserve"> Testfallplanung</w:t>
       </w:r>
-      <w:bookmarkEnd w:id="57"/>
+      <w:bookmarkEnd w:id="58"/>
     </w:p>
     <w:p>
       <w:pPr>
@@ -7093,7 +7209,13 @@
               <w:rPr>
                 <w:b w:val="0"/>
               </w:rPr>
-              <w:t xml:space="preserve">Igor Filiz </w:t>
+              <w:t>F</w:t>
+            </w:r>
+            <w:r>
+              <w:rPr>
+                <w:b w:val="0"/>
+              </w:rPr>
+              <w:t xml:space="preserve">iliz </w:t>
             </w:r>
           </w:p>
         </w:tc>
@@ -7157,13 +7279,13 @@
         <w:rPr>
           <w:highlight w:val="yellow"/>
         </w:rPr>
-        <w:t>Testfallkatalog, Kla</w:t>
+        <w:t xml:space="preserve">Testfallkatalog, </w:t>
       </w:r>
       <w:r>
         <w:rPr>
           <w:highlight w:val="yellow"/>
         </w:rPr>
-        <w:t>ssendiagramme, Kommentierter Quel</w:t>
+        <w:t>Kommentierter Quel</w:t>
       </w:r>
       <w:r>
         <w:rPr>
@@ -7175,74 +7297,73 @@
         <w:rPr>
           <w:highlight w:val="yellow"/>
         </w:rPr>
-        <w:t>text,  PAP, ERD</w:t>
-      </w:r>
-      <w:r>
-        <w:t xml:space="preserve"> </w:t>
-      </w:r>
+        <w:t xml:space="preserve">text,   </w:t>
+      </w:r>
+      <w:bookmarkStart w:id="59" w:name="_GoBack"/>
+      <w:bookmarkEnd w:id="59"/>
     </w:p>
     <w:p>
       <w:pPr>
         <w:pStyle w:val="Heading1"/>
         <w:spacing w:line="360" w:lineRule="auto"/>
       </w:pPr>
-      <w:bookmarkStart w:id="58" w:name="_Toc370884727"/>
-      <w:bookmarkStart w:id="59" w:name="_Toc370893265"/>
-      <w:bookmarkStart w:id="60" w:name="_Toc370902111"/>
-      <w:bookmarkStart w:id="61" w:name="_Toc484005037"/>
+      <w:bookmarkStart w:id="60" w:name="_Toc370884727"/>
+      <w:bookmarkStart w:id="61" w:name="_Toc370893265"/>
+      <w:bookmarkStart w:id="62" w:name="_Toc370902111"/>
+      <w:bookmarkStart w:id="63" w:name="_Toc484450924"/>
       <w:r>
         <w:t>3. Durchführungsphase</w:t>
       </w:r>
-      <w:bookmarkEnd w:id="58"/>
-      <w:bookmarkEnd w:id="59"/>
       <w:bookmarkEnd w:id="60"/>
       <w:bookmarkEnd w:id="61"/>
-    </w:p>
-    <w:p>
-      <w:pPr>
-        <w:pStyle w:val="NoSpacing"/>
-        <w:spacing w:line="360" w:lineRule="auto"/>
-      </w:pPr>
-    </w:p>
-    <w:p>
-      <w:pPr>
-        <w:pStyle w:val="Heading2"/>
-        <w:spacing w:line="360" w:lineRule="auto"/>
-      </w:pPr>
-      <w:bookmarkStart w:id="62" w:name="_Toc370884738"/>
-      <w:bookmarkStart w:id="63" w:name="_Toc370893276"/>
-      <w:bookmarkStart w:id="64" w:name="_Toc370902122"/>
-      <w:bookmarkStart w:id="65" w:name="_Toc484005038"/>
-      <w:r>
-        <w:t>3.3 Implementierung</w:t>
-      </w:r>
       <w:bookmarkEnd w:id="62"/>
       <w:bookmarkEnd w:id="63"/>
+    </w:p>
+    <w:p>
+      <w:pPr>
+        <w:pStyle w:val="NoSpacing"/>
+        <w:spacing w:line="360" w:lineRule="auto"/>
+      </w:pPr>
+    </w:p>
+    <w:p>
+      <w:pPr>
+        <w:pStyle w:val="Heading2"/>
+        <w:spacing w:line="360" w:lineRule="auto"/>
+      </w:pPr>
+      <w:bookmarkStart w:id="64" w:name="_Toc370884738"/>
+      <w:bookmarkStart w:id="65" w:name="_Toc370893276"/>
+      <w:bookmarkStart w:id="66" w:name="_Toc370902122"/>
+      <w:bookmarkStart w:id="67" w:name="_Toc484450925"/>
+      <w:r>
+        <w:t>3.3 Implementierung</w:t>
+      </w:r>
       <w:bookmarkEnd w:id="64"/>
       <w:bookmarkEnd w:id="65"/>
-    </w:p>
-    <w:p>
-      <w:pPr>
-        <w:pStyle w:val="NoSpacing"/>
-        <w:spacing w:line="360" w:lineRule="auto"/>
-      </w:pPr>
-    </w:p>
-    <w:p>
-      <w:pPr>
-        <w:pStyle w:val="Heading3"/>
-        <w:spacing w:line="360" w:lineRule="auto"/>
-      </w:pPr>
-      <w:bookmarkStart w:id="66" w:name="_Toc370884739"/>
-      <w:bookmarkStart w:id="67" w:name="_Toc370893277"/>
-      <w:bookmarkStart w:id="68" w:name="_Toc370902123"/>
-      <w:bookmarkStart w:id="69" w:name="_Toc484005039"/>
-      <w:r>
-        <w:t>3.3.1 Programmierung</w:t>
-      </w:r>
       <w:bookmarkEnd w:id="66"/>
       <w:bookmarkEnd w:id="67"/>
+    </w:p>
+    <w:p>
+      <w:pPr>
+        <w:pStyle w:val="NoSpacing"/>
+        <w:spacing w:line="360" w:lineRule="auto"/>
+      </w:pPr>
+    </w:p>
+    <w:p>
+      <w:pPr>
+        <w:pStyle w:val="Heading3"/>
+        <w:spacing w:line="360" w:lineRule="auto"/>
+      </w:pPr>
+      <w:bookmarkStart w:id="68" w:name="_Toc370884739"/>
+      <w:bookmarkStart w:id="69" w:name="_Toc370893277"/>
+      <w:bookmarkStart w:id="70" w:name="_Toc370902123"/>
+      <w:bookmarkStart w:id="71" w:name="_Toc484450926"/>
+      <w:r>
+        <w:t>3.3.1 Programmierung</w:t>
+      </w:r>
       <w:bookmarkEnd w:id="68"/>
       <w:bookmarkEnd w:id="69"/>
+      <w:bookmarkEnd w:id="70"/>
+      <w:bookmarkEnd w:id="71"/>
     </w:p>
     <w:p>
       <w:pPr>
@@ -7367,20 +7488,20 @@
         <w:pStyle w:val="Heading3"/>
         <w:spacing w:line="360" w:lineRule="auto"/>
       </w:pPr>
-      <w:bookmarkStart w:id="70" w:name="_Toc370884740"/>
-      <w:bookmarkStart w:id="71" w:name="_Toc370893278"/>
-      <w:bookmarkStart w:id="72" w:name="_Toc370902124"/>
-      <w:bookmarkStart w:id="73" w:name="_Toc484005040"/>
+      <w:bookmarkStart w:id="72" w:name="_Toc370884740"/>
+      <w:bookmarkStart w:id="73" w:name="_Toc370893278"/>
+      <w:bookmarkStart w:id="74" w:name="_Toc370902124"/>
+      <w:bookmarkStart w:id="75" w:name="_Toc484450927"/>
       <w:r>
         <w:t>3.3.2 Testdurchführung</w:t>
       </w:r>
-      <w:bookmarkStart w:id="74" w:name="_Toc370884741"/>
-      <w:bookmarkStart w:id="75" w:name="_Toc370893279"/>
-      <w:bookmarkStart w:id="76" w:name="_Toc370902125"/>
-      <w:bookmarkEnd w:id="70"/>
-      <w:bookmarkEnd w:id="71"/>
+      <w:bookmarkStart w:id="76" w:name="_Toc370884741"/>
+      <w:bookmarkStart w:id="77" w:name="_Toc370893279"/>
+      <w:bookmarkStart w:id="78" w:name="_Toc370902125"/>
       <w:bookmarkEnd w:id="72"/>
       <w:bookmarkEnd w:id="73"/>
+      <w:bookmarkEnd w:id="74"/>
+      <w:bookmarkEnd w:id="75"/>
     </w:p>
     <w:p>
       <w:pPr>
@@ -7510,14 +7631,14 @@
         <w:pStyle w:val="Heading3"/>
         <w:spacing w:line="360" w:lineRule="auto"/>
       </w:pPr>
-      <w:bookmarkStart w:id="77" w:name="_Toc484005041"/>
+      <w:bookmarkStart w:id="79" w:name="_Toc484450928"/>
       <w:r>
         <w:t>3.3.3 Testprotokolle</w:t>
       </w:r>
-      <w:bookmarkEnd w:id="74"/>
-      <w:bookmarkEnd w:id="75"/>
       <w:bookmarkEnd w:id="76"/>
       <w:bookmarkEnd w:id="77"/>
+      <w:bookmarkEnd w:id="78"/>
+      <w:bookmarkEnd w:id="79"/>
     </w:p>
     <w:tbl>
       <w:tblPr>
@@ -7641,37 +7762,37 @@
         <w:pStyle w:val="Heading1"/>
         <w:spacing w:line="360" w:lineRule="auto"/>
       </w:pPr>
-      <w:bookmarkStart w:id="78" w:name="_Toc370884742"/>
-      <w:bookmarkStart w:id="79" w:name="_Toc370893280"/>
-      <w:bookmarkStart w:id="80" w:name="_Toc370902126"/>
-      <w:bookmarkStart w:id="81" w:name="_Toc484005042"/>
+      <w:bookmarkStart w:id="80" w:name="_Toc370884742"/>
+      <w:bookmarkStart w:id="81" w:name="_Toc370893280"/>
+      <w:bookmarkStart w:id="82" w:name="_Toc370902126"/>
+      <w:bookmarkStart w:id="83" w:name="_Toc484450929"/>
       <w:r>
         <w:t>4. Projektabschluss</w:t>
       </w:r>
-      <w:bookmarkEnd w:id="78"/>
-      <w:bookmarkEnd w:id="79"/>
       <w:bookmarkEnd w:id="80"/>
       <w:bookmarkEnd w:id="81"/>
-    </w:p>
-    <w:p>
-      <w:pPr>
-        <w:pStyle w:val="Heading2"/>
-        <w:spacing w:line="360" w:lineRule="auto"/>
-      </w:pPr>
-      <w:bookmarkStart w:id="82" w:name="_Toc370884743"/>
-      <w:bookmarkStart w:id="83" w:name="_Toc370893281"/>
-      <w:bookmarkStart w:id="84" w:name="_Toc370902127"/>
-      <w:bookmarkStart w:id="85" w:name="_Toc484005043"/>
-      <w:r>
-        <w:t>4.1 Abgab</w:t>
-      </w:r>
-      <w:r>
-        <w:t>e</w:t>
-      </w:r>
       <w:bookmarkEnd w:id="82"/>
       <w:bookmarkEnd w:id="83"/>
+    </w:p>
+    <w:p>
+      <w:pPr>
+        <w:pStyle w:val="Heading2"/>
+        <w:spacing w:line="360" w:lineRule="auto"/>
+      </w:pPr>
+      <w:bookmarkStart w:id="84" w:name="_Toc370884743"/>
+      <w:bookmarkStart w:id="85" w:name="_Toc370893281"/>
+      <w:bookmarkStart w:id="86" w:name="_Toc370902127"/>
+      <w:bookmarkStart w:id="87" w:name="_Toc484450930"/>
+      <w:r>
+        <w:t>4.1 Abgab</w:t>
+      </w:r>
+      <w:r>
+        <w:t>e</w:t>
+      </w:r>
       <w:bookmarkEnd w:id="84"/>
       <w:bookmarkEnd w:id="85"/>
+      <w:bookmarkEnd w:id="86"/>
+      <w:bookmarkEnd w:id="87"/>
     </w:p>
     <w:tbl>
       <w:tblPr>
@@ -7790,11 +7911,7 @@
         <w:t xml:space="preserve"> im Zeitrahmen</w:t>
       </w:r>
       <w:r>
-        <w:t xml:space="preserve"> abgeschlossen. Die Dateien wurden bis zum Abend ordnungsgemäß hochgeladen und zur Bewertung weitergegeben. </w:t>
-      </w:r>
-      <w:r>
-        <w:lastRenderedPageBreak/>
-        <w:t xml:space="preserve">Aufgrund der </w:t>
+        <w:t xml:space="preserve"> abgeschlossen. Die Dateien wurden bis zum Abend ordnungsgemäß hochgeladen und zur Bewertung weitergegeben. Aufgrund der </w:t>
       </w:r>
       <w:r>
         <w:t>eingeschränkten</w:t>
@@ -7808,11 +7925,11 @@
         <w:pStyle w:val="Heading2"/>
         <w:spacing w:line="360" w:lineRule="auto"/>
       </w:pPr>
-      <w:bookmarkStart w:id="86" w:name="_Toc484005044"/>
+      <w:bookmarkStart w:id="88" w:name="_Toc484450931"/>
       <w:r>
         <w:t>4.2 Wirtschaftlichkeitsbetrachtung</w:t>
       </w:r>
-      <w:bookmarkEnd w:id="86"/>
+      <w:bookmarkEnd w:id="88"/>
       <w:r>
         <w:t xml:space="preserve"> </w:t>
       </w:r>
@@ -7842,20 +7959,20 @@
         <w:pStyle w:val="Heading2"/>
         <w:spacing w:line="360" w:lineRule="auto"/>
       </w:pPr>
-      <w:bookmarkStart w:id="87" w:name="_Toc370884747"/>
-      <w:bookmarkStart w:id="88" w:name="_Toc370893285"/>
-      <w:bookmarkStart w:id="89" w:name="_Toc370902131"/>
-      <w:bookmarkStart w:id="90" w:name="_Toc484005045"/>
+      <w:bookmarkStart w:id="89" w:name="_Toc370884747"/>
+      <w:bookmarkStart w:id="90" w:name="_Toc370893285"/>
+      <w:bookmarkStart w:id="91" w:name="_Toc370902131"/>
+      <w:bookmarkStart w:id="92" w:name="_Toc484450932"/>
       <w:r>
         <w:t>4.3</w:t>
       </w:r>
       <w:r>
         <w:t xml:space="preserve"> Prozessorientierter Projektbericht</w:t>
       </w:r>
-      <w:bookmarkEnd w:id="87"/>
-      <w:bookmarkEnd w:id="88"/>
       <w:bookmarkEnd w:id="89"/>
       <w:bookmarkEnd w:id="90"/>
+      <w:bookmarkEnd w:id="91"/>
+      <w:bookmarkEnd w:id="92"/>
     </w:p>
     <w:tbl>
       <w:tblPr>
@@ -7992,10 +8109,10 @@
         <w:pStyle w:val="Heading2"/>
         <w:spacing w:line="360" w:lineRule="auto"/>
       </w:pPr>
-      <w:bookmarkStart w:id="91" w:name="_Toc370884748"/>
-      <w:bookmarkStart w:id="92" w:name="_Toc370893286"/>
-      <w:bookmarkStart w:id="93" w:name="_Toc370902132"/>
-      <w:bookmarkStart w:id="94" w:name="_Toc484005046"/>
+      <w:bookmarkStart w:id="93" w:name="_Toc370884748"/>
+      <w:bookmarkStart w:id="94" w:name="_Toc370893286"/>
+      <w:bookmarkStart w:id="95" w:name="_Toc370902132"/>
+      <w:bookmarkStart w:id="96" w:name="_Toc484450933"/>
       <w:r>
         <w:t>4.</w:t>
       </w:r>
@@ -8005,10 +8122,10 @@
       <w:r>
         <w:t xml:space="preserve"> Projektreflexion</w:t>
       </w:r>
-      <w:bookmarkEnd w:id="91"/>
-      <w:bookmarkEnd w:id="92"/>
       <w:bookmarkEnd w:id="93"/>
       <w:bookmarkEnd w:id="94"/>
+      <w:bookmarkEnd w:id="95"/>
+      <w:bookmarkEnd w:id="96"/>
     </w:p>
     <w:p>
       <w:pPr>
@@ -8166,8 +8283,8 @@
           <w:szCs w:val="28"/>
         </w:rPr>
       </w:pPr>
-      <w:bookmarkStart w:id="95" w:name="_Toc370884750"/>
-      <w:bookmarkStart w:id="96" w:name="_Toc370893288"/>
+      <w:bookmarkStart w:id="97" w:name="_Toc370884750"/>
+      <w:bookmarkStart w:id="98" w:name="_Toc370893288"/>
     </w:p>
     <w:p>
       <w:pPr>
@@ -8325,8 +8442,8 @@
         </w:rPr>
       </w:pPr>
     </w:p>
-    <w:bookmarkEnd w:id="95"/>
-    <w:bookmarkEnd w:id="96"/>
+    <w:bookmarkEnd w:id="97"/>
+    <w:bookmarkEnd w:id="98"/>
     <w:p>
       <w:pPr>
         <w:spacing w:line="360" w:lineRule="auto"/>
@@ -8406,14 +8523,14 @@
               </w:rPr>
               <w:tab/>
             </w:r>
-            <w:bookmarkStart w:id="97" w:name="LastenheftAngang"/>
+            <w:bookmarkStart w:id="99" w:name="LastenheftAngang"/>
             <w:r>
               <w:rPr>
                 <w:i w:val="0"/>
               </w:rPr>
               <w:t>Lastenheft</w:t>
             </w:r>
-            <w:bookmarkEnd w:id="97"/>
+            <w:bookmarkEnd w:id="99"/>
           </w:p>
         </w:tc>
       </w:tr>
@@ -8424,10 +8541,10 @@
       </w:pPr>
       <w:r>
         <w:object w:dxaOrig="8925" w:dyaOrig="12630">
-          <v:shape id="_x0000_i1026" type="#_x0000_t75" style="width:480.75pt;height:679.5pt" o:ole="">
+          <v:shape id="_x0000_i1026" type="#_x0000_t75" style="width:480.85pt;height:679.3pt" o:ole="">
             <v:imagedata r:id="rId14" o:title=""/>
           </v:shape>
-          <o:OLEObject Type="Embed" ProgID="AcroExch.Document.11" ShapeID="_x0000_i1026" DrawAspect="Content" ObjectID="_1558189175" r:id="rId15"/>
+          <o:OLEObject Type="Embed" ProgID="AcroExch.Document.11" ShapeID="_x0000_i1026" DrawAspect="Content" ObjectID="_1558194949" r:id="rId15"/>
         </w:object>
       </w:r>
     </w:p>
@@ -8504,10 +8621,10 @@
       </w:pPr>
       <w:r>
         <w:object w:dxaOrig="8925" w:dyaOrig="12630">
-          <v:shape id="_x0000_i1027" type="#_x0000_t75" style="width:425.25pt;height:624.75pt" o:ole="">
+          <v:shape id="_x0000_i1027" type="#_x0000_t75" style="width:425.1pt;height:624.85pt" o:ole="">
             <v:imagedata r:id="rId16" o:title="" cropbottom="2474f" cropleft="4163f" cropright="564f"/>
           </v:shape>
-          <o:OLEObject Type="Embed" ProgID="AcroExch.Document.11" ShapeID="_x0000_i1027" DrawAspect="Content" ObjectID="_1558189176" r:id="rId17"/>
+          <o:OLEObject Type="Embed" ProgID="AcroExch.Document.11" ShapeID="_x0000_i1027" DrawAspect="Content" ObjectID="_1558194950" r:id="rId17"/>
         </w:object>
       </w:r>
     </w:p>
@@ -8578,14 +8695,14 @@
                 <w:i w:val="0"/>
               </w:rPr>
             </w:pPr>
-            <w:bookmarkStart w:id="98" w:name="Fachkonzept"/>
+            <w:bookmarkStart w:id="100" w:name="Fachkonzept"/>
             <w:r>
               <w:rPr>
                 <w:i w:val="0"/>
               </w:rPr>
               <w:t xml:space="preserve">Fachkonzept </w:t>
             </w:r>
-            <w:bookmarkEnd w:id="98"/>
+            <w:bookmarkEnd w:id="100"/>
             <w:r>
               <w:rPr>
                 <w:i w:val="0"/>
@@ -8607,10 +8724,10 @@
     <w:p>
       <w:r>
         <w:object w:dxaOrig="8925" w:dyaOrig="12630">
-          <v:shape id="_x0000_i1028" type="#_x0000_t75" style="width:446.25pt;height:631.5pt" o:ole="">
+          <v:shape id="_x0000_i1028" type="#_x0000_t75" style="width:446.4pt;height:631.7pt" o:ole="">
             <v:imagedata r:id="rId18" o:title=""/>
           </v:shape>
-          <o:OLEObject Type="Embed" ProgID="AcroExch.Document.11" ShapeID="_x0000_i1028" DrawAspect="Content" ObjectID="_1558189177" r:id="rId19"/>
+          <o:OLEObject Type="Embed" ProgID="AcroExch.Document.11" ShapeID="_x0000_i1028" DrawAspect="Content" ObjectID="_1558194951" r:id="rId19"/>
         </w:object>
       </w:r>
       <w:r>
@@ -8679,14 +8796,14 @@
                 <w:i w:val="0"/>
               </w:rPr>
             </w:pPr>
-            <w:bookmarkStart w:id="99" w:name="Pflichtenheft"/>
+            <w:bookmarkStart w:id="101" w:name="Pflichtenheft"/>
             <w:r>
               <w:rPr>
                 <w:i w:val="0"/>
               </w:rPr>
               <w:t>Pflichtenheft</w:t>
             </w:r>
-            <w:bookmarkEnd w:id="99"/>
+            <w:bookmarkEnd w:id="101"/>
           </w:p>
         </w:tc>
       </w:tr>
@@ -8699,8 +8816,8 @@
         </w:rPr>
       </w:pPr>
     </w:p>
-    <w:bookmarkStart w:id="100" w:name="_MON_1558168931"/>
-    <w:bookmarkEnd w:id="100"/>
+    <w:bookmarkStart w:id="102" w:name="_MON_1558168931"/>
+    <w:bookmarkEnd w:id="102"/>
     <w:p>
       <w:pPr>
         <w:rPr>
@@ -8713,11 +8830,11 @@
           <w:i/>
           <w:iCs/>
         </w:rPr>
-        <w:object w:dxaOrig="1531" w:dyaOrig="1002">
-          <v:shape id="_x0000_i1029" type="#_x0000_t75" style="width:76.5pt;height:50.25pt" o:ole="">
+        <w:object w:dxaOrig="2040" w:dyaOrig="1339">
+          <v:shape id="_x0000_i1053" type="#_x0000_t75" style="width:102.05pt;height:67pt" o:ole="">
             <v:imagedata r:id="rId20" o:title=""/>
           </v:shape>
-          <o:OLEObject Type="Embed" ProgID="Word.Document.12" ShapeID="_x0000_i1029" DrawAspect="Icon" ObjectID="_1558189178" r:id="rId21">
+          <o:OLEObject Type="Embed" ProgID="Word.Document.12" ShapeID="_x0000_i1053" DrawAspect="Icon" ObjectID="_1558194952" r:id="rId21">
             <o:FieldCodes>\s</o:FieldCodes>
           </o:OLEObject>
         </w:object>
@@ -8792,14 +8909,14 @@
                 <w:i w:val="0"/>
               </w:rPr>
             </w:pPr>
-            <w:bookmarkStart w:id="101" w:name="Benutzerlayouts"/>
+            <w:bookmarkStart w:id="103" w:name="Benutzerlayouts"/>
             <w:r>
               <w:rPr>
                 <w:i w:val="0"/>
               </w:rPr>
               <w:t xml:space="preserve">Benutzerlayouts </w:t>
             </w:r>
-            <w:bookmarkEnd w:id="101"/>
+            <w:bookmarkEnd w:id="103"/>
           </w:p>
         </w:tc>
       </w:tr>
@@ -8811,29 +8928,90 @@
           <w:iCs/>
         </w:rPr>
       </w:pPr>
-    </w:p>
-    <w:p>
-      <w:pPr>
+      <w:r>
         <w:rPr>
           <w:i/>
           <w:iCs/>
         </w:rPr>
-      </w:pPr>
-      <w:r>
+        <w:pict>
+          <v:shape id="_x0000_i1076" type="#_x0000_t75" style="width:481.45pt;height:350pt">
+            <v:imagedata r:id="rId22" o:title="MAinView"/>
+          </v:shape>
+        </w:pict>
+      </w:r>
+    </w:p>
+    <w:p>
+      <w:pPr>
         <w:rPr>
           <w:i/>
           <w:iCs/>
         </w:rPr>
-        <w:br w:type="page"/>
-      </w:r>
-    </w:p>
-    <w:p>
-      <w:pPr>
+      </w:pPr>
+      <w:r>
         <w:rPr>
           <w:i/>
           <w:iCs/>
         </w:rPr>
-      </w:pPr>
+        <w:pict>
+          <v:shape id="_x0000_i1077" type="#_x0000_t75" style="width:481.45pt;height:308.65pt">
+            <v:imagedata r:id="rId23" o:title="Bestellung"/>
+          </v:shape>
+        </w:pict>
+      </w:r>
+    </w:p>
+    <w:p>
+      <w:pPr>
+        <w:rPr>
+          <w:i/>
+          <w:iCs/>
+        </w:rPr>
+      </w:pPr>
+      <w:r>
+        <w:rPr>
+          <w:i/>
+          <w:iCs/>
+        </w:rPr>
+        <w:lastRenderedPageBreak/>
+        <w:pict>
+          <v:shape id="_x0000_i1078" type="#_x0000_t75" style="width:482.1pt;height:316.8pt">
+            <v:imagedata r:id="rId24" o:title="Benutzer"/>
+          </v:shape>
+        </w:pict>
+      </w:r>
+    </w:p>
+    <w:p>
+      <w:pPr>
+        <w:rPr>
+          <w:i/>
+          <w:iCs/>
+        </w:rPr>
+      </w:pPr>
+      <w:r>
+        <w:rPr>
+          <w:i/>
+          <w:iCs/>
+        </w:rPr>
+        <w:pict>
+          <v:shape id="_x0000_i1079" type="#_x0000_t75" style="width:481.45pt;height:269.2pt">
+            <v:imagedata r:id="rId25" o:title="Login"/>
+          </v:shape>
+        </w:pict>
+      </w:r>
+    </w:p>
+    <w:p>
+      <w:pPr>
+        <w:rPr>
+          <w:i/>
+          <w:iCs/>
+        </w:rPr>
+      </w:pPr>
+      <w:r>
+        <w:rPr>
+          <w:i/>
+          <w:iCs/>
+        </w:rPr>
+        <w:br w:type="page"/>
+      </w:r>
     </w:p>
     <w:tbl>
       <w:tblPr>
@@ -8865,6 +9043,7 @@
               <w:rPr>
                 <w:i w:val="0"/>
               </w:rPr>
+              <w:lastRenderedPageBreak/>
               <w:t>Anlage</w:t>
             </w:r>
             <w:r>
@@ -8896,14 +9075,14 @@
                 <w:i w:val="0"/>
               </w:rPr>
             </w:pPr>
-            <w:bookmarkStart w:id="102" w:name="Aufgabenverteilung"/>
+            <w:bookmarkStart w:id="104" w:name="Aufgabenverteilung"/>
             <w:r>
               <w:rPr>
                 <w:i w:val="0"/>
               </w:rPr>
               <w:t>Aufgabenverteilung</w:t>
             </w:r>
-            <w:bookmarkEnd w:id="102"/>
+            <w:bookmarkEnd w:id="104"/>
           </w:p>
         </w:tc>
       </w:tr>
@@ -8912,10 +9091,10 @@
     <w:p>
       <w:r>
         <w:object w:dxaOrig="12630" w:dyaOrig="8925">
-          <v:shape id="_x0000_i1030" type="#_x0000_t75" style="width:601.5pt;height:274.5pt" o:ole="">
-            <v:imagedata r:id="rId22" o:title="" croptop="4788f" cropbottom="20450f" cropleft="3169f"/>
+          <v:shape id="_x0000_i1030" type="#_x0000_t75" style="width:601.05pt;height:274.25pt" o:ole="">
+            <v:imagedata r:id="rId26" o:title="" croptop="4788f" cropbottom="20450f" cropleft="3169f"/>
           </v:shape>
-          <o:OLEObject Type="Embed" ProgID="AcroExch.Document.11" ShapeID="_x0000_i1030" DrawAspect="Content" ObjectID="_1558189179" r:id="rId23"/>
+          <o:OLEObject Type="Embed" ProgID="AcroExch.Document.11" ShapeID="_x0000_i1030" DrawAspect="Content" ObjectID="_1558194953" r:id="rId27"/>
         </w:object>
       </w:r>
     </w:p>
@@ -8954,7 +9133,7 @@
           <w:iCs/>
         </w:rPr>
         <w:sectPr>
-          <w:footerReference w:type="first" r:id="rId24"/>
+          <w:footerReference w:type="first" r:id="rId28"/>
           <w:pgSz w:w="11906" w:h="16838"/>
           <w:pgMar w:top="1418" w:right="851" w:bottom="1134" w:left="1418" w:header="709" w:footer="709" w:gutter="0"/>
           <w:pgNumType w:start="1"/>
@@ -9026,14 +9205,14 @@
                 <w:i w:val="0"/>
               </w:rPr>
             </w:pPr>
-            <w:bookmarkStart w:id="103" w:name="Projektstrukturplan"/>
+            <w:bookmarkStart w:id="105" w:name="Projektstrukturplan"/>
             <w:r>
               <w:rPr>
                 <w:i w:val="0"/>
               </w:rPr>
               <w:t xml:space="preserve">Projektstrukturplan </w:t>
             </w:r>
-            <w:bookmarkEnd w:id="103"/>
+            <w:bookmarkEnd w:id="105"/>
           </w:p>
         </w:tc>
       </w:tr>
@@ -9041,10 +9220,10 @@
     <w:p>
       <w:r>
         <w:object w:dxaOrig="17865" w:dyaOrig="12630">
-          <v:shape id="_x0000_i1031" type="#_x0000_t75" style="width:706.5pt;height:349.5pt" o:ole="">
-            <v:imagedata r:id="rId25" o:title="" cropbottom="20831f" cropright="1538f"/>
+          <v:shape id="_x0000_i1031" type="#_x0000_t75" style="width:706.85pt;height:350pt" o:ole="">
+            <v:imagedata r:id="rId29" o:title="" cropbottom="20831f" cropright="1538f"/>
           </v:shape>
-          <o:OLEObject Type="Embed" ProgID="AcroExch.Document.11" ShapeID="_x0000_i1031" DrawAspect="Content" ObjectID="_1558189180" r:id="rId26"/>
+          <o:OLEObject Type="Embed" ProgID="AcroExch.Document.11" ShapeID="_x0000_i1031" DrawAspect="Content" ObjectID="_1558194954" r:id="rId30"/>
         </w:object>
       </w:r>
     </w:p>
@@ -9060,7 +9239,6 @@
         </w:sectPr>
       </w:pPr>
     </w:p>
-    <w:p/>
     <w:tbl>
       <w:tblPr>
         <w:tblStyle w:val="EinfacheTabelle51"/>
@@ -9091,6 +9269,7 @@
               <w:rPr>
                 <w:i w:val="0"/>
               </w:rPr>
+              <w:lastRenderedPageBreak/>
               <w:t>Anlage</w:t>
             </w:r>
             <w:r>
@@ -9122,14 +9301,14 @@
                 <w:i w:val="0"/>
               </w:rPr>
             </w:pPr>
-            <w:bookmarkStart w:id="104" w:name="Meilensteinplan"/>
+            <w:bookmarkStart w:id="106" w:name="Meilensteinplan"/>
             <w:r>
               <w:rPr>
                 <w:i w:val="0"/>
               </w:rPr>
               <w:t xml:space="preserve">Meilensteinplan </w:t>
             </w:r>
-            <w:bookmarkEnd w:id="104"/>
+            <w:bookmarkEnd w:id="106"/>
           </w:p>
         </w:tc>
       </w:tr>
@@ -9137,23 +9316,15 @@
     <w:p>
       <w:r>
         <w:object w:dxaOrig="8925" w:dyaOrig="12630">
-          <v:shape id="_x0000_i1032" type="#_x0000_t75" style="width:482.25pt;height:231.75pt" o:ole="">
-            <v:imagedata r:id="rId27" o:title="" croptop="4440f" cropbottom="40047f" cropleft="5068f" cropright="-1570f"/>
+          <v:shape id="_x0000_i1032" type="#_x0000_t75" style="width:482.1pt;height:231.65pt" o:ole="">
+            <v:imagedata r:id="rId31" o:title="" croptop="4440f" cropbottom="40047f" cropleft="5068f" cropright="-1570f"/>
           </v:shape>
-          <o:OLEObject Type="Embed" ProgID="AcroExch.Document.11" ShapeID="_x0000_i1032" DrawAspect="Content" ObjectID="_1558189181" r:id="rId28"/>
+          <o:OLEObject Type="Embed" ProgID="AcroExch.Document.11" ShapeID="_x0000_i1032" DrawAspect="Content" ObjectID="_1558194955" r:id="rId32"/>
         </w:object>
       </w:r>
       <w:r>
         <w:br w:type="page"/>
       </w:r>
-    </w:p>
-    <w:p>
-      <w:pPr>
-        <w:rPr>
-          <w:i/>
-          <w:iCs/>
-        </w:rPr>
-      </w:pPr>
     </w:p>
     <w:tbl>
       <w:tblPr>
@@ -9185,6 +9356,7 @@
               <w:rPr>
                 <w:i w:val="0"/>
               </w:rPr>
+              <w:lastRenderedPageBreak/>
               <w:t>Anlage</w:t>
             </w:r>
             <w:r>
@@ -9216,14 +9388,14 @@
                 <w:i w:val="0"/>
               </w:rPr>
             </w:pPr>
-            <w:bookmarkStart w:id="105" w:name="QS"/>
+            <w:bookmarkStart w:id="107" w:name="QS"/>
             <w:r>
               <w:rPr>
                 <w:i w:val="0"/>
               </w:rPr>
               <w:t xml:space="preserve">QS </w:t>
             </w:r>
-            <w:bookmarkEnd w:id="105"/>
+            <w:bookmarkEnd w:id="107"/>
           </w:p>
         </w:tc>
       </w:tr>
@@ -9313,14 +9485,14 @@
                 <w:i w:val="0"/>
               </w:rPr>
             </w:pPr>
-            <w:bookmarkStart w:id="106" w:name="Aktivitätsdiagramm"/>
+            <w:bookmarkStart w:id="108" w:name="Aktivitätsdiagramm"/>
             <w:r>
               <w:rPr>
                 <w:i w:val="0"/>
               </w:rPr>
               <w:t xml:space="preserve">Aktivitätsdiagramm </w:t>
             </w:r>
-            <w:bookmarkEnd w:id="106"/>
+            <w:bookmarkEnd w:id="108"/>
           </w:p>
         </w:tc>
       </w:tr>
@@ -9357,7 +9529,7 @@
                     </pic:cNvPicPr>
                   </pic:nvPicPr>
                   <pic:blipFill>
-                    <a:blip r:embed="rId29">
+                    <a:blip r:embed="rId33">
                       <a:extLst>
                         <a:ext uri="{28A0092B-C50C-407E-A947-70E740481C1C}">
                           <a14:useLocalDpi xmlns:a14="http://schemas.microsoft.com/office/drawing/2010/main" val="0"/>
@@ -9392,22 +9564,6 @@
         <w:br w:type="page"/>
       </w:r>
     </w:p>
-    <w:p>
-      <w:pPr>
-        <w:rPr>
-          <w:i/>
-          <w:iCs/>
-        </w:rPr>
-      </w:pPr>
-    </w:p>
-    <w:p>
-      <w:pPr>
-        <w:rPr>
-          <w:i/>
-          <w:iCs/>
-        </w:rPr>
-      </w:pPr>
-    </w:p>
     <w:tbl>
       <w:tblPr>
         <w:tblStyle w:val="EinfacheTabelle51"/>
@@ -9438,6 +9594,7 @@
               <w:rPr>
                 <w:i w:val="0"/>
               </w:rPr>
+              <w:lastRenderedPageBreak/>
               <w:t>Anlage</w:t>
             </w:r>
             <w:r>
@@ -9469,14 +9626,14 @@
                 <w:i w:val="0"/>
               </w:rPr>
             </w:pPr>
-            <w:bookmarkStart w:id="107" w:name="UseCase"/>
+            <w:bookmarkStart w:id="109" w:name="UseCase"/>
             <w:r>
               <w:rPr>
                 <w:i w:val="0"/>
               </w:rPr>
               <w:t xml:space="preserve">Use Case </w:t>
             </w:r>
-            <w:bookmarkEnd w:id="107"/>
+            <w:bookmarkEnd w:id="109"/>
           </w:p>
         </w:tc>
       </w:tr>
@@ -9496,6 +9653,17 @@
           <w:iCs/>
         </w:rPr>
       </w:pPr>
+      <w:r>
+        <w:rPr>
+          <w:i/>
+          <w:iCs/>
+        </w:rPr>
+        <w:pict>
+          <v:shape id="_x0000_i1087" type="#_x0000_t75" style="width:481.45pt;height:500.25pt">
+            <v:imagedata r:id="rId34" o:title="Usecase_TanteEmma"/>
+          </v:shape>
+        </w:pict>
+      </w:r>
       <w:r>
         <w:rPr>
           <w:i/>
@@ -9573,14 +9741,22 @@
                 <w:i w:val="0"/>
               </w:rPr>
             </w:pPr>
-            <w:bookmarkStart w:id="108" w:name="Programmablaufpläne"/>
+            <w:bookmarkStart w:id="110" w:name="Programmablaufpläne"/>
+            <w:bookmarkStart w:id="111" w:name="Softwarearchitektur"/>
             <w:r>
               <w:rPr>
                 <w:i w:val="0"/>
               </w:rPr>
-              <w:t xml:space="preserve">Programmablaufpläne </w:t>
-            </w:r>
-            <w:bookmarkEnd w:id="108"/>
+              <w:t>Softwarearchitektur</w:t>
+            </w:r>
+            <w:r>
+              <w:rPr>
+                <w:i w:val="0"/>
+              </w:rPr>
+              <w:t xml:space="preserve"> </w:t>
+            </w:r>
+            <w:bookmarkEnd w:id="110"/>
+            <w:bookmarkEnd w:id="111"/>
           </w:p>
         </w:tc>
       </w:tr>
@@ -9592,6 +9768,17 @@
           <w:iCs/>
         </w:rPr>
       </w:pPr>
+      <w:r>
+        <w:rPr>
+          <w:i/>
+          <w:iCs/>
+        </w:rPr>
+        <w:pict>
+          <v:shape id="_x0000_i1034" type="#_x0000_t75" style="width:472.05pt;height:287.35pt">
+            <v:imagedata r:id="rId35" o:title="Softwarearchitektur"/>
+          </v:shape>
+        </w:pict>
+      </w:r>
       <w:r>
         <w:rPr>
           <w:i/>
@@ -9675,14 +9862,14 @@
                 <w:i w:val="0"/>
               </w:rPr>
             </w:pPr>
-            <w:bookmarkStart w:id="109" w:name="Klassendiagramm"/>
+            <w:bookmarkStart w:id="112" w:name="Klassendiagramm"/>
             <w:r>
               <w:rPr>
                 <w:i w:val="0"/>
               </w:rPr>
               <w:t xml:space="preserve">Klassendiagramm </w:t>
             </w:r>
-            <w:bookmarkEnd w:id="109"/>
+            <w:bookmarkEnd w:id="112"/>
           </w:p>
         </w:tc>
       </w:tr>
@@ -9691,64 +9878,38 @@
       <w:pPr>
         <w:spacing w:line="360" w:lineRule="auto"/>
       </w:pPr>
-    </w:p>
-    <w:p>
-      <w:pPr>
-        <w:spacing w:line="360" w:lineRule="auto"/>
-      </w:pPr>
-      <w:r>
-        <w:rPr>
-          <w:noProof/>
-          <w:lang w:val="en-US"/>
-        </w:rPr>
-        <w:drawing>
-          <wp:inline distT="0" distB="0" distL="0" distR="0">
-            <wp:extent cx="6114415" cy="4462780"/>
-            <wp:effectExtent l="0" t="0" r="635" b="0"/>
-            <wp:docPr id="3" name="Grafik 3" descr="C:\Users\KraemerT\Desktop\TanteEmma\KlassendiagrammTanteEmma.uxf#.JPG"/>
-            <wp:cNvGraphicFramePr>
-              <a:graphicFrameLocks xmlns:a="http://schemas.openxmlformats.org/drawingml/2006/main" noChangeAspect="1"/>
-            </wp:cNvGraphicFramePr>
-            <a:graphic xmlns:a="http://schemas.openxmlformats.org/drawingml/2006/main">
-              <a:graphicData uri="http://schemas.openxmlformats.org/drawingml/2006/picture">
-                <pic:pic xmlns:pic="http://schemas.openxmlformats.org/drawingml/2006/picture">
-                  <pic:nvPicPr>
-                    <pic:cNvPr id="0" name="Picture 14" descr="C:\Users\KraemerT\Desktop\TanteEmma\KlassendiagrammTanteEmma.uxf#.JPG"/>
-                    <pic:cNvPicPr>
-                      <a:picLocks noChangeAspect="1" noChangeArrowheads="1"/>
-                    </pic:cNvPicPr>
-                  </pic:nvPicPr>
-                  <pic:blipFill>
-                    <a:blip r:embed="rId30">
-                      <a:extLst>
-                        <a:ext uri="{28A0092B-C50C-407E-A947-70E740481C1C}">
-                          <a14:useLocalDpi xmlns:a14="http://schemas.microsoft.com/office/drawing/2010/main" val="0"/>
-                        </a:ext>
-                      </a:extLst>
-                    </a:blip>
-                    <a:srcRect/>
-                    <a:stretch>
-                      <a:fillRect/>
-                    </a:stretch>
-                  </pic:blipFill>
-                  <pic:spPr bwMode="auto">
-                    <a:xfrm>
-                      <a:off x="0" y="0"/>
-                      <a:ext cx="6114415" cy="4462780"/>
-                    </a:xfrm>
-                    <a:prstGeom prst="rect">
-                      <a:avLst/>
-                    </a:prstGeom>
-                    <a:noFill/>
-                    <a:ln>
-                      <a:noFill/>
-                    </a:ln>
-                  </pic:spPr>
-                </pic:pic>
-              </a:graphicData>
-            </a:graphic>
-          </wp:inline>
-        </w:drawing>
+      <w:r>
+        <w:pict>
+          <v:shape id="_x0000_i1041" type="#_x0000_t75" style="width:436.4pt;height:657.4pt">
+            <v:imagedata r:id="rId36" o:title="UML DAOs and Handlers"/>
+          </v:shape>
+        </w:pict>
+      </w:r>
+    </w:p>
+    <w:p>
+      <w:pPr>
+        <w:spacing w:line="360" w:lineRule="auto"/>
+      </w:pPr>
+      <w:r>
+        <w:lastRenderedPageBreak/>
+        <w:pict>
+          <v:shape id="_x0000_i1044" type="#_x0000_t75" style="width:481.45pt;height:375.65pt">
+            <v:imagedata r:id="rId37" o:title="UML Services and Persistence"/>
+          </v:shape>
+        </w:pict>
+      </w:r>
+    </w:p>
+    <w:p>
+      <w:pPr>
+        <w:spacing w:line="360" w:lineRule="auto"/>
+      </w:pPr>
+      <w:r>
+        <w:lastRenderedPageBreak/>
+        <w:pict>
+          <v:shape id="_x0000_i1045" type="#_x0000_t75" style="width:481.45pt;height:412.6pt">
+            <v:imagedata r:id="rId38" o:title="UML Models"/>
+          </v:shape>
+        </w:pict>
       </w:r>
     </w:p>
     <w:p>
@@ -9763,6 +9924,88 @@
       <w:r>
         <w:br w:type="page"/>
       </w:r>
+    </w:p>
+    <w:p>
+      <w:pPr>
+        <w:spacing w:line="360" w:lineRule="auto"/>
+      </w:pPr>
+    </w:p>
+    <w:p>
+      <w:pPr>
+        <w:spacing w:line="360" w:lineRule="auto"/>
+      </w:pPr>
+      <w:r>
+        <w:pict>
+          <v:shape id="_x0000_i1046" type="#_x0000_t75" style="width:413.2pt;height:292.4pt">
+            <v:imagedata r:id="rId39" o:title="UML System Relationship"/>
+          </v:shape>
+        </w:pict>
+      </w:r>
+    </w:p>
+    <w:p>
+      <w:pPr>
+        <w:spacing w:line="360" w:lineRule="auto"/>
+      </w:pPr>
+    </w:p>
+    <w:p>
+      <w:pPr>
+        <w:spacing w:line="360" w:lineRule="auto"/>
+      </w:pPr>
+    </w:p>
+    <w:p>
+      <w:pPr>
+        <w:spacing w:line="360" w:lineRule="auto"/>
+      </w:pPr>
+    </w:p>
+    <w:p>
+      <w:pPr>
+        <w:spacing w:line="360" w:lineRule="auto"/>
+      </w:pPr>
+    </w:p>
+    <w:p>
+      <w:pPr>
+        <w:spacing w:line="360" w:lineRule="auto"/>
+      </w:pPr>
+    </w:p>
+    <w:p>
+      <w:pPr>
+        <w:spacing w:line="360" w:lineRule="auto"/>
+      </w:pPr>
+    </w:p>
+    <w:p>
+      <w:pPr>
+        <w:spacing w:line="360" w:lineRule="auto"/>
+      </w:pPr>
+    </w:p>
+    <w:p>
+      <w:pPr>
+        <w:spacing w:line="360" w:lineRule="auto"/>
+      </w:pPr>
+    </w:p>
+    <w:p>
+      <w:pPr>
+        <w:spacing w:line="360" w:lineRule="auto"/>
+      </w:pPr>
+    </w:p>
+    <w:p>
+      <w:pPr>
+        <w:spacing w:line="360" w:lineRule="auto"/>
+      </w:pPr>
+    </w:p>
+    <w:p>
+      <w:pPr>
+        <w:spacing w:line="360" w:lineRule="auto"/>
+      </w:pPr>
+    </w:p>
+    <w:p>
+      <w:pPr>
+        <w:spacing w:line="360" w:lineRule="auto"/>
+      </w:pPr>
+    </w:p>
+    <w:p>
+      <w:pPr>
+        <w:spacing w:line="360" w:lineRule="auto"/>
+      </w:pPr>
     </w:p>
     <w:tbl>
       <w:tblPr>
@@ -9794,7 +10037,6 @@
               <w:rPr>
                 <w:i w:val="0"/>
               </w:rPr>
-              <w:lastRenderedPageBreak/>
               <w:t xml:space="preserve">Anlage </w:t>
             </w:r>
             <w:r>
@@ -9832,14 +10074,14 @@
               </w:rPr>
               <w:tab/>
             </w:r>
-            <w:bookmarkStart w:id="110" w:name="ERD"/>
+            <w:bookmarkStart w:id="113" w:name="ERD"/>
             <w:r>
               <w:rPr>
                 <w:i w:val="0"/>
               </w:rPr>
               <w:t>ERD</w:t>
             </w:r>
-            <w:bookmarkEnd w:id="110"/>
+            <w:bookmarkEnd w:id="113"/>
           </w:p>
         </w:tc>
       </w:tr>
@@ -9848,18 +10090,12 @@
       <w:pPr>
         <w:spacing w:line="360" w:lineRule="auto"/>
       </w:pPr>
-    </w:p>
-    <w:p>
-      <w:pPr>
-        <w:spacing w:line="360" w:lineRule="auto"/>
-      </w:pPr>
-      <w:r>
-        <w:object w:dxaOrig="25710" w:dyaOrig="12630">
-          <v:shape id="_x0000_i1033" type="#_x0000_t75" style="width:672pt;height:435pt" o:ole="">
-            <v:imagedata r:id="rId31" o:title="" cropbottom="9329f" cropleft="22913f"/>
+      <w:r>
+        <w:pict>
+          <v:shape id="_x0000_i1038" type="#_x0000_t75" style="width:442.65pt;height:656.75pt">
+            <v:imagedata r:id="rId40" o:title="ERD"/>
           </v:shape>
-          <o:OLEObject Type="Embed" ProgID="AcroExch.Document.11" ShapeID="_x0000_i1033" DrawAspect="Content" ObjectID="_1558189182" r:id="rId32"/>
-        </w:object>
+        </w:pict>
       </w:r>
     </w:p>
     <w:sectPr>
@@ -9939,7 +10175,7 @@
           <w:rPr>
             <w:noProof/>
           </w:rPr>
-          <w:t>IV</w:t>
+          <w:t>7</w:t>
         </w:r>
         <w:r>
           <w:fldChar w:fldCharType="end"/>
@@ -10088,7 +10324,7 @@
               <w:lang w:val="en-US"/>
             </w:rPr>
             <w:drawing>
-              <wp:inline distT="0" distB="0" distL="0" distR="0" wp14:anchorId="5B856BCA" wp14:editId="2884FADA">
+              <wp:inline distT="0" distB="0" distL="0" distR="0" wp14:anchorId="40D3F2DC" wp14:editId="1E18B1F3">
                 <wp:extent cx="575395" cy="267419"/>
                 <wp:effectExtent l="0" t="0" r="0" b="0"/>
                 <wp:docPr id="8" name="Grafik 8" descr="Q:\Berufsschule\gsologo.png"/>
@@ -10306,7 +10542,7 @@
               <w:lang w:val="en-US"/>
             </w:rPr>
             <w:drawing>
-              <wp:inline distT="0" distB="0" distL="0" distR="0" wp14:anchorId="10984834" wp14:editId="3D169F8C">
+              <wp:inline distT="0" distB="0" distL="0" distR="0" wp14:anchorId="346F6A74" wp14:editId="3153C04E">
                 <wp:extent cx="575395" cy="267419"/>
                 <wp:effectExtent l="0" t="0" r="0" b="0"/>
                 <wp:docPr id="9" name="Grafik 9" descr="Q:\Berufsschule\gsologo.png"/>
@@ -14125,7 +14361,7 @@
 </file>
 
 <file path=customXml/itemProps2.xml><?xml version="1.0" encoding="utf-8"?>
-<ds:datastoreItem xmlns:ds="http://schemas.openxmlformats.org/officeDocument/2006/customXml" ds:itemID="{5A580CF6-12DB-4572-BFEC-9D919E75586A}">
+<ds:datastoreItem xmlns:ds="http://schemas.openxmlformats.org/officeDocument/2006/customXml" ds:itemID="{A729D6D5-43DB-4372-96B9-98C3213BDAC8}">
   <ds:schemaRefs>
     <ds:schemaRef ds:uri="http://schemas.openxmlformats.org/officeDocument/2006/bibliography"/>
   </ds:schemaRefs>

</xml_diff>

<commit_message>
updated POB | added some code comments
</commit_message>
<xml_diff>
--- a/documents/07- POB/POB_KraemerNeumannStoljarow,Lindner.docx
+++ b/documents/07- POB/POB_KraemerNeumannStoljarow,Lindner.docx
@@ -4016,17 +4016,17 @@
         <w:pStyle w:val="Heading1"/>
         <w:spacing w:line="360" w:lineRule="auto"/>
       </w:pPr>
-      <w:bookmarkStart w:id="31" w:name="_Toc370884716"/>
-      <w:bookmarkStart w:id="32" w:name="_Toc370893254"/>
-      <w:bookmarkStart w:id="33" w:name="_Toc370902100"/>
-      <w:bookmarkStart w:id="34" w:name="_Toc484450906"/>
+      <w:bookmarkStart w:id="31" w:name="_Toc484450906"/>
+      <w:bookmarkStart w:id="32" w:name="_Toc370884716"/>
+      <w:bookmarkStart w:id="33" w:name="_Toc370893254"/>
+      <w:bookmarkStart w:id="34" w:name="_Toc370902100"/>
       <w:r>
         <w:t xml:space="preserve">2. </w:t>
       </w:r>
       <w:r>
         <w:t>Projektplanung</w:t>
       </w:r>
-      <w:bookmarkEnd w:id="34"/>
+      <w:bookmarkEnd w:id="31"/>
       <w:r>
         <w:t xml:space="preserve"> </w:t>
       </w:r>
@@ -4036,10 +4036,10 @@
         <w:pStyle w:val="Heading3"/>
         <w:spacing w:line="360" w:lineRule="auto"/>
       </w:pPr>
-      <w:bookmarkStart w:id="35" w:name="_Toc370884717"/>
-      <w:bookmarkStart w:id="36" w:name="_Toc370893255"/>
-      <w:bookmarkStart w:id="37" w:name="_Toc370902101"/>
-      <w:bookmarkStart w:id="38" w:name="_Toc484450907"/>
+      <w:bookmarkStart w:id="35" w:name="_Toc484450907"/>
+      <w:bookmarkStart w:id="36" w:name="_Toc370884717"/>
+      <w:bookmarkStart w:id="37" w:name="_Toc370893255"/>
+      <w:bookmarkStart w:id="38" w:name="_Toc370902101"/>
       <w:r>
         <w:t>2</w:t>
       </w:r>
@@ -4049,16 +4049,16 @@
       <w:r>
         <w:t xml:space="preserve"> Analysephase</w:t>
       </w:r>
-      <w:bookmarkEnd w:id="38"/>
+      <w:bookmarkEnd w:id="35"/>
       <w:r>
         <w:t xml:space="preserve"> </w:t>
       </w:r>
       <w:r>
         <w:t xml:space="preserve"> </w:t>
       </w:r>
-      <w:bookmarkEnd w:id="35"/>
       <w:bookmarkEnd w:id="36"/>
       <w:bookmarkEnd w:id="37"/>
+      <w:bookmarkEnd w:id="38"/>
     </w:p>
     <w:p>
       <w:pPr>
@@ -4830,6 +4830,43 @@
     </w:p>
     <w:p>
       <w:pPr>
+        <w:spacing w:line="360" w:lineRule="auto"/>
+        <w:rPr>
+          <w:rFonts w:cstheme="minorHAnsi"/>
+          <w:szCs w:val="24"/>
+        </w:rPr>
+      </w:pPr>
+      <w:r>
+        <w:rPr>
+          <w:rFonts w:cstheme="minorHAnsi"/>
+          <w:szCs w:val="24"/>
+        </w:rPr>
+        <w:t>Außerdem wurde für das Projekt ein Git-Repository erstellt. Da</w:t>
+      </w:r>
+      <w:r>
+        <w:rPr>
+          <w:rFonts w:cstheme="minorHAnsi"/>
+          <w:szCs w:val="24"/>
+        </w:rPr>
+        <w:t>s heißt jeder kann unabhängig an</w:t>
+      </w:r>
+      <w:r>
+        <w:rPr>
+          <w:rFonts w:cstheme="minorHAnsi"/>
+          <w:szCs w:val="24"/>
+        </w:rPr>
+        <w:t xml:space="preserve"> seinen Aufgaben arbeiten </w:t>
+      </w:r>
+      <w:r>
+        <w:rPr>
+          <w:rFonts w:cstheme="minorHAnsi"/>
+          <w:szCs w:val="24"/>
+        </w:rPr>
+        <w:t xml:space="preserve">und das Git-System integriert automatisch die Quellcode Änderungen und Ergänzungen. </w:t>
+      </w:r>
+    </w:p>
+    <w:p>
+      <w:pPr>
         <w:pStyle w:val="NoSpacing"/>
       </w:pPr>
     </w:p>
@@ -4928,19 +4965,7 @@
           <w:rPr>
             <w:rStyle w:val="Hyperlink"/>
           </w:rPr>
-          <w:t>Fachkonzept und D</w:t>
-        </w:r>
-        <w:r>
-          <w:rPr>
-            <w:rStyle w:val="Hyperlink"/>
-          </w:rPr>
-          <w:t>V</w:t>
-        </w:r>
-        <w:r>
-          <w:rPr>
-            <w:rStyle w:val="Hyperlink"/>
-          </w:rPr>
-          <w:t>-Konzept</w:t>
+          <w:t>Fachkonzept und DV-Konzept</w:t>
         </w:r>
       </w:hyperlink>
       <w:r>
@@ -5194,7 +5219,15 @@
           <w:rFonts w:cstheme="minorHAnsi"/>
           <w:szCs w:val="24"/>
         </w:rPr>
-        <w:t>Außerdem haben wir ein besonderes Augenmerk auf die Benutzerfreundlichkeit gelegt, da die Anwendung von M</w:t>
+        <w:t xml:space="preserve">Außerdem haben wir ein besonderes Augenmerk auf die </w:t>
+      </w:r>
+      <w:r>
+        <w:rPr>
+          <w:rFonts w:cstheme="minorHAnsi"/>
+          <w:szCs w:val="24"/>
+        </w:rPr>
+        <w:lastRenderedPageBreak/>
+        <w:t>Benutzerfreundlichkeit gelegt, da die Anwendung von M</w:t>
       </w:r>
       <w:r>
         <w:rPr>
@@ -5271,7 +5304,6 @@
           <w:rFonts w:cstheme="minorHAnsi"/>
           <w:szCs w:val="24"/>
         </w:rPr>
-        <w:lastRenderedPageBreak/>
         <w:t>Aufgrund der eingeschränkten Zeitvorgabe</w:t>
       </w:r>
       <w:r>
@@ -5354,17 +5386,17 @@
         <w:pStyle w:val="Heading3"/>
         <w:spacing w:line="360" w:lineRule="auto"/>
       </w:pPr>
-      <w:bookmarkStart w:id="45" w:name="_Toc370884718"/>
-      <w:bookmarkStart w:id="46" w:name="_Toc370893256"/>
-      <w:bookmarkStart w:id="47" w:name="_Toc370902102"/>
-      <w:bookmarkStart w:id="48" w:name="_Toc484450913"/>
+      <w:bookmarkStart w:id="45" w:name="_Toc484450913"/>
+      <w:bookmarkStart w:id="46" w:name="_Toc370884718"/>
+      <w:bookmarkStart w:id="47" w:name="_Toc370893256"/>
+      <w:bookmarkStart w:id="48" w:name="_Toc370902102"/>
       <w:r>
         <w:t>2.1.2 Projekt</w:t>
       </w:r>
       <w:r>
         <w:t xml:space="preserve"> und Zeitplanung</w:t>
       </w:r>
-      <w:bookmarkEnd w:id="48"/>
+      <w:bookmarkEnd w:id="45"/>
       <w:r>
         <w:t xml:space="preserve"> </w:t>
       </w:r>
@@ -5436,9 +5468,9 @@
       <w:r>
         <w:t>2.</w:t>
       </w:r>
-      <w:bookmarkEnd w:id="45"/>
       <w:bookmarkEnd w:id="46"/>
       <w:bookmarkEnd w:id="47"/>
+      <w:bookmarkEnd w:id="48"/>
       <w:r>
         <w:t>1.3 Projektstrukturplanung</w:t>
       </w:r>
@@ -5774,7 +5806,6 @@
         <w:spacing w:line="360" w:lineRule="auto"/>
       </w:pPr>
       <w:r>
-        <w:lastRenderedPageBreak/>
         <w:t xml:space="preserve">Zur Qualitätssicherung haben wir </w:t>
       </w:r>
       <w:r>
@@ -5842,7 +5873,7 @@
           <v:shape id="_x0000_i1025" type="#_x0000_t75" style="width:431.35pt;height:141.5pt" o:ole="">
             <v:imagedata r:id="rId12" o:title="" croptop="8430f" cropbottom="42415f" cropright="2202f"/>
           </v:shape>
-          <o:OLEObject Type="Embed" ProgID="AcroExch.Document.11" ShapeID="_x0000_i1025" DrawAspect="Content" ObjectID="_1558194948" r:id="rId13"/>
+          <o:OLEObject Type="Embed" ProgID="AcroExch.Document.11" ShapeID="_x0000_i1025" DrawAspect="Content" ObjectID="_1558201293" r:id="rId13"/>
         </w:object>
       </w:r>
     </w:p>
@@ -6208,9 +6239,9 @@
       <w:r>
         <w:t xml:space="preserve"> </w:t>
       </w:r>
-      <w:bookmarkEnd w:id="31"/>
       <w:bookmarkEnd w:id="32"/>
       <w:bookmarkEnd w:id="33"/>
+      <w:bookmarkEnd w:id="34"/>
       <w:r>
         <w:t>Entwurfsphase</w:t>
       </w:r>
@@ -6242,7 +6273,6 @@
       </w:pPr>
       <w:bookmarkStart w:id="54" w:name="_Toc484450919"/>
       <w:r>
-        <w:lastRenderedPageBreak/>
         <w:t xml:space="preserve">2.3.1 </w:t>
       </w:r>
       <w:r>
@@ -6399,19 +6429,7 @@
           <w:rPr>
             <w:rStyle w:val="Hyperlink"/>
           </w:rPr>
-          <w:t>Dreischic</w:t>
-        </w:r>
-        <w:r>
-          <w:rPr>
-            <w:rStyle w:val="Hyperlink"/>
-          </w:rPr>
-          <w:t>h</w:t>
-        </w:r>
-        <w:r>
-          <w:rPr>
-            <w:rStyle w:val="Hyperlink"/>
-          </w:rPr>
-          <w:t>tmodell</w:t>
+          <w:t>Dreischichtmodell</w:t>
         </w:r>
       </w:hyperlink>
       <w:r>
@@ -6748,19 +6766,7 @@
           <w:rPr>
             <w:rStyle w:val="Hyperlink"/>
           </w:rPr>
-          <w:t>Klassen</w:t>
-        </w:r>
-        <w:r>
-          <w:rPr>
-            <w:rStyle w:val="Hyperlink"/>
-          </w:rPr>
-          <w:t>d</w:t>
-        </w:r>
-        <w:r>
-          <w:rPr>
-            <w:rStyle w:val="Hyperlink"/>
-          </w:rPr>
-          <w:t>iagramm</w:t>
+          <w:t>Klassendiagramm</w:t>
         </w:r>
       </w:hyperlink>
       <w:r>
@@ -6957,6 +6963,7 @@
         <w:rPr>
           <w:sz w:val="24"/>
         </w:rPr>
+        <w:lastRenderedPageBreak/>
         <w:t xml:space="preserve">Nachdem das </w:t>
       </w:r>
       <w:hyperlink w:anchor="Klassendiagramm" w:history="1">
@@ -7125,7 +7132,6 @@
         <w:spacing w:line="360" w:lineRule="auto"/>
       </w:pPr>
       <w:r>
-        <w:lastRenderedPageBreak/>
         <w:t xml:space="preserve"> </w:t>
       </w:r>
     </w:p>
@@ -7299,71 +7305,69 @@
         </w:rPr>
         <w:t xml:space="preserve">text,   </w:t>
       </w:r>
-      <w:bookmarkStart w:id="59" w:name="_GoBack"/>
+    </w:p>
+    <w:p>
+      <w:pPr>
+        <w:pStyle w:val="Heading1"/>
+        <w:spacing w:line="360" w:lineRule="auto"/>
+      </w:pPr>
+      <w:bookmarkStart w:id="59" w:name="_Toc370884727"/>
+      <w:bookmarkStart w:id="60" w:name="_Toc370893265"/>
+      <w:bookmarkStart w:id="61" w:name="_Toc370902111"/>
+      <w:bookmarkStart w:id="62" w:name="_Toc484450924"/>
+      <w:r>
+        <w:t>3. Durchführungsphase</w:t>
+      </w:r>
       <w:bookmarkEnd w:id="59"/>
-    </w:p>
-    <w:p>
-      <w:pPr>
-        <w:pStyle w:val="Heading1"/>
-        <w:spacing w:line="360" w:lineRule="auto"/>
-      </w:pPr>
-      <w:bookmarkStart w:id="60" w:name="_Toc370884727"/>
-      <w:bookmarkStart w:id="61" w:name="_Toc370893265"/>
-      <w:bookmarkStart w:id="62" w:name="_Toc370902111"/>
-      <w:bookmarkStart w:id="63" w:name="_Toc484450924"/>
-      <w:r>
-        <w:t>3. Durchführungsphase</w:t>
-      </w:r>
       <w:bookmarkEnd w:id="60"/>
       <w:bookmarkEnd w:id="61"/>
       <w:bookmarkEnd w:id="62"/>
+    </w:p>
+    <w:p>
+      <w:pPr>
+        <w:pStyle w:val="NoSpacing"/>
+        <w:spacing w:line="360" w:lineRule="auto"/>
+      </w:pPr>
+    </w:p>
+    <w:p>
+      <w:pPr>
+        <w:pStyle w:val="Heading2"/>
+        <w:spacing w:line="360" w:lineRule="auto"/>
+      </w:pPr>
+      <w:bookmarkStart w:id="63" w:name="_Toc370884738"/>
+      <w:bookmarkStart w:id="64" w:name="_Toc370893276"/>
+      <w:bookmarkStart w:id="65" w:name="_Toc370902122"/>
+      <w:bookmarkStart w:id="66" w:name="_Toc484450925"/>
+      <w:r>
+        <w:t>3.3 Implementierung</w:t>
+      </w:r>
       <w:bookmarkEnd w:id="63"/>
-    </w:p>
-    <w:p>
-      <w:pPr>
-        <w:pStyle w:val="NoSpacing"/>
-        <w:spacing w:line="360" w:lineRule="auto"/>
-      </w:pPr>
-    </w:p>
-    <w:p>
-      <w:pPr>
-        <w:pStyle w:val="Heading2"/>
-        <w:spacing w:line="360" w:lineRule="auto"/>
-      </w:pPr>
-      <w:bookmarkStart w:id="64" w:name="_Toc370884738"/>
-      <w:bookmarkStart w:id="65" w:name="_Toc370893276"/>
-      <w:bookmarkStart w:id="66" w:name="_Toc370902122"/>
-      <w:bookmarkStart w:id="67" w:name="_Toc484450925"/>
-      <w:r>
-        <w:t>3.3 Implementierung</w:t>
-      </w:r>
       <w:bookmarkEnd w:id="64"/>
       <w:bookmarkEnd w:id="65"/>
       <w:bookmarkEnd w:id="66"/>
+    </w:p>
+    <w:p>
+      <w:pPr>
+        <w:pStyle w:val="NoSpacing"/>
+        <w:spacing w:line="360" w:lineRule="auto"/>
+      </w:pPr>
+    </w:p>
+    <w:p>
+      <w:pPr>
+        <w:pStyle w:val="Heading3"/>
+        <w:spacing w:line="360" w:lineRule="auto"/>
+      </w:pPr>
+      <w:bookmarkStart w:id="67" w:name="_Toc370884739"/>
+      <w:bookmarkStart w:id="68" w:name="_Toc370893277"/>
+      <w:bookmarkStart w:id="69" w:name="_Toc370902123"/>
+      <w:bookmarkStart w:id="70" w:name="_Toc484450926"/>
+      <w:r>
+        <w:t>3.3.1 Programmierung</w:t>
+      </w:r>
       <w:bookmarkEnd w:id="67"/>
-    </w:p>
-    <w:p>
-      <w:pPr>
-        <w:pStyle w:val="NoSpacing"/>
-        <w:spacing w:line="360" w:lineRule="auto"/>
-      </w:pPr>
-    </w:p>
-    <w:p>
-      <w:pPr>
-        <w:pStyle w:val="Heading3"/>
-        <w:spacing w:line="360" w:lineRule="auto"/>
-      </w:pPr>
-      <w:bookmarkStart w:id="68" w:name="_Toc370884739"/>
-      <w:bookmarkStart w:id="69" w:name="_Toc370893277"/>
-      <w:bookmarkStart w:id="70" w:name="_Toc370902123"/>
-      <w:bookmarkStart w:id="71" w:name="_Toc484450926"/>
-      <w:r>
-        <w:t>3.3.1 Programmierung</w:t>
-      </w:r>
       <w:bookmarkEnd w:id="68"/>
       <w:bookmarkEnd w:id="69"/>
       <w:bookmarkEnd w:id="70"/>
-      <w:bookmarkEnd w:id="71"/>
     </w:p>
     <w:p>
       <w:pPr>
@@ -7468,6 +7472,12 @@
                 <w:b w:val="0"/>
               </w:rPr>
             </w:pPr>
+            <w:r>
+              <w:rPr>
+                <w:b w:val="0"/>
+              </w:rPr>
+              <w:t>7,5h</w:t>
+            </w:r>
           </w:p>
         </w:tc>
       </w:tr>
@@ -7477,10 +7487,83 @@
         <w:spacing w:line="360" w:lineRule="auto"/>
       </w:pPr>
       <w:r>
-        <w:rPr>
-          <w:highlight w:val="yellow"/>
-        </w:rPr>
-        <w:t>nnnn</w:t>
+        <w:br/>
+        <w:t>Da das Mittelstufen Projekt ziemlich umfangreich werden kann, haben wir uns entschieden zuerst die Kernfunktionalität zu entwickeln und diese dann in der Breite zu erweitern. Der Kern bestand im Backend, der mit der Datenbank kommuniziert. Das heißt es musste zuerst eine DAO (</w:t>
+      </w:r>
+      <w:r>
+        <w:t>Data Access Object</w:t>
+      </w:r>
+      <w:r>
+        <w:t xml:space="preserve">) erstellt werden, die sich zu einer Datenbank verbinden. Anschließend kam eine Klasse hinzu, die dieses Datenbank DAO verwaltet. </w:t>
+      </w:r>
+      <w:r>
+        <w:t xml:space="preserve">Nachdem die Kommunikation zwischen unserem Programm und der Datenbank hergestellt wurde und wir passende Datenbankmodelle hinzugefügt haben, konnten wir die Logik der Applikation implementieren. Dafür wurden mehrere Services Klassen erstellt, die das Frontend ansprechen kann. Wir haben entschieden, dass es genau 3 Services Klassen geben soll, um die Kernfunktionalität abzubilden. </w:t>
+      </w:r>
+    </w:p>
+    <w:p>
+      <w:pPr>
+        <w:spacing w:line="360" w:lineRule="auto"/>
+      </w:pPr>
+      <w:r>
+        <w:lastRenderedPageBreak/>
+        <w:t>Die Klasse PersonService ermöglicht die Erstellung, Verwaltung und Ak</w:t>
+      </w:r>
+      <w:bookmarkStart w:id="71" w:name="_GoBack"/>
+      <w:bookmarkEnd w:id="71"/>
+      <w:r>
+        <w:t xml:space="preserve">tualisierung der Mitarbeiter- und Kundendaten. Die Klasse OrderService soll die Bestellungen und Artikel verwalten. DeliveryService kümmert sich um Auslieferungen. </w:t>
+      </w:r>
+      <w:r>
+        <w:t xml:space="preserve">Wie im </w:t>
+      </w:r>
+      <w:hyperlink w:anchor="Quellcode" w:history="1">
+        <w:r>
+          <w:rPr>
+            <w:rStyle w:val="Hyperlink"/>
+          </w:rPr>
+          <w:t>Quellcode Ausschnitt</w:t>
+        </w:r>
+      </w:hyperlink>
+      <w:r>
+        <w:t xml:space="preserve"> zu sehen ist, beinhaltet der DBHandler nur reine Datenspeicherungslogik und die Services achten selbst auf die Relationen zwischen den Daten.</w:t>
+      </w:r>
+    </w:p>
+    <w:p>
+      <w:pPr>
+        <w:spacing w:line="360" w:lineRule="auto"/>
+      </w:pPr>
+      <w:r>
+        <w:t xml:space="preserve">Nachdem die Businesslogik grob implementiert wurde, haben wir eine Klasse erstellt die die Datenbank </w:t>
+      </w:r>
+      <w:r>
+        <w:t xml:space="preserve">mit Testwerten </w:t>
+      </w:r>
+      <w:r>
+        <w:t xml:space="preserve">füllt. Anschließend Wurden Unit Tests geschrieben um die fehlerfreie Funktionalität der einzelnen Service Klassen zu sichern. </w:t>
+      </w:r>
+    </w:p>
+    <w:p>
+      <w:pPr>
+        <w:spacing w:line="360" w:lineRule="auto"/>
+      </w:pPr>
+      <w:r>
+        <w:t xml:space="preserve">Da es passieren kann, dass der Benutzer falsche Angaben macht, haben wir eine Klasse ErrorHandler hinzugefügt, dessen Methode aufgerufen wird und gesagt wird was falsch gemacht wurde. Diese Methode kann auch das Frontend ansprechen und dort kann implementiert werden, wie dem Benutzer eine Fehlermeldung angezeigt werden soll. </w:t>
+      </w:r>
+    </w:p>
+    <w:p>
+      <w:pPr>
+        <w:spacing w:line="360" w:lineRule="auto"/>
+      </w:pPr>
+      <w:r>
+        <w:t xml:space="preserve">Der Code wurde im Laufe der Entwicklung kommentiert und die Variablen und Funktionsnamen möglichst verständnisvoll gewählt um Kommentare zu vermeiden. </w:t>
+      </w:r>
+    </w:p>
+    <w:p>
+      <w:pPr>
+        <w:spacing w:line="360" w:lineRule="auto"/>
+      </w:pPr>
+      <w:r>
+        <w:t xml:space="preserve">Im Anschluss haben wir angefangen das Frontend zu entwickeln und haben uns für das Vaadin Framework entschieden, da sich unser Entwickler gut damit auskennt und es schnell einzurichten ist. Wie oben beschrieben, hatten wir Alternativen wie Spring MVC und weitere Frameworks, die aber eine komplizierte Einrichtung zu haben schienen und wir uns damit nicht gut auskannten. Somit haben wir uns aus Zeitgründen dafür entschieden, etwas zu nehmen was wir bereits kennen. Allerdings haben wir durch die Erkrankung des Entwicklers 4,5 Stunden für das Frontend verloren. Dies hat uns dazu getrieben das Frontend nicht in Vaadin zu implementieren, sondern eine Konsolenapplikation schreiben, die die Kernfunktionalität zeigen soll.  </w:t>
       </w:r>
     </w:p>
     <w:p>
@@ -8268,6 +8351,7 @@
         <w:spacing w:line="360" w:lineRule="auto"/>
       </w:pPr>
       <w:r>
+        <w:lastRenderedPageBreak/>
         <w:t xml:space="preserve">Tatjana: </w:t>
       </w:r>
     </w:p>
@@ -8544,7 +8628,7 @@
           <v:shape id="_x0000_i1026" type="#_x0000_t75" style="width:480.85pt;height:679.3pt" o:ole="">
             <v:imagedata r:id="rId14" o:title=""/>
           </v:shape>
-          <o:OLEObject Type="Embed" ProgID="AcroExch.Document.11" ShapeID="_x0000_i1026" DrawAspect="Content" ObjectID="_1558194949" r:id="rId15"/>
+          <o:OLEObject Type="Embed" ProgID="AcroExch.Document.11" ShapeID="_x0000_i1026" DrawAspect="Content" ObjectID="_1558201294" r:id="rId15"/>
         </w:object>
       </w:r>
     </w:p>
@@ -8624,7 +8708,7 @@
           <v:shape id="_x0000_i1027" type="#_x0000_t75" style="width:425.1pt;height:624.85pt" o:ole="">
             <v:imagedata r:id="rId16" o:title="" cropbottom="2474f" cropleft="4163f" cropright="564f"/>
           </v:shape>
-          <o:OLEObject Type="Embed" ProgID="AcroExch.Document.11" ShapeID="_x0000_i1027" DrawAspect="Content" ObjectID="_1558194950" r:id="rId17"/>
+          <o:OLEObject Type="Embed" ProgID="AcroExch.Document.11" ShapeID="_x0000_i1027" DrawAspect="Content" ObjectID="_1558201295" r:id="rId17"/>
         </w:object>
       </w:r>
     </w:p>
@@ -8727,7 +8811,7 @@
           <v:shape id="_x0000_i1028" type="#_x0000_t75" style="width:446.4pt;height:631.7pt" o:ole="">
             <v:imagedata r:id="rId18" o:title=""/>
           </v:shape>
-          <o:OLEObject Type="Embed" ProgID="AcroExch.Document.11" ShapeID="_x0000_i1028" DrawAspect="Content" ObjectID="_1558194951" r:id="rId19"/>
+          <o:OLEObject Type="Embed" ProgID="AcroExch.Document.11" ShapeID="_x0000_i1028" DrawAspect="Content" ObjectID="_1558201296" r:id="rId19"/>
         </w:object>
       </w:r>
       <w:r>
@@ -8831,10 +8915,10 @@
           <w:iCs/>
         </w:rPr>
         <w:object w:dxaOrig="2040" w:dyaOrig="1339">
-          <v:shape id="_x0000_i1053" type="#_x0000_t75" style="width:102.05pt;height:67pt" o:ole="">
+          <v:shape id="_x0000_i1029" type="#_x0000_t75" style="width:102.05pt;height:67pt" o:ole="">
             <v:imagedata r:id="rId20" o:title=""/>
           </v:shape>
-          <o:OLEObject Type="Embed" ProgID="Word.Document.12" ShapeID="_x0000_i1053" DrawAspect="Icon" ObjectID="_1558194952" r:id="rId21">
+          <o:OLEObject Type="Embed" ProgID="Word.Document.12" ShapeID="_x0000_i1029" DrawAspect="Icon" ObjectID="_1558201297" r:id="rId21">
             <o:FieldCodes>\s</o:FieldCodes>
           </o:OLEObject>
         </w:object>
@@ -8934,7 +9018,7 @@
           <w:iCs/>
         </w:rPr>
         <w:pict>
-          <v:shape id="_x0000_i1076" type="#_x0000_t75" style="width:481.45pt;height:350pt">
+          <v:shape id="_x0000_i1030" type="#_x0000_t75" style="width:481.45pt;height:350pt">
             <v:imagedata r:id="rId22" o:title="MAinView"/>
           </v:shape>
         </w:pict>
@@ -8953,7 +9037,7 @@
           <w:iCs/>
         </w:rPr>
         <w:pict>
-          <v:shape id="_x0000_i1077" type="#_x0000_t75" style="width:481.45pt;height:308.65pt">
+          <v:shape id="_x0000_i1031" type="#_x0000_t75" style="width:481.45pt;height:308.65pt">
             <v:imagedata r:id="rId23" o:title="Bestellung"/>
           </v:shape>
         </w:pict>
@@ -8973,7 +9057,7 @@
         </w:rPr>
         <w:lastRenderedPageBreak/>
         <w:pict>
-          <v:shape id="_x0000_i1078" type="#_x0000_t75" style="width:482.1pt;height:316.8pt">
+          <v:shape id="_x0000_i1032" type="#_x0000_t75" style="width:482.1pt;height:316.8pt">
             <v:imagedata r:id="rId24" o:title="Benutzer"/>
           </v:shape>
         </w:pict>
@@ -8992,7 +9076,7 @@
           <w:iCs/>
         </w:rPr>
         <w:pict>
-          <v:shape id="_x0000_i1079" type="#_x0000_t75" style="width:481.45pt;height:269.2pt">
+          <v:shape id="_x0000_i1033" type="#_x0000_t75" style="width:481.45pt;height:269.2pt">
             <v:imagedata r:id="rId25" o:title="Login"/>
           </v:shape>
         </w:pict>
@@ -9091,10 +9175,10 @@
     <w:p>
       <w:r>
         <w:object w:dxaOrig="12630" w:dyaOrig="8925">
-          <v:shape id="_x0000_i1030" type="#_x0000_t75" style="width:601.05pt;height:274.25pt" o:ole="">
+          <v:shape id="_x0000_i1034" type="#_x0000_t75" style="width:601.05pt;height:274.25pt" o:ole="">
             <v:imagedata r:id="rId26" o:title="" croptop="4788f" cropbottom="20450f" cropleft="3169f"/>
           </v:shape>
-          <o:OLEObject Type="Embed" ProgID="AcroExch.Document.11" ShapeID="_x0000_i1030" DrawAspect="Content" ObjectID="_1558194953" r:id="rId27"/>
+          <o:OLEObject Type="Embed" ProgID="AcroExch.Document.11" ShapeID="_x0000_i1034" DrawAspect="Content" ObjectID="_1558201298" r:id="rId27"/>
         </w:object>
       </w:r>
     </w:p>
@@ -9116,14 +9200,6 @@
         </w:rPr>
         <w:br w:type="page"/>
       </w:r>
-    </w:p>
-    <w:p>
-      <w:pPr>
-        <w:rPr>
-          <w:i/>
-          <w:iCs/>
-        </w:rPr>
-      </w:pPr>
     </w:p>
     <w:p>
       <w:pPr>
@@ -9220,10 +9296,10 @@
     <w:p>
       <w:r>
         <w:object w:dxaOrig="17865" w:dyaOrig="12630">
-          <v:shape id="_x0000_i1031" type="#_x0000_t75" style="width:706.85pt;height:350pt" o:ole="">
+          <v:shape id="_x0000_i1035" type="#_x0000_t75" style="width:706.85pt;height:350pt" o:ole="">
             <v:imagedata r:id="rId29" o:title="" cropbottom="20831f" cropright="1538f"/>
           </v:shape>
-          <o:OLEObject Type="Embed" ProgID="AcroExch.Document.11" ShapeID="_x0000_i1031" DrawAspect="Content" ObjectID="_1558194954" r:id="rId30"/>
+          <o:OLEObject Type="Embed" ProgID="AcroExch.Document.11" ShapeID="_x0000_i1035" DrawAspect="Content" ObjectID="_1558201299" r:id="rId30"/>
         </w:object>
       </w:r>
     </w:p>
@@ -9316,10 +9392,10 @@
     <w:p>
       <w:r>
         <w:object w:dxaOrig="8925" w:dyaOrig="12630">
-          <v:shape id="_x0000_i1032" type="#_x0000_t75" style="width:482.1pt;height:231.65pt" o:ole="">
+          <v:shape id="_x0000_i1036" type="#_x0000_t75" style="width:482.1pt;height:231.65pt" o:ole="">
             <v:imagedata r:id="rId31" o:title="" croptop="4440f" cropbottom="40047f" cropleft="5068f" cropright="-1570f"/>
           </v:shape>
-          <o:OLEObject Type="Embed" ProgID="AcroExch.Document.11" ShapeID="_x0000_i1032" DrawAspect="Content" ObjectID="_1558194955" r:id="rId32"/>
+          <o:OLEObject Type="Embed" ProgID="AcroExch.Document.11" ShapeID="_x0000_i1036" DrawAspect="Content" ObjectID="_1558201300" r:id="rId32"/>
         </w:object>
       </w:r>
       <w:r>
@@ -9601,7 +9677,13 @@
               <w:rPr>
                 <w:i w:val="0"/>
               </w:rPr>
-              <w:t xml:space="preserve"> J </w:t>
+              <w:t xml:space="preserve"> K</w:t>
+            </w:r>
+            <w:r>
+              <w:rPr>
+                <w:i w:val="0"/>
+              </w:rPr>
+              <w:t xml:space="preserve"> </w:t>
             </w:r>
             <w:r>
               <w:rPr>
@@ -9659,7 +9741,7 @@
           <w:iCs/>
         </w:rPr>
         <w:pict>
-          <v:shape id="_x0000_i1087" type="#_x0000_t75" style="width:481.45pt;height:500.25pt">
+          <v:shape id="_x0000_i1037" type="#_x0000_t75" style="width:481.45pt;height:500.25pt">
             <v:imagedata r:id="rId34" o:title="Usecase_TanteEmma"/>
           </v:shape>
         </w:pict>
@@ -9716,7 +9798,13 @@
               <w:rPr>
                 <w:i w:val="0"/>
               </w:rPr>
-              <w:t xml:space="preserve"> K </w:t>
+              <w:t xml:space="preserve"> L</w:t>
+            </w:r>
+            <w:r>
+              <w:rPr>
+                <w:i w:val="0"/>
+              </w:rPr>
+              <w:t xml:space="preserve"> </w:t>
             </w:r>
             <w:r>
               <w:rPr>
@@ -9774,7 +9862,7 @@
           <w:iCs/>
         </w:rPr>
         <w:pict>
-          <v:shape id="_x0000_i1034" type="#_x0000_t75" style="width:472.05pt;height:287.35pt">
+          <v:shape id="_x0000_i1038" type="#_x0000_t75" style="width:472.05pt;height:287.35pt">
             <v:imagedata r:id="rId35" o:title="Softwarearchitektur"/>
           </v:shape>
         </w:pict>
@@ -9831,7 +9919,13 @@
               <w:rPr>
                 <w:i w:val="0"/>
               </w:rPr>
-              <w:t xml:space="preserve"> L</w:t>
+              <w:t xml:space="preserve"> </w:t>
+            </w:r>
+            <w:r>
+              <w:rPr>
+                <w:i w:val="0"/>
+              </w:rPr>
+              <w:t>M</w:t>
             </w:r>
             <w:r>
               <w:rPr>
@@ -9880,7 +9974,7 @@
       </w:pPr>
       <w:r>
         <w:pict>
-          <v:shape id="_x0000_i1041" type="#_x0000_t75" style="width:436.4pt;height:657.4pt">
+          <v:shape id="_x0000_i1039" type="#_x0000_t75" style="width:436.4pt;height:657.4pt">
             <v:imagedata r:id="rId36" o:title="UML DAOs and Handlers"/>
           </v:shape>
         </w:pict>
@@ -9893,7 +9987,7 @@
       <w:r>
         <w:lastRenderedPageBreak/>
         <w:pict>
-          <v:shape id="_x0000_i1044" type="#_x0000_t75" style="width:481.45pt;height:375.65pt">
+          <v:shape id="_x0000_i1040" type="#_x0000_t75" style="width:481.45pt;height:375.65pt">
             <v:imagedata r:id="rId37" o:title="UML Services and Persistence"/>
           </v:shape>
         </w:pict>
@@ -9906,7 +10000,7 @@
       <w:r>
         <w:lastRenderedPageBreak/>
         <w:pict>
-          <v:shape id="_x0000_i1045" type="#_x0000_t75" style="width:481.45pt;height:412.6pt">
+          <v:shape id="_x0000_i1041" type="#_x0000_t75" style="width:481.45pt;height:412.6pt">
             <v:imagedata r:id="rId38" o:title="UML Models"/>
           </v:shape>
         </w:pict>
@@ -9936,7 +10030,7 @@
       </w:pPr>
       <w:r>
         <w:pict>
-          <v:shape id="_x0000_i1046" type="#_x0000_t75" style="width:413.2pt;height:292.4pt">
+          <v:shape id="_x0000_i1042" type="#_x0000_t75" style="width:413.2pt;height:292.4pt">
             <v:imagedata r:id="rId39" o:title="UML System Relationship"/>
           </v:shape>
         </w:pict>
@@ -10043,7 +10137,7 @@
               <w:rPr>
                 <w:i w:val="0"/>
               </w:rPr>
-              <w:t>M</w:t>
+              <w:t>N</w:t>
             </w:r>
             <w:r>
               <w:rPr>
@@ -10092,8 +10186,107 @@
       </w:pPr>
       <w:r>
         <w:pict>
-          <v:shape id="_x0000_i1038" type="#_x0000_t75" style="width:442.65pt;height:656.75pt">
+          <v:shape id="_x0000_i1043" type="#_x0000_t75" style="width:442.65pt;height:656.75pt">
             <v:imagedata r:id="rId40" o:title="ERD"/>
+          </v:shape>
+        </w:pict>
+      </w:r>
+    </w:p>
+    <w:tbl>
+      <w:tblPr>
+        <w:tblStyle w:val="EinfacheTabelle51"/>
+        <w:tblW w:w="0" w:type="auto"/>
+        <w:tblLook w:val="04A0" w:firstRow="1" w:lastRow="0" w:firstColumn="1" w:lastColumn="0" w:noHBand="0" w:noVBand="1"/>
+      </w:tblPr>
+      <w:tblGrid>
+        <w:gridCol w:w="1384"/>
+        <w:gridCol w:w="8393"/>
+      </w:tblGrid>
+      <w:tr>
+        <w:trPr>
+          <w:cnfStyle w:val="100000000000" w:firstRow="1" w:lastRow="0" w:firstColumn="0" w:lastColumn="0" w:oddVBand="0" w:evenVBand="0" w:oddHBand="0" w:evenHBand="0" w:firstRowFirstColumn="0" w:firstRowLastColumn="0" w:lastRowFirstColumn="0" w:lastRowLastColumn="0"/>
+        </w:trPr>
+        <w:tc>
+          <w:tcPr>
+            <w:cnfStyle w:val="001000000100" w:firstRow="0" w:lastRow="0" w:firstColumn="1" w:lastColumn="0" w:oddVBand="0" w:evenVBand="0" w:oddHBand="0" w:evenHBand="0" w:firstRowFirstColumn="1" w:firstRowLastColumn="0" w:lastRowFirstColumn="0" w:lastRowLastColumn="0"/>
+            <w:tcW w:w="1384" w:type="dxa"/>
+          </w:tcPr>
+          <w:p>
+            <w:pPr>
+              <w:spacing w:line="360" w:lineRule="auto"/>
+              <w:rPr>
+                <w:i w:val="0"/>
+              </w:rPr>
+            </w:pPr>
+            <w:r>
+              <w:rPr>
+                <w:i w:val="0"/>
+              </w:rPr>
+              <w:lastRenderedPageBreak/>
+              <w:t>Anlage</w:t>
+            </w:r>
+            <w:r>
+              <w:rPr>
+                <w:i w:val="0"/>
+              </w:rPr>
+              <w:t xml:space="preserve"> O</w:t>
+            </w:r>
+            <w:r>
+              <w:rPr>
+                <w:i w:val="0"/>
+              </w:rPr>
+              <w:t xml:space="preserve"> </w:t>
+            </w:r>
+            <w:r>
+              <w:rPr>
+                <w:i w:val="0"/>
+              </w:rPr>
+              <w:t xml:space="preserve"> </w:t>
+            </w:r>
+          </w:p>
+        </w:tc>
+        <w:tc>
+          <w:tcPr>
+            <w:tcW w:w="8393" w:type="dxa"/>
+          </w:tcPr>
+          <w:p>
+            <w:pPr>
+              <w:tabs>
+                <w:tab w:val="left" w:pos="1780"/>
+              </w:tabs>
+              <w:spacing w:line="360" w:lineRule="auto"/>
+              <w:cnfStyle w:val="100000000000" w:firstRow="1" w:lastRow="0" w:firstColumn="0" w:lastColumn="0" w:oddVBand="0" w:evenVBand="0" w:oddHBand="0" w:evenHBand="0" w:firstRowFirstColumn="0" w:firstRowLastColumn="0" w:lastRowFirstColumn="0" w:lastRowLastColumn="0"/>
+              <w:rPr>
+                <w:i w:val="0"/>
+              </w:rPr>
+            </w:pPr>
+            <w:r>
+              <w:rPr>
+                <w:i w:val="0"/>
+              </w:rPr>
+              <w:t>Quellc</w:t>
+            </w:r>
+            <w:bookmarkStart w:id="114" w:name="Quellcode"/>
+            <w:bookmarkEnd w:id="114"/>
+            <w:r>
+              <w:rPr>
+                <w:i w:val="0"/>
+              </w:rPr>
+              <w:t>ode Beispiele</w:t>
+            </w:r>
+          </w:p>
+        </w:tc>
+      </w:tr>
+    </w:tbl>
+    <w:p/>
+    <w:p>
+      <w:pPr>
+        <w:spacing w:line="360" w:lineRule="auto"/>
+      </w:pPr>
+      <w:r>
+        <w:pict>
+          <v:shape id="_x0000_i1044" type="#_x0000_t75" style="width:481.45pt;height:495.25pt">
+            <v:imagedata r:id="rId41" o:title="code1"/>
           </v:shape>
         </w:pict>
       </w:r>
@@ -10175,7 +10368,7 @@
           <w:rPr>
             <w:noProof/>
           </w:rPr>
-          <w:t>7</w:t>
+          <w:t>8</w:t>
         </w:r>
         <w:r>
           <w:fldChar w:fldCharType="end"/>
@@ -14361,7 +14554,7 @@
 </file>
 
 <file path=customXml/itemProps2.xml><?xml version="1.0" encoding="utf-8"?>
-<ds:datastoreItem xmlns:ds="http://schemas.openxmlformats.org/officeDocument/2006/customXml" ds:itemID="{A729D6D5-43DB-4372-96B9-98C3213BDAC8}">
+<ds:datastoreItem xmlns:ds="http://schemas.openxmlformats.org/officeDocument/2006/customXml" ds:itemID="{46884923-A034-467B-9F4F-DB81E1D822BE}">
   <ds:schemaRefs>
     <ds:schemaRef ds:uri="http://schemas.openxmlformats.org/officeDocument/2006/bibliography"/>
   </ds:schemaRefs>

</xml_diff>